<commit_message>
added feedback for pages 7 to 11
</commit_message>
<xml_diff>
--- a/doc/tasks/task_03/requirements_review_team_orange_for_team_red.docx
+++ b/doc/tasks/task_03/requirements_review_team_orange_for_team_red.docx
@@ -738,6 +738,13 @@
                 <w:lang w:val="en-US"/>
               </w:rPr>
             </w:pPr>
+            <w:r>
+              <w:rPr>
+                <w:b w:val="0"/>
+                <w:lang w:val="en-US"/>
+              </w:rPr>
+              <w:t>7</w:t>
+            </w:r>
           </w:p>
         </w:tc>
         <w:tc>
@@ -753,6 +760,12 @@
                 <w:lang w:val="en-US"/>
               </w:rPr>
             </w:pPr>
+            <w:r>
+              <w:rPr>
+                <w:lang w:val="en-US"/>
+              </w:rPr>
+              <w:t>Comprehensibility</w:t>
+            </w:r>
           </w:p>
         </w:tc>
         <w:tc>
@@ -762,10 +775,16 @@
           <w:p>
             <w:pPr>
               <w:cnfStyle w:val="000000000000" w:firstRow="0" w:lastRow="0" w:firstColumn="0" w:lastColumn="0" w:oddVBand="0" w:evenVBand="0" w:oddHBand="0" w:evenHBand="0" w:firstRowFirstColumn="0" w:firstRowLastColumn="0" w:lastRowFirstColumn="0" w:lastRowLastColumn="0"/>
-              <w:rPr>
-                <w:lang w:val="en-US"/>
-              </w:rPr>
-            </w:pPr>
+            </w:pPr>
+            <w:r>
+              <w:t>Es sind 2 Teilsysteme im U</w:t>
+            </w:r>
+            <w:r>
+              <w:t>se-Case Diagram</w:t>
+            </w:r>
+            <w:r>
+              <w:t>, so wird der Eindruck erweckt dass es unterschiedliche Anwendungen sind.</w:t>
+            </w:r>
           </w:p>
         </w:tc>
       </w:tr>
@@ -784,9 +803,14 @@
               <w:jc w:val="center"/>
               <w:rPr>
                 <w:b w:val="0"/>
-                <w:lang w:val="en-US"/>
-              </w:rPr>
-            </w:pPr>
+              </w:rPr>
+            </w:pPr>
+            <w:r>
+              <w:rPr>
+                <w:b w:val="0"/>
+              </w:rPr>
+              <w:t>8</w:t>
+            </w:r>
           </w:p>
         </w:tc>
         <w:tc>
@@ -799,10 +823,10 @@
               <w:keepNext/>
               <w:jc w:val="center"/>
               <w:cnfStyle w:val="000000100000" w:firstRow="0" w:lastRow="0" w:firstColumn="0" w:lastColumn="0" w:oddVBand="0" w:evenVBand="0" w:oddHBand="1" w:evenHBand="0" w:firstRowFirstColumn="0" w:firstRowLastColumn="0" w:lastRowFirstColumn="0" w:lastRowLastColumn="0"/>
-              <w:rPr>
-                <w:lang w:val="en-US"/>
-              </w:rPr>
-            </w:pPr>
+            </w:pPr>
+            <w:r>
+              <w:t>Validity</w:t>
+            </w:r>
           </w:p>
         </w:tc>
         <w:tc>
@@ -813,10 +837,13 @@
             <w:pPr>
               <w:keepNext/>
               <w:cnfStyle w:val="000000100000" w:firstRow="0" w:lastRow="0" w:firstColumn="0" w:lastColumn="0" w:oddVBand="0" w:evenVBand="0" w:oddHBand="1" w:evenHBand="0" w:firstRowFirstColumn="0" w:firstRowLastColumn="0" w:lastRowFirstColumn="0" w:lastRowLastColumn="0"/>
-              <w:rPr>
-                <w:lang w:val="en-US"/>
-              </w:rPr>
-            </w:pPr>
+            </w:pPr>
+            <w:r>
+              <w:t xml:space="preserve">Der ganze Use-Case Nr. 5 Notruf, </w:t>
+            </w:r>
+            <w:r>
+              <w:t>wirkt sehr komplex und kompliziert für das es sich um einen Notruf handeln soll. Wieso kann der Patient den Arzt nicht einfach direkt aus der App anrufen? Da der Use-Case ja sowieso in einem Telefonat endet. Was passiert, wenn der Arzt den Alarm nicht sieht? Wochenende oder in der Nacht.</w:t>
+            </w:r>
           </w:p>
         </w:tc>
       </w:tr>
@@ -832,9 +859,14 @@
               <w:jc w:val="center"/>
               <w:rPr>
                 <w:b w:val="0"/>
-                <w:lang w:val="en-US"/>
-              </w:rPr>
-            </w:pPr>
+              </w:rPr>
+            </w:pPr>
+            <w:r>
+              <w:rPr>
+                <w:b w:val="0"/>
+              </w:rPr>
+              <w:t>9</w:t>
+            </w:r>
           </w:p>
         </w:tc>
         <w:tc>
@@ -847,10 +879,10 @@
               <w:keepNext/>
               <w:jc w:val="center"/>
               <w:cnfStyle w:val="000000000000" w:firstRow="0" w:lastRow="0" w:firstColumn="0" w:lastColumn="0" w:oddVBand="0" w:evenVBand="0" w:oddHBand="0" w:evenHBand="0" w:firstRowFirstColumn="0" w:firstRowLastColumn="0" w:lastRowFirstColumn="0" w:lastRowLastColumn="0"/>
-              <w:rPr>
-                <w:lang w:val="en-US"/>
-              </w:rPr>
-            </w:pPr>
+            </w:pPr>
+            <w:r>
+              <w:t>Validity</w:t>
+            </w:r>
           </w:p>
         </w:tc>
         <w:tc>
@@ -861,10 +893,10 @@
             <w:pPr>
               <w:keepNext/>
               <w:cnfStyle w:val="000000000000" w:firstRow="0" w:lastRow="0" w:firstColumn="0" w:lastColumn="0" w:oddVBand="0" w:evenVBand="0" w:oddHBand="0" w:evenHBand="0" w:firstRowFirstColumn="0" w:firstRowLastColumn="0" w:lastRowFirstColumn="0" w:lastRowLastColumn="0"/>
-              <w:rPr>
-                <w:lang w:val="en-US"/>
-              </w:rPr>
-            </w:pPr>
+            </w:pPr>
+            <w:r>
+              <w:t>Im Gegensatz zum Use-Case 5 ist Nr. 7 klarer, dennoch sollte die Funktion mehr "straight forward" sein und einfach jemanden anrufen, ohne gross noch Eingaben oder Optionen zu verlangen.</w:t>
+            </w:r>
           </w:p>
         </w:tc>
       </w:tr>
@@ -883,9 +915,14 @@
               <w:jc w:val="center"/>
               <w:rPr>
                 <w:b w:val="0"/>
-                <w:lang w:val="en-US"/>
-              </w:rPr>
-            </w:pPr>
+              </w:rPr>
+            </w:pPr>
+            <w:r>
+              <w:rPr>
+                <w:b w:val="0"/>
+              </w:rPr>
+              <w:t>10</w:t>
+            </w:r>
           </w:p>
         </w:tc>
         <w:tc>
@@ -898,10 +935,10 @@
               <w:keepNext/>
               <w:jc w:val="center"/>
               <w:cnfStyle w:val="000000100000" w:firstRow="0" w:lastRow="0" w:firstColumn="0" w:lastColumn="0" w:oddVBand="0" w:evenVBand="0" w:oddHBand="1" w:evenHBand="0" w:firstRowFirstColumn="0" w:firstRowLastColumn="0" w:lastRowFirstColumn="0" w:lastRowLastColumn="0"/>
-              <w:rPr>
-                <w:lang w:val="en-US"/>
-              </w:rPr>
-            </w:pPr>
+            </w:pPr>
+            <w:r>
+              <w:t>"</w:t>
+            </w:r>
           </w:p>
         </w:tc>
         <w:tc>
@@ -912,10 +949,13 @@
             <w:pPr>
               <w:keepNext/>
               <w:cnfStyle w:val="000000100000" w:firstRow="0" w:lastRow="0" w:firstColumn="0" w:lastColumn="0" w:oddVBand="0" w:evenVBand="0" w:oddHBand="1" w:evenHBand="0" w:firstRowFirstColumn="0" w:firstRowLastColumn="0" w:lastRowFirstColumn="0" w:lastRowLastColumn="0"/>
-              <w:rPr>
-                <w:lang w:val="en-US"/>
-              </w:rPr>
-            </w:pPr>
+            </w:pPr>
+            <w:r>
+              <w:t>Siehe Seite 9</w:t>
+            </w:r>
+            <w:r>
+              <w:t xml:space="preserve"> + 3 Seiten für den Use-Case "Alarm" ist ein bisschen lang</w:t>
+            </w:r>
           </w:p>
         </w:tc>
       </w:tr>
@@ -931,9 +971,14 @@
               <w:jc w:val="center"/>
               <w:rPr>
                 <w:b w:val="0"/>
-                <w:lang w:val="en-US"/>
-              </w:rPr>
-            </w:pPr>
+              </w:rPr>
+            </w:pPr>
+            <w:r>
+              <w:rPr>
+                <w:b w:val="0"/>
+              </w:rPr>
+              <w:t>11</w:t>
+            </w:r>
           </w:p>
         </w:tc>
         <w:tc>
@@ -946,10 +991,10 @@
               <w:keepNext/>
               <w:jc w:val="center"/>
               <w:cnfStyle w:val="000000000000" w:firstRow="0" w:lastRow="0" w:firstColumn="0" w:lastColumn="0" w:oddVBand="0" w:evenVBand="0" w:oddHBand="0" w:evenHBand="0" w:firstRowFirstColumn="0" w:firstRowLastColumn="0" w:lastRowFirstColumn="0" w:lastRowLastColumn="0"/>
-              <w:rPr>
-                <w:lang w:val="en-US"/>
-              </w:rPr>
-            </w:pPr>
+            </w:pPr>
+            <w:r>
+              <w:t>Completeness</w:t>
+            </w:r>
           </w:p>
         </w:tc>
         <w:tc>
@@ -960,10 +1005,19 @@
             <w:pPr>
               <w:keepNext/>
               <w:cnfStyle w:val="000000000000" w:firstRow="0" w:lastRow="0" w:firstColumn="0" w:lastColumn="0" w:oddVBand="0" w:evenVBand="0" w:oddHBand="0" w:evenHBand="0" w:firstRowFirstColumn="0" w:firstRowLastColumn="0" w:lastRowFirstColumn="0" w:lastRowLastColumn="0"/>
-              <w:rPr>
-                <w:lang w:val="en-US"/>
-              </w:rPr>
-            </w:pPr>
+            </w:pPr>
+            <w:r>
+              <w:t xml:space="preserve">Das erneute Use-Case Diagram bringt keinen Mehrwert. Ansonsten ist der Use-Case Nr. 8 gut beschrieben und beinhaltet auch nur </w:t>
+            </w:r>
+            <w:r>
+              <w:t>notwendige</w:t>
+            </w:r>
+            <w:r>
+              <w:t xml:space="preserve"> Informationen</w:t>
+            </w:r>
+            <w:r>
+              <w:t>, viel besser als die vorherigen Use-Cases</w:t>
+            </w:r>
           </w:p>
         </w:tc>
       </w:tr>
@@ -982,9 +1036,14 @@
               <w:jc w:val="center"/>
               <w:rPr>
                 <w:b w:val="0"/>
-                <w:lang w:val="en-US"/>
-              </w:rPr>
-            </w:pPr>
+              </w:rPr>
+            </w:pPr>
+            <w:r>
+              <w:rPr>
+                <w:b w:val="0"/>
+              </w:rPr>
+              <w:t>7-11</w:t>
+            </w:r>
           </w:p>
         </w:tc>
         <w:tc>
@@ -997,10 +1056,10 @@
               <w:keepNext/>
               <w:jc w:val="center"/>
               <w:cnfStyle w:val="000000100000" w:firstRow="0" w:lastRow="0" w:firstColumn="0" w:lastColumn="0" w:oddVBand="0" w:evenVBand="0" w:oddHBand="1" w:evenHBand="0" w:firstRowFirstColumn="0" w:firstRowLastColumn="0" w:lastRowFirstColumn="0" w:lastRowLastColumn="0"/>
-              <w:rPr>
-                <w:lang w:val="en-US"/>
-              </w:rPr>
-            </w:pPr>
+            </w:pPr>
+            <w:r>
+              <w:t>Consistency</w:t>
+            </w:r>
           </w:p>
         </w:tc>
         <w:tc>
@@ -1011,23 +1070,25 @@
             <w:pPr>
               <w:keepNext/>
               <w:cnfStyle w:val="000000100000" w:firstRow="0" w:lastRow="0" w:firstColumn="0" w:lastColumn="0" w:oddVBand="0" w:evenVBand="0" w:oddHBand="1" w:evenHBand="0" w:firstRowFirstColumn="0" w:firstRowLastColumn="0" w:lastRowFirstColumn="0" w:lastRowLastColumn="0"/>
-              <w:rPr>
-                <w:lang w:val="en-US"/>
-              </w:rPr>
-            </w:pPr>
+            </w:pPr>
+            <w:r>
+              <w:t>Für die 3 Diagramme wurden 3 Unterschiedliche Designs verwendet und die Pfeile sind nicht konsistent. Z.B. Use-Case 2 und 8 sind im ersten Diagram nicht verbunden im 3. aber schon.</w:t>
+            </w:r>
+            <w:bookmarkStart w:id="0" w:name="_GoBack"/>
+            <w:bookmarkEnd w:id="0"/>
           </w:p>
         </w:tc>
       </w:tr>
       <w:tr>
         <w:tc>
           <w:tcPr>
+            <w:cnfStyle w:val="001000000000" w:firstRow="0" w:lastRow="0" w:firstColumn="1" w:lastColumn="0" w:oddVBand="0" w:evenVBand="0" w:oddHBand="0" w:evenHBand="0" w:firstRowFirstColumn="0" w:firstRowLastColumn="0" w:lastRowFirstColumn="0" w:lastRowLastColumn="0"/>
             <w:tcW w:w="846" w:type="dxa"/>
             <w:vAlign w:val="center"/>
           </w:tcPr>
           <w:p>
             <w:pPr>
               <w:jc w:val="center"/>
-              <w:cnfStyle w:val="001000000000" w:firstRow="0" w:lastRow="0" w:firstColumn="1" w:lastColumn="0" w:oddVBand="0" w:evenVBand="0" w:oddHBand="0" w:evenHBand="0" w:firstRowFirstColumn="0" w:firstRowLastColumn="0" w:lastRowFirstColumn="0" w:lastRowLastColumn="0"/>
               <w:rPr>
                 <w:b w:val="0"/>
               </w:rPr>
@@ -1049,6 +1110,7 @@
             <w:pPr>
               <w:keepNext/>
               <w:jc w:val="center"/>
+              <w:cnfStyle w:val="000000000000" w:firstRow="0" w:lastRow="0" w:firstColumn="0" w:lastColumn="0" w:oddVBand="0" w:evenVBand="0" w:oddHBand="0" w:evenHBand="0" w:firstRowFirstColumn="0" w:firstRowLastColumn="0" w:lastRowFirstColumn="0" w:lastRowLastColumn="0"/>
             </w:pPr>
             <w:r>
               <w:t>Validity</w:t>
@@ -1062,6 +1124,7 @@
           <w:p>
             <w:pPr>
               <w:keepNext/>
+              <w:cnfStyle w:val="000000000000" w:firstRow="0" w:lastRow="0" w:firstColumn="0" w:lastColumn="0" w:oddVBand="0" w:evenVBand="0" w:oddHBand="0" w:evenHBand="0" w:firstRowFirstColumn="0" w:firstRowLastColumn="0" w:lastRowFirstColumn="0" w:lastRowLastColumn="0"/>
             </w:pPr>
             <w:r>
               <w:t>Die Systemarchitektur zeigt, dass der Kunde via App auf dem Smartphone zugreifen kann. Vielleicht wäre zusätzlich auch ein Zugriff via Computer hilfreich.</w:t>
@@ -1070,6 +1133,7 @@
           <w:p>
             <w:pPr>
               <w:keepNext/>
+              <w:cnfStyle w:val="000000000000" w:firstRow="0" w:lastRow="0" w:firstColumn="0" w:lastColumn="0" w:oddVBand="0" w:evenVBand="0" w:oddHBand="0" w:evenHBand="0" w:firstRowFirstColumn="0" w:firstRowLastColumn="0" w:lastRowFirstColumn="0" w:lastRowLastColumn="0"/>
             </w:pPr>
             <w:r>
               <w:rPr>
@@ -1083,8 +1147,6 @@
               </w:rPr>
               <w:t xml:space="preserve">allgemein </w:t>
             </w:r>
-            <w:bookmarkStart w:id="0" w:name="_GoBack"/>
-            <w:bookmarkEnd w:id="0"/>
             <w:r>
               <w:rPr>
                 <w:highlight w:val="yellow"/>
@@ -2322,27 +2384,14 @@
                           <w:r>
                             <w:t>/</w:t>
                           </w:r>
-                          <w:r>
-                            <w:fldChar w:fldCharType="begin"/>
-                          </w:r>
-                          <w:r>
-                            <w:instrText xml:space="preserve"> NUMPAGES   \* MERGEFORMAT </w:instrText>
-                          </w:r>
-                          <w:r>
-                            <w:fldChar w:fldCharType="separate"/>
-                          </w:r>
-                          <w:r>
-                            <w:rPr>
-                              <w:noProof/>
-                            </w:rPr>
-                            <w:t>1</w:t>
-                          </w:r>
-                          <w:r>
-                            <w:rPr>
-                              <w:noProof/>
-                            </w:rPr>
-                            <w:fldChar w:fldCharType="end"/>
-                          </w:r>
+                          <w:fldSimple w:instr=" NUMPAGES   \* MERGEFORMAT ">
+                            <w:r>
+                              <w:rPr>
+                                <w:noProof/>
+                              </w:rPr>
+                              <w:t>1</w:t>
+                            </w:r>
+                          </w:fldSimple>
                         </w:p>
                       </w:txbxContent>
                     </wps:txbx>
@@ -2391,27 +2440,14 @@
                     <w:r>
                       <w:t>/</w:t>
                     </w:r>
-                    <w:r>
-                      <w:fldChar w:fldCharType="begin"/>
-                    </w:r>
-                    <w:r>
-                      <w:instrText xml:space="preserve"> NUMPAGES   \* MERGEFORMAT </w:instrText>
-                    </w:r>
-                    <w:r>
-                      <w:fldChar w:fldCharType="separate"/>
-                    </w:r>
-                    <w:r>
-                      <w:rPr>
-                        <w:noProof/>
-                      </w:rPr>
-                      <w:t>1</w:t>
-                    </w:r>
-                    <w:r>
-                      <w:rPr>
-                        <w:noProof/>
-                      </w:rPr>
-                      <w:fldChar w:fldCharType="end"/>
-                    </w:r>
+                    <w:fldSimple w:instr=" NUMPAGES   \* MERGEFORMAT ">
+                      <w:r>
+                        <w:rPr>
+                          <w:noProof/>
+                        </w:rPr>
+                        <w:t>1</w:t>
+                      </w:r>
+                    </w:fldSimple>
                   </w:p>
                 </w:txbxContent>
               </v:textbox>
@@ -3488,6 +3524,7 @@
     <w:lsdException w:name="HTML Sample" w:semiHidden="1" w:unhideWhenUsed="1"/>
     <w:lsdException w:name="HTML Typewriter" w:semiHidden="1" w:unhideWhenUsed="1"/>
     <w:lsdException w:name="HTML Variable" w:semiHidden="1" w:unhideWhenUsed="1"/>
+    <w:lsdException w:name="Normal Table" w:semiHidden="1" w:unhideWhenUsed="1"/>
     <w:lsdException w:name="annotation subject" w:semiHidden="1" w:unhideWhenUsed="1"/>
     <w:lsdException w:name="No List" w:semiHidden="1" w:unhideWhenUsed="1"/>
     <w:lsdException w:name="Outline List 1" w:semiHidden="1" w:unhideWhenUsed="1"/>
@@ -3534,8 +3571,10 @@
     <w:lsdException w:name="Table Subtle 2" w:semiHidden="1" w:unhideWhenUsed="1"/>
     <w:lsdException w:name="Table Web 1" w:semiHidden="1" w:unhideWhenUsed="1"/>
     <w:lsdException w:name="Table Web 2" w:semiHidden="1" w:unhideWhenUsed="1"/>
+    <w:lsdException w:name="Table Web 3" w:semiHidden="1" w:unhideWhenUsed="1"/>
     <w:lsdException w:name="Balloon Text" w:semiHidden="1" w:unhideWhenUsed="1"/>
     <w:lsdException w:name="Table Grid" w:uiPriority="59"/>
+    <w:lsdException w:name="Table Theme" w:semiHidden="1" w:unhideWhenUsed="1"/>
     <w:lsdException w:name="Placeholder Text" w:semiHidden="1"/>
     <w:lsdException w:name="No Spacing" w:uiPriority="1" w:qFormat="1"/>
     <w:lsdException w:name="Light Shading" w:uiPriority="60"/>
@@ -4904,7 +4943,7 @@
 </file>
 
 <file path=customXml/itemProps1.xml><?xml version="1.0" encoding="utf-8"?>
-<ds:datastoreItem xmlns:ds="http://schemas.openxmlformats.org/officeDocument/2006/customXml" ds:itemID="{5BEA3E57-C282-4617-9882-027FAC522753}">
+<ds:datastoreItem xmlns:ds="http://schemas.openxmlformats.org/officeDocument/2006/customXml" ds:itemID="{56C68E4B-BB0D-4BC2-979D-260EB51793BF}">
   <ds:schemaRefs>
     <ds:schemaRef ds:uri="http://schemas.openxmlformats.org/officeDocument/2006/bibliography"/>
   </ds:schemaRefs>

</xml_diff>

<commit_message>
added commentary for page 9
</commit_message>
<xml_diff>
--- a/doc/tasks/task_03/requirements_review_team_orange_for_team_red.docx
+++ b/doc/tasks/task_03/requirements_review_team_orange_for_team_red.docx
@@ -956,6 +956,11 @@
             <w:r>
               <w:t xml:space="preserve"> + 3 Seiten für den Use-Case "Alarm" ist ein bisschen lang</w:t>
             </w:r>
+            <w:r>
+              <w:t>, vor allem wenn das Dokument 15 Seiten lang ist.</w:t>
+            </w:r>
+            <w:bookmarkStart w:id="0" w:name="_GoBack"/>
+            <w:bookmarkEnd w:id="0"/>
           </w:p>
         </w:tc>
       </w:tr>
@@ -1074,8 +1079,6 @@
             <w:r>
               <w:t>Für die 3 Diagramme wurden 3 Unterschiedliche Designs verwendet und die Pfeile sind nicht konsistent. Z.B. Use-Case 2 und 8 sind im ersten Diagram nicht verbunden im 3. aber schon.</w:t>
             </w:r>
-            <w:bookmarkStart w:id="0" w:name="_GoBack"/>
-            <w:bookmarkEnd w:id="0"/>
           </w:p>
         </w:tc>
       </w:tr>
@@ -4943,7 +4946,7 @@
 </file>
 
 <file path=customXml/itemProps1.xml><?xml version="1.0" encoding="utf-8"?>
-<ds:datastoreItem xmlns:ds="http://schemas.openxmlformats.org/officeDocument/2006/customXml" ds:itemID="{56C68E4B-BB0D-4BC2-979D-260EB51793BF}">
+<ds:datastoreItem xmlns:ds="http://schemas.openxmlformats.org/officeDocument/2006/customXml" ds:itemID="{9A78F28F-7503-4127-99C6-BD15392DF214}">
   <ds:schemaRefs>
     <ds:schemaRef ds:uri="http://schemas.openxmlformats.org/officeDocument/2006/bibliography"/>
   </ds:schemaRefs>

</xml_diff>

<commit_message>
added a comment for use cases
</commit_message>
<xml_diff>
--- a/doc/tasks/task_03/requirements_review_team_orange_for_team_red.docx
+++ b/doc/tasks/task_03/requirements_review_team_orange_for_team_red.docx
@@ -959,70 +959,71 @@
             <w:r>
               <w:t>, vor allem wenn das Dokument 15 Seiten lang ist.</w:t>
             </w:r>
+          </w:p>
+        </w:tc>
+      </w:tr>
+      <w:tr>
+        <w:tc>
+          <w:tcPr>
+            <w:tcW w:w="846" w:type="dxa"/>
+            <w:vAlign w:val="center"/>
+          </w:tcPr>
+          <w:p>
+            <w:pPr>
+              <w:jc w:val="center"/>
+              <w:cnfStyle w:val="001000000000" w:firstRow="0" w:lastRow="0" w:firstColumn="1" w:lastColumn="0" w:oddVBand="0" w:evenVBand="0" w:oddHBand="0" w:evenHBand="0" w:firstRowFirstColumn="0" w:firstRowLastColumn="0" w:lastRowFirstColumn="0" w:lastRowLastColumn="0"/>
+              <w:rPr>
+                <w:b w:val="0"/>
+              </w:rPr>
+            </w:pPr>
+            <w:r>
+              <w:rPr>
+                <w:b w:val="0"/>
+              </w:rPr>
+              <w:t>11</w:t>
+            </w:r>
+          </w:p>
+        </w:tc>
+        <w:tc>
+          <w:tcPr>
+            <w:tcW w:w="1984" w:type="dxa"/>
+            <w:vAlign w:val="center"/>
+          </w:tcPr>
+          <w:p>
+            <w:pPr>
+              <w:keepNext/>
+              <w:jc w:val="center"/>
+            </w:pPr>
+            <w:r>
+              <w:t>Completeness</w:t>
+            </w:r>
+          </w:p>
+        </w:tc>
+        <w:tc>
+          <w:tcPr>
+            <w:tcW w:w="6232" w:type="dxa"/>
+          </w:tcPr>
+          <w:p>
+            <w:pPr>
+              <w:keepNext/>
+            </w:pPr>
+            <w:r>
+              <w:t xml:space="preserve">Das erneute Use-Case Diagram bringt keinen Mehrwert. Ansonsten ist der Use-Case Nr. 8 gut beschrieben und beinhaltet auch nur </w:t>
+            </w:r>
+            <w:r>
+              <w:t>notwendige</w:t>
+            </w:r>
+            <w:r>
+              <w:t xml:space="preserve"> Informationen</w:t>
+            </w:r>
+            <w:r>
+              <w:t>, viel besser als die vorherigen Use-Cases</w:t>
+            </w:r>
+            <w:r>
+              <w:t>. Allgemein ist die Arbeit sehr detailliert.</w:t>
+            </w:r>
             <w:bookmarkStart w:id="0" w:name="_GoBack"/>
             <w:bookmarkEnd w:id="0"/>
-          </w:p>
-        </w:tc>
-      </w:tr>
-      <w:tr>
-        <w:tc>
-          <w:tcPr>
-            <w:cnfStyle w:val="001000000000" w:firstRow="0" w:lastRow="0" w:firstColumn="1" w:lastColumn="0" w:oddVBand="0" w:evenVBand="0" w:oddHBand="0" w:evenHBand="0" w:firstRowFirstColumn="0" w:firstRowLastColumn="0" w:lastRowFirstColumn="0" w:lastRowLastColumn="0"/>
-            <w:tcW w:w="846" w:type="dxa"/>
-            <w:vAlign w:val="center"/>
-          </w:tcPr>
-          <w:p>
-            <w:pPr>
-              <w:jc w:val="center"/>
-              <w:rPr>
-                <w:b w:val="0"/>
-              </w:rPr>
-            </w:pPr>
-            <w:r>
-              <w:rPr>
-                <w:b w:val="0"/>
-              </w:rPr>
-              <w:t>11</w:t>
-            </w:r>
-          </w:p>
-        </w:tc>
-        <w:tc>
-          <w:tcPr>
-            <w:tcW w:w="1984" w:type="dxa"/>
-            <w:vAlign w:val="center"/>
-          </w:tcPr>
-          <w:p>
-            <w:pPr>
-              <w:keepNext/>
-              <w:jc w:val="center"/>
-              <w:cnfStyle w:val="000000000000" w:firstRow="0" w:lastRow="0" w:firstColumn="0" w:lastColumn="0" w:oddVBand="0" w:evenVBand="0" w:oddHBand="0" w:evenHBand="0" w:firstRowFirstColumn="0" w:firstRowLastColumn="0" w:lastRowFirstColumn="0" w:lastRowLastColumn="0"/>
-            </w:pPr>
-            <w:r>
-              <w:t>Completeness</w:t>
-            </w:r>
-          </w:p>
-        </w:tc>
-        <w:tc>
-          <w:tcPr>
-            <w:tcW w:w="6232" w:type="dxa"/>
-          </w:tcPr>
-          <w:p>
-            <w:pPr>
-              <w:keepNext/>
-              <w:cnfStyle w:val="000000000000" w:firstRow="0" w:lastRow="0" w:firstColumn="0" w:lastColumn="0" w:oddVBand="0" w:evenVBand="0" w:oddHBand="0" w:evenHBand="0" w:firstRowFirstColumn="0" w:firstRowLastColumn="0" w:lastRowFirstColumn="0" w:lastRowLastColumn="0"/>
-            </w:pPr>
-            <w:r>
-              <w:t xml:space="preserve">Das erneute Use-Case Diagram bringt keinen Mehrwert. Ansonsten ist der Use-Case Nr. 8 gut beschrieben und beinhaltet auch nur </w:t>
-            </w:r>
-            <w:r>
-              <w:t>notwendige</w:t>
-            </w:r>
-            <w:r>
-              <w:t xml:space="preserve"> Informationen</w:t>
-            </w:r>
-            <w:r>
-              <w:t>, viel besser als die vorherigen Use-Cases</w:t>
-            </w:r>
           </w:p>
         </w:tc>
       </w:tr>
@@ -2387,14 +2388,27 @@
                           <w:r>
                             <w:t>/</w:t>
                           </w:r>
-                          <w:fldSimple w:instr=" NUMPAGES   \* MERGEFORMAT ">
-                            <w:r>
-                              <w:rPr>
-                                <w:noProof/>
-                              </w:rPr>
-                              <w:t>1</w:t>
-                            </w:r>
-                          </w:fldSimple>
+                          <w:r>
+                            <w:fldChar w:fldCharType="begin"/>
+                          </w:r>
+                          <w:r>
+                            <w:instrText xml:space="preserve"> NUMPAGES   \* MERGEFORMAT </w:instrText>
+                          </w:r>
+                          <w:r>
+                            <w:fldChar w:fldCharType="separate"/>
+                          </w:r>
+                          <w:r>
+                            <w:rPr>
+                              <w:noProof/>
+                            </w:rPr>
+                            <w:t>1</w:t>
+                          </w:r>
+                          <w:r>
+                            <w:rPr>
+                              <w:noProof/>
+                            </w:rPr>
+                            <w:fldChar w:fldCharType="end"/>
+                          </w:r>
                         </w:p>
                       </w:txbxContent>
                     </wps:txbx>
@@ -2443,14 +2457,27 @@
                     <w:r>
                       <w:t>/</w:t>
                     </w:r>
-                    <w:fldSimple w:instr=" NUMPAGES   \* MERGEFORMAT ">
-                      <w:r>
-                        <w:rPr>
-                          <w:noProof/>
-                        </w:rPr>
-                        <w:t>1</w:t>
-                      </w:r>
-                    </w:fldSimple>
+                    <w:r>
+                      <w:fldChar w:fldCharType="begin"/>
+                    </w:r>
+                    <w:r>
+                      <w:instrText xml:space="preserve"> NUMPAGES   \* MERGEFORMAT </w:instrText>
+                    </w:r>
+                    <w:r>
+                      <w:fldChar w:fldCharType="separate"/>
+                    </w:r>
+                    <w:r>
+                      <w:rPr>
+                        <w:noProof/>
+                      </w:rPr>
+                      <w:t>1</w:t>
+                    </w:r>
+                    <w:r>
+                      <w:rPr>
+                        <w:noProof/>
+                      </w:rPr>
+                      <w:fldChar w:fldCharType="end"/>
+                    </w:r>
                   </w:p>
                 </w:txbxContent>
               </v:textbox>
@@ -4946,7 +4973,7 @@
 </file>
 
 <file path=customXml/itemProps1.xml><?xml version="1.0" encoding="utf-8"?>
-<ds:datastoreItem xmlns:ds="http://schemas.openxmlformats.org/officeDocument/2006/customXml" ds:itemID="{9A78F28F-7503-4127-99C6-BD15392DF214}">
+<ds:datastoreItem xmlns:ds="http://schemas.openxmlformats.org/officeDocument/2006/customXml" ds:itemID="{05CEAB5C-1F9F-4E72-8354-A4C7FC692C0A}">
   <ds:schemaRefs>
     <ds:schemaRef ds:uri="http://schemas.openxmlformats.org/officeDocument/2006/bibliography"/>
   </ds:schemaRefs>

</xml_diff>

<commit_message>
add review for team red
</commit_message>
<xml_diff>
--- a/doc/tasks/task_03/requirements_review_team_orange_for_team_red.docx
+++ b/doc/tasks/task_03/requirements_review_team_orange_for_team_red.docx
@@ -1,6 +1,6 @@
 
 <file path=word/document.xml><?xml version="1.0" encoding="utf-8"?>
-<w:document xmlns:wpc="http://schemas.microsoft.com/office/word/2010/wordprocessingCanvas" xmlns:cx="http://schemas.microsoft.com/office/drawing/2014/chartex" xmlns:cx1="http://schemas.microsoft.com/office/drawing/2015/9/8/chartex" xmlns:cx2="http://schemas.microsoft.com/office/drawing/2015/10/21/chartex" xmlns:cx3="http://schemas.microsoft.com/office/drawing/2016/5/9/chartex" xmlns:cx4="http://schemas.microsoft.com/office/drawing/2016/5/10/chartex" xmlns:cx5="http://schemas.microsoft.com/office/drawing/2016/5/11/chartex" xmlns:cx6="http://schemas.microsoft.com/office/drawing/2016/5/12/chartex" xmlns:cx7="http://schemas.microsoft.com/office/drawing/2016/5/13/chartex" xmlns:cx8="http://schemas.microsoft.com/office/drawing/2016/5/14/chartex" xmlns:mc="http://schemas.openxmlformats.org/markup-compatibility/2006" xmlns:aink="http://schemas.microsoft.com/office/drawing/2016/ink" xmlns:am3d="http://schemas.microsoft.com/office/drawing/2017/model3d" xmlns:o="urn:schemas-microsoft-com:office:office" xmlns:r="http://schemas.openxmlformats.org/officeDocument/2006/relationships" xmlns:m="http://schemas.openxmlformats.org/officeDocument/2006/math" xmlns:v="urn:schemas-microsoft-com:vml" xmlns:wp14="http://schemas.microsoft.com/office/word/2010/wordprocessingDrawing" xmlns:wp="http://schemas.openxmlformats.org/drawingml/2006/wordprocessingDrawing" xmlns:w10="urn:schemas-microsoft-com:office:word" xmlns:w="http://schemas.openxmlformats.org/wordprocessingml/2006/main" xmlns:w14="http://schemas.microsoft.com/office/word/2010/wordml" xmlns:w15="http://schemas.microsoft.com/office/word/2012/wordml" xmlns:w16cid="http://schemas.microsoft.com/office/word/2016/wordml/cid" xmlns:w16se="http://schemas.microsoft.com/office/word/2015/wordml/symex" xmlns:wpg="http://schemas.microsoft.com/office/word/2010/wordprocessingGroup" xmlns:wpi="http://schemas.microsoft.com/office/word/2010/wordprocessingInk" xmlns:wne="http://schemas.microsoft.com/office/word/2006/wordml" xmlns:wps="http://schemas.microsoft.com/office/word/2010/wordprocessingShape" mc:Ignorable="w14 w15 w16se w16cid wp14">
+<w:document xmlns:wpc="http://schemas.microsoft.com/office/word/2010/wordprocessingCanvas" xmlns:cx="http://schemas.microsoft.com/office/drawing/2014/chartex" xmlns:cx1="http://schemas.microsoft.com/office/drawing/2015/9/8/chartex" xmlns:cx2="http://schemas.microsoft.com/office/drawing/2015/10/21/chartex" xmlns:cx3="http://schemas.microsoft.com/office/drawing/2016/5/9/chartex" xmlns:cx4="http://schemas.microsoft.com/office/drawing/2016/5/10/chartex" xmlns:cx5="http://schemas.microsoft.com/office/drawing/2016/5/11/chartex" xmlns:cx6="http://schemas.microsoft.com/office/drawing/2016/5/12/chartex" xmlns:cx7="http://schemas.microsoft.com/office/drawing/2016/5/13/chartex" xmlns:cx8="http://schemas.microsoft.com/office/drawing/2016/5/14/chartex" xmlns:mc="http://schemas.openxmlformats.org/markup-compatibility/2006" xmlns:aink="http://schemas.microsoft.com/office/drawing/2016/ink" xmlns:am3d="http://schemas.microsoft.com/office/drawing/2017/model3d" xmlns:o="urn:schemas-microsoft-com:office:office" xmlns:r="http://schemas.openxmlformats.org/officeDocument/2006/relationships" xmlns:m="http://schemas.openxmlformats.org/officeDocument/2006/math" xmlns:v="urn:schemas-microsoft-com:vml" xmlns:wp14="http://schemas.microsoft.com/office/word/2010/wordprocessingDrawing" xmlns:wp="http://schemas.openxmlformats.org/drawingml/2006/wordprocessingDrawing" xmlns:w10="urn:schemas-microsoft-com:office:word" xmlns:w="http://schemas.openxmlformats.org/wordprocessingml/2006/main" xmlns:w14="http://schemas.microsoft.com/office/word/2010/wordml" xmlns:w15="http://schemas.microsoft.com/office/word/2012/wordml" xmlns:w16cex="http://schemas.microsoft.com/office/word/2018/wordml/cex" xmlns:w16cid="http://schemas.microsoft.com/office/word/2016/wordml/cid" xmlns:w16="http://schemas.microsoft.com/office/word/2018/wordml" xmlns:w16se="http://schemas.microsoft.com/office/word/2015/wordml/symex" xmlns:wpg="http://schemas.microsoft.com/office/word/2010/wordprocessingGroup" xmlns:wpi="http://schemas.microsoft.com/office/word/2010/wordprocessingInk" xmlns:wne="http://schemas.microsoft.com/office/word/2006/wordml" xmlns:wps="http://schemas.microsoft.com/office/word/2010/wordprocessingShape" mc:Ignorable="w14 w15 w16se w16cid w16 w16cex wp14">
   <w:body>
     <w:sdt>
       <w:sdtPr>
@@ -416,15 +416,36 @@
       <w:pPr>
         <w:pStyle w:val="berschrift1"/>
       </w:pPr>
+      <w:proofErr w:type="spellStart"/>
       <w:r>
         <w:lastRenderedPageBreak/>
-        <w:t>Requirements Review</w:t>
+        <w:t>Requirements</w:t>
+      </w:r>
+      <w:proofErr w:type="spellEnd"/>
+      <w:r>
+        <w:t xml:space="preserve"> Review</w:t>
       </w:r>
     </w:p>
     <w:p/>
     <w:p>
       <w:r>
-        <w:t>Dieses Dokument zeigt die Meinung, Bewertung und Verbesserungsvorschläge zur Requirements Specification von Team Red.</w:t>
+        <w:t xml:space="preserve">Dieses Dokument zeigt die Meinung, Bewertung und Verbesserungsvorschläge zur </w:t>
+      </w:r>
+      <w:proofErr w:type="spellStart"/>
+      <w:r>
+        <w:t>Requirements</w:t>
+      </w:r>
+      <w:proofErr w:type="spellEnd"/>
+      <w:r>
+        <w:t xml:space="preserve"> </w:t>
+      </w:r>
+      <w:proofErr w:type="spellStart"/>
+      <w:r>
+        <w:t>Specification</w:t>
+      </w:r>
+      <w:proofErr w:type="spellEnd"/>
+      <w:r>
+        <w:t xml:space="preserve"> von Team Red.</w:t>
       </w:r>
     </w:p>
     <w:p/>
@@ -450,8 +471,13 @@
         <w:pStyle w:val="berschrift2"/>
       </w:pPr>
       <w:r>
-        <w:t>Review report</w:t>
+        <w:t xml:space="preserve">Review </w:t>
       </w:r>
+      <w:proofErr w:type="spellStart"/>
+      <w:r>
+        <w:t>report</w:t>
+      </w:r>
+      <w:proofErr w:type="spellEnd"/>
     </w:p>
     <w:p/>
     <w:tbl>
@@ -565,9 +591,11 @@
               <w:jc w:val="center"/>
               <w:cnfStyle w:val="000000100000" w:firstRow="0" w:lastRow="0" w:firstColumn="0" w:lastColumn="0" w:oddVBand="0" w:evenVBand="0" w:oddHBand="1" w:evenHBand="0" w:firstRowFirstColumn="0" w:firstRowLastColumn="0" w:lastRowFirstColumn="0" w:lastRowLastColumn="0"/>
             </w:pPr>
+            <w:proofErr w:type="spellStart"/>
             <w:r>
               <w:t>Comprehensibility</w:t>
             </w:r>
+            <w:proofErr w:type="spellEnd"/>
           </w:p>
         </w:tc>
         <w:tc>
@@ -623,7 +651,21 @@
               <w:rPr>
                 <w:lang w:val="en-US"/>
               </w:rPr>
-              <w:t xml:space="preserve"> Softwareentwicklung etc.</w:t>
+              <w:t xml:space="preserve"> </w:t>
+            </w:r>
+            <w:proofErr w:type="spellStart"/>
+            <w:r>
+              <w:rPr>
+                <w:lang w:val="en-US"/>
+              </w:rPr>
+              <w:t>Softwareentwicklung</w:t>
+            </w:r>
+            <w:proofErr w:type="spellEnd"/>
+            <w:r>
+              <w:rPr>
+                <w:lang w:val="en-US"/>
+              </w:rPr>
+              <w:t xml:space="preserve"> etc.</w:t>
             </w:r>
           </w:p>
         </w:tc>
@@ -780,10 +822,23 @@
               <w:t>Es sind 2 Teilsysteme im U</w:t>
             </w:r>
             <w:r>
-              <w:t>se-Case Diagram</w:t>
-            </w:r>
-            <w:r>
-              <w:t>, so wird der Eindruck erweckt dass es unterschiedliche Anwendungen sind.</w:t>
+              <w:t xml:space="preserve">se-Case </w:t>
+            </w:r>
+            <w:proofErr w:type="spellStart"/>
+            <w:r>
+              <w:t>Diagram</w:t>
+            </w:r>
+            <w:proofErr w:type="spellEnd"/>
+            <w:r>
+              <w:t xml:space="preserve">, so wird der Eindruck </w:t>
+            </w:r>
+            <w:proofErr w:type="gramStart"/>
+            <w:r>
+              <w:t>erweckt</w:t>
+            </w:r>
+            <w:proofErr w:type="gramEnd"/>
+            <w:r>
+              <w:t xml:space="preserve"> dass es unterschiedliche Anwendungen sind.</w:t>
             </w:r>
           </w:p>
         </w:tc>
@@ -802,14 +857,14 @@
             <w:pPr>
               <w:jc w:val="center"/>
               <w:rPr>
-                <w:b w:val="0"/>
-              </w:rPr>
-            </w:pPr>
-            <w:r>
-              <w:rPr>
-                <w:b w:val="0"/>
-              </w:rPr>
-              <w:t>8</w:t>
+                <w:lang w:val="en-US"/>
+              </w:rPr>
+            </w:pPr>
+            <w:r>
+              <w:rPr>
+                <w:lang w:val="en-US"/>
+              </w:rPr>
+              <w:t>7</w:t>
             </w:r>
           </w:p>
         </w:tc>
@@ -820,12 +875,17 @@
           </w:tcPr>
           <w:p>
             <w:pPr>
-              <w:keepNext/>
               <w:jc w:val="center"/>
               <w:cnfStyle w:val="000000100000" w:firstRow="0" w:lastRow="0" w:firstColumn="0" w:lastColumn="0" w:oddVBand="0" w:evenVBand="0" w:oddHBand="1" w:evenHBand="0" w:firstRowFirstColumn="0" w:firstRowLastColumn="0" w:lastRowFirstColumn="0" w:lastRowLastColumn="0"/>
-            </w:pPr>
-            <w:r>
-              <w:t>Validity</w:t>
+              <w:rPr>
+                <w:lang w:val="en-US"/>
+              </w:rPr>
+            </w:pPr>
+            <w:r>
+              <w:rPr>
+                <w:lang w:val="en-US"/>
+              </w:rPr>
+              <w:t>Completeness</w:t>
             </w:r>
           </w:p>
         </w:tc>
@@ -835,14 +895,34 @@
           </w:tcPr>
           <w:p>
             <w:pPr>
-              <w:keepNext/>
               <w:cnfStyle w:val="000000100000" w:firstRow="0" w:lastRow="0" w:firstColumn="0" w:lastColumn="0" w:oddVBand="0" w:evenVBand="0" w:oddHBand="1" w:evenHBand="0" w:firstRowFirstColumn="0" w:firstRowLastColumn="0" w:lastRowFirstColumn="0" w:lastRowLastColumn="0"/>
             </w:pPr>
             <w:r>
-              <w:t xml:space="preserve">Der ganze Use-Case Nr. 5 Notruf, </w:t>
-            </w:r>
-            <w:r>
-              <w:t>wirkt sehr komplex und kompliziert für das es sich um einen Notruf handeln soll. Wieso kann der Patient den Arzt nicht einfach direkt aus der App anrufen? Da der Use-Case ja sowieso in einem Telefonat endet. Was passiert, wenn der Arzt den Alarm nicht sieht? Wochenende oder in der Nacht.</w:t>
+              <w:t>Wie sieht es mit rechtlichen non-</w:t>
+            </w:r>
+            <w:proofErr w:type="spellStart"/>
+            <w:r>
+              <w:t>functional</w:t>
+            </w:r>
+            <w:proofErr w:type="spellEnd"/>
+            <w:r>
+              <w:t xml:space="preserve"> </w:t>
+            </w:r>
+            <w:proofErr w:type="spellStart"/>
+            <w:r>
+              <w:t>Requirements</w:t>
+            </w:r>
+            <w:proofErr w:type="spellEnd"/>
+            <w:r>
+              <w:t xml:space="preserve"> aus? Sollte noch stehen. </w:t>
+            </w:r>
+            <w:proofErr w:type="gramStart"/>
+            <w:r>
+              <w:t>Bezüglich Datenschutz</w:t>
+            </w:r>
+            <w:proofErr w:type="gramEnd"/>
+            <w:r>
+              <w:t xml:space="preserve"> steht etwas, jedoch fehlt das Rechtliche. Allgemein gibt es unserer Meinung nach noch weitere, wichtige NFR (Sourcecode, Verfügbarkeit, DSGVO, Unterstützung Browsers, …)</w:t>
             </w:r>
           </w:p>
         </w:tc>
@@ -865,7 +945,7 @@
               <w:rPr>
                 <w:b w:val="0"/>
               </w:rPr>
-              <w:t>9</w:t>
+              <w:t>8</w:t>
             </w:r>
           </w:p>
         </w:tc>
@@ -880,9 +960,11 @@
               <w:jc w:val="center"/>
               <w:cnfStyle w:val="000000000000" w:firstRow="0" w:lastRow="0" w:firstColumn="0" w:lastColumn="0" w:oddVBand="0" w:evenVBand="0" w:oddHBand="0" w:evenHBand="0" w:firstRowFirstColumn="0" w:firstRowLastColumn="0" w:lastRowFirstColumn="0" w:lastRowLastColumn="0"/>
             </w:pPr>
+            <w:proofErr w:type="spellStart"/>
             <w:r>
               <w:t>Validity</w:t>
             </w:r>
+            <w:proofErr w:type="spellEnd"/>
           </w:p>
         </w:tc>
         <w:tc>
@@ -895,7 +977,10 @@
               <w:cnfStyle w:val="000000000000" w:firstRow="0" w:lastRow="0" w:firstColumn="0" w:lastColumn="0" w:oddVBand="0" w:evenVBand="0" w:oddHBand="0" w:evenHBand="0" w:firstRowFirstColumn="0" w:firstRowLastColumn="0" w:lastRowFirstColumn="0" w:lastRowLastColumn="0"/>
             </w:pPr>
             <w:r>
-              <w:t>Im Gegensatz zum Use-Case 5 ist Nr. 7 klarer, dennoch sollte die Funktion mehr "straight forward" sein und einfach jemanden anrufen, ohne gross noch Eingaben oder Optionen zu verlangen.</w:t>
+              <w:t xml:space="preserve">Der ganze Use-Case Nr. 5 Notruf, </w:t>
+            </w:r>
+            <w:r>
+              <w:t>wirkt sehr komplex und kompliziert für das es sich um einen Notruf handeln soll. Wieso kann der Patient den Arzt nicht einfach direkt aus der App anrufen? Da der Use-Case ja sowieso in einem Telefonat endet. Was passiert, wenn der Arzt den Alarm nicht sieht? Wochenende oder in der Nacht.</w:t>
             </w:r>
           </w:p>
         </w:tc>
@@ -921,7 +1006,7 @@
               <w:rPr>
                 <w:b w:val="0"/>
               </w:rPr>
-              <w:t>10</w:t>
+              <w:t>9</w:t>
             </w:r>
           </w:p>
         </w:tc>
@@ -936,9 +1021,11 @@
               <w:jc w:val="center"/>
               <w:cnfStyle w:val="000000100000" w:firstRow="0" w:lastRow="0" w:firstColumn="0" w:lastColumn="0" w:oddVBand="0" w:evenVBand="0" w:oddHBand="1" w:evenHBand="0" w:firstRowFirstColumn="0" w:firstRowLastColumn="0" w:lastRowFirstColumn="0" w:lastRowLastColumn="0"/>
             </w:pPr>
-            <w:r>
-              <w:t>"</w:t>
-            </w:r>
+            <w:proofErr w:type="spellStart"/>
+            <w:r>
+              <w:t>Validity</w:t>
+            </w:r>
+            <w:proofErr w:type="spellEnd"/>
           </w:p>
         </w:tc>
         <w:tc>
@@ -951,13 +1038,23 @@
               <w:cnfStyle w:val="000000100000" w:firstRow="0" w:lastRow="0" w:firstColumn="0" w:lastColumn="0" w:oddVBand="0" w:evenVBand="0" w:oddHBand="1" w:evenHBand="0" w:firstRowFirstColumn="0" w:firstRowLastColumn="0" w:lastRowFirstColumn="0" w:lastRowLastColumn="0"/>
             </w:pPr>
             <w:r>
-              <w:t>Siehe Seite 9</w:t>
-            </w:r>
-            <w:r>
-              <w:t xml:space="preserve"> + 3 Seiten für den Use-Case "Alarm" ist ein bisschen lang</w:t>
-            </w:r>
-            <w:r>
-              <w:t>, vor allem wenn das Dokument 15 Seiten lang ist.</w:t>
+              <w:t>Im Gegensatz zum Use-Case 5 ist Nr. 7 klarer, dennoch sollte die Funktion mehr "</w:t>
+            </w:r>
+            <w:proofErr w:type="spellStart"/>
+            <w:r>
+              <w:t>straight</w:t>
+            </w:r>
+            <w:proofErr w:type="spellEnd"/>
+            <w:r>
+              <w:t xml:space="preserve"> </w:t>
+            </w:r>
+            <w:proofErr w:type="spellStart"/>
+            <w:r>
+              <w:t>forward</w:t>
+            </w:r>
+            <w:proofErr w:type="spellEnd"/>
+            <w:r>
+              <w:t>" sein und einfach jemanden anrufen, ohne gross noch Eingaben oder Optionen zu verlangen.</w:t>
             </w:r>
           </w:p>
         </w:tc>
@@ -965,13 +1062,13 @@
       <w:tr>
         <w:tc>
           <w:tcPr>
+            <w:cnfStyle w:val="001000000000" w:firstRow="0" w:lastRow="0" w:firstColumn="1" w:lastColumn="0" w:oddVBand="0" w:evenVBand="0" w:oddHBand="0" w:evenHBand="0" w:firstRowFirstColumn="0" w:firstRowLastColumn="0" w:lastRowFirstColumn="0" w:lastRowLastColumn="0"/>
             <w:tcW w:w="846" w:type="dxa"/>
             <w:vAlign w:val="center"/>
           </w:tcPr>
           <w:p>
             <w:pPr>
               <w:jc w:val="center"/>
-              <w:cnfStyle w:val="001000000000" w:firstRow="0" w:lastRow="0" w:firstColumn="1" w:lastColumn="0" w:oddVBand="0" w:evenVBand="0" w:oddHBand="0" w:evenHBand="0" w:firstRowFirstColumn="0" w:firstRowLastColumn="0" w:lastRowFirstColumn="0" w:lastRowLastColumn="0"/>
               <w:rPr>
                 <w:b w:val="0"/>
               </w:rPr>
@@ -980,7 +1077,7 @@
               <w:rPr>
                 <w:b w:val="0"/>
               </w:rPr>
-              <w:t>11</w:t>
+              <w:t>10</w:t>
             </w:r>
           </w:p>
         </w:tc>
@@ -993,9 +1090,10 @@
             <w:pPr>
               <w:keepNext/>
               <w:jc w:val="center"/>
-            </w:pPr>
-            <w:r>
-              <w:t>Completeness</w:t>
+              <w:cnfStyle w:val="000000000000" w:firstRow="0" w:lastRow="0" w:firstColumn="0" w:lastColumn="0" w:oddVBand="0" w:evenVBand="0" w:oddHBand="0" w:evenHBand="0" w:firstRowFirstColumn="0" w:firstRowLastColumn="0" w:lastRowFirstColumn="0" w:lastRowLastColumn="0"/>
+            </w:pPr>
+            <w:r>
+              <w:t>"</w:t>
             </w:r>
           </w:p>
         </w:tc>
@@ -1006,24 +1104,17 @@
           <w:p>
             <w:pPr>
               <w:keepNext/>
-            </w:pPr>
-            <w:r>
-              <w:t xml:space="preserve">Das erneute Use-Case Diagram bringt keinen Mehrwert. Ansonsten ist der Use-Case Nr. 8 gut beschrieben und beinhaltet auch nur </w:t>
-            </w:r>
-            <w:r>
-              <w:t>notwendige</w:t>
-            </w:r>
-            <w:r>
-              <w:t xml:space="preserve"> Informationen</w:t>
-            </w:r>
-            <w:r>
-              <w:t>, viel besser als die vorherigen Use-Cases</w:t>
-            </w:r>
-            <w:r>
-              <w:t>. Allgemein ist die Arbeit sehr detailliert.</w:t>
-            </w:r>
-            <w:bookmarkStart w:id="0" w:name="_GoBack"/>
-            <w:bookmarkEnd w:id="0"/>
+              <w:cnfStyle w:val="000000000000" w:firstRow="0" w:lastRow="0" w:firstColumn="0" w:lastColumn="0" w:oddVBand="0" w:evenVBand="0" w:oddHBand="0" w:evenHBand="0" w:firstRowFirstColumn="0" w:firstRowLastColumn="0" w:lastRowFirstColumn="0" w:lastRowLastColumn="0"/>
+            </w:pPr>
+            <w:r>
+              <w:t>Siehe Seite 9</w:t>
+            </w:r>
+            <w:r>
+              <w:t xml:space="preserve"> + 3 Seiten für den Use-Case "Alarm" ist ein bisschen lang</w:t>
+            </w:r>
+            <w:r>
+              <w:t>, vor allem wenn das Dokument 15 Seiten lang ist.</w:t>
+            </w:r>
           </w:p>
         </w:tc>
       </w:tr>
@@ -1048,7 +1139,7 @@
               <w:rPr>
                 <w:b w:val="0"/>
               </w:rPr>
-              <w:t>7-11</w:t>
+              <w:t>11</w:t>
             </w:r>
           </w:p>
         </w:tc>
@@ -1063,9 +1154,11 @@
               <w:jc w:val="center"/>
               <w:cnfStyle w:val="000000100000" w:firstRow="0" w:lastRow="0" w:firstColumn="0" w:lastColumn="0" w:oddVBand="0" w:evenVBand="0" w:oddHBand="1" w:evenHBand="0" w:firstRowFirstColumn="0" w:firstRowLastColumn="0" w:lastRowFirstColumn="0" w:lastRowLastColumn="0"/>
             </w:pPr>
-            <w:r>
-              <w:t>Consistency</w:t>
-            </w:r>
+            <w:proofErr w:type="spellStart"/>
+            <w:r>
+              <w:t>Completeness</w:t>
+            </w:r>
+            <w:proofErr w:type="spellEnd"/>
           </w:p>
         </w:tc>
         <w:tc>
@@ -1078,7 +1171,27 @@
               <w:cnfStyle w:val="000000100000" w:firstRow="0" w:lastRow="0" w:firstColumn="0" w:lastColumn="0" w:oddVBand="0" w:evenVBand="0" w:oddHBand="1" w:evenHBand="0" w:firstRowFirstColumn="0" w:firstRowLastColumn="0" w:lastRowFirstColumn="0" w:lastRowLastColumn="0"/>
             </w:pPr>
             <w:r>
-              <w:t>Für die 3 Diagramme wurden 3 Unterschiedliche Designs verwendet und die Pfeile sind nicht konsistent. Z.B. Use-Case 2 und 8 sind im ersten Diagram nicht verbunden im 3. aber schon.</w:t>
+              <w:t xml:space="preserve">Das erneute Use-Case </w:t>
+            </w:r>
+            <w:proofErr w:type="spellStart"/>
+            <w:r>
+              <w:t>Diagram</w:t>
+            </w:r>
+            <w:proofErr w:type="spellEnd"/>
+            <w:r>
+              <w:t xml:space="preserve"> bringt keinen Mehrwert. Ansonsten ist der Use-Case Nr. 8 gut beschrieben und beinhaltet auch nur </w:t>
+            </w:r>
+            <w:r>
+              <w:t>notwendige</w:t>
+            </w:r>
+            <w:r>
+              <w:t xml:space="preserve"> Informationen</w:t>
+            </w:r>
+            <w:r>
+              <w:t>, viel besser als die vorherigen Use-Cases</w:t>
+            </w:r>
+            <w:r>
+              <w:t>. Allgemein ist die Arbeit sehr detailliert.</w:t>
             </w:r>
           </w:p>
         </w:tc>
@@ -1101,7 +1214,7 @@
               <w:rPr>
                 <w:b w:val="0"/>
               </w:rPr>
-              <w:t>12</w:t>
+              <w:t>7-11</w:t>
             </w:r>
           </w:p>
         </w:tc>
@@ -1117,7 +1230,7 @@
               <w:cnfStyle w:val="000000000000" w:firstRow="0" w:lastRow="0" w:firstColumn="0" w:lastColumn="0" w:oddVBand="0" w:evenVBand="0" w:oddHBand="0" w:evenHBand="0" w:firstRowFirstColumn="0" w:firstRowLastColumn="0" w:lastRowFirstColumn="0" w:lastRowLastColumn="0"/>
             </w:pPr>
             <w:r>
-              <w:t>Validity</w:t>
+              <w:t>Consistency</w:t>
             </w:r>
           </w:p>
         </w:tc>
@@ -1131,31 +1244,15 @@
               <w:cnfStyle w:val="000000000000" w:firstRow="0" w:lastRow="0" w:firstColumn="0" w:lastColumn="0" w:oddVBand="0" w:evenVBand="0" w:oddHBand="0" w:evenHBand="0" w:firstRowFirstColumn="0" w:firstRowLastColumn="0" w:lastRowFirstColumn="0" w:lastRowLastColumn="0"/>
             </w:pPr>
             <w:r>
-              <w:t>Die Systemarchitektur zeigt, dass der Kunde via App auf dem Smartphone zugreifen kann. Vielleicht wäre zusätzlich auch ein Zugriff via Computer hilfreich.</w:t>
-            </w:r>
-          </w:p>
-          <w:p>
-            <w:pPr>
-              <w:keepNext/>
-              <w:cnfStyle w:val="000000000000" w:firstRow="0" w:lastRow="0" w:firstColumn="0" w:lastColumn="0" w:oddVBand="0" w:evenVBand="0" w:oddHBand="0" w:evenHBand="0" w:firstRowFirstColumn="0" w:firstRowLastColumn="0" w:lastRowFirstColumn="0" w:lastRowLastColumn="0"/>
-            </w:pPr>
-            <w:r>
-              <w:rPr>
-                <w:highlight w:val="yellow"/>
-              </w:rPr>
-              <w:t xml:space="preserve">Wurde als Functional Requirement (FR 8.1) </w:t>
-            </w:r>
-            <w:r>
-              <w:rPr>
-                <w:highlight w:val="yellow"/>
-              </w:rPr>
-              <w:t xml:space="preserve">allgemein </w:t>
-            </w:r>
-            <w:r>
-              <w:rPr>
-                <w:highlight w:val="yellow"/>
-              </w:rPr>
-              <w:t>aufgenommen.</w:t>
+              <w:t xml:space="preserve">Für die 3 Diagramme wurden 3 Unterschiedliche Designs verwendet und die Pfeile sind nicht konsistent. Z.B. Use-Case 2 und 8 sind im ersten </w:t>
+            </w:r>
+            <w:proofErr w:type="spellStart"/>
+            <w:r>
+              <w:t>Diagram</w:t>
+            </w:r>
+            <w:proofErr w:type="spellEnd"/>
+            <w:r>
+              <w:t xml:space="preserve"> nicht verbunden im 3. aber schon.</w:t>
             </w:r>
           </w:p>
         </w:tc>
@@ -1196,9 +1293,11 @@
               <w:jc w:val="center"/>
               <w:cnfStyle w:val="000000100000" w:firstRow="0" w:lastRow="0" w:firstColumn="0" w:lastColumn="0" w:oddVBand="0" w:evenVBand="0" w:oddHBand="1" w:evenHBand="0" w:firstRowFirstColumn="0" w:firstRowLastColumn="0" w:lastRowFirstColumn="0" w:lastRowLastColumn="0"/>
             </w:pPr>
-            <w:r>
-              <w:t>Realism</w:t>
-            </w:r>
+            <w:proofErr w:type="spellStart"/>
+            <w:r>
+              <w:t>Validity</w:t>
+            </w:r>
+            <w:proofErr w:type="spellEnd"/>
           </w:p>
         </w:tc>
         <w:tc>
@@ -1211,7 +1310,59 @@
               <w:cnfStyle w:val="000000100000" w:firstRow="0" w:lastRow="0" w:firstColumn="0" w:lastColumn="0" w:oddVBand="0" w:evenVBand="0" w:oddHBand="1" w:evenHBand="0" w:firstRowFirstColumn="0" w:firstRowLastColumn="0" w:lastRowFirstColumn="0" w:lastRowLastColumn="0"/>
             </w:pPr>
             <w:r>
-              <w:t>Das Bild der Systemarchitektur ist einfach und ohne unnötige Bilder gezeichnet, das macht es leicht verständlich. Vielleicht wäre ein Webserver bei einem Anbieter in der Cloud realistischer, als dass jede Praxis einen eigenen Webserver betreibt.</w:t>
+              <w:t>Die Systemarchitektur zeigt, dass der Kunde via App auf dem Smartphone zugreifen kann. Vielleicht wäre zusätzlich auch ein Zugriff via Computer hilfreich.</w:t>
+            </w:r>
+          </w:p>
+          <w:p>
+            <w:pPr>
+              <w:keepNext/>
+              <w:cnfStyle w:val="000000100000" w:firstRow="0" w:lastRow="0" w:firstColumn="0" w:lastColumn="0" w:oddVBand="0" w:evenVBand="0" w:oddHBand="1" w:evenHBand="0" w:firstRowFirstColumn="0" w:firstRowLastColumn="0" w:lastRowFirstColumn="0" w:lastRowLastColumn="0"/>
+            </w:pPr>
+            <w:r>
+              <w:rPr>
+                <w:highlight w:val="yellow"/>
+              </w:rPr>
+              <w:t xml:space="preserve">Wurde als </w:t>
+            </w:r>
+            <w:proofErr w:type="spellStart"/>
+            <w:r>
+              <w:rPr>
+                <w:highlight w:val="yellow"/>
+              </w:rPr>
+              <w:t>Functional</w:t>
+            </w:r>
+            <w:proofErr w:type="spellEnd"/>
+            <w:r>
+              <w:rPr>
+                <w:highlight w:val="yellow"/>
+              </w:rPr>
+              <w:t xml:space="preserve"> </w:t>
+            </w:r>
+            <w:proofErr w:type="spellStart"/>
+            <w:r>
+              <w:rPr>
+                <w:highlight w:val="yellow"/>
+              </w:rPr>
+              <w:t>Requirement</w:t>
+            </w:r>
+            <w:proofErr w:type="spellEnd"/>
+            <w:r>
+              <w:rPr>
+                <w:highlight w:val="yellow"/>
+              </w:rPr>
+              <w:t xml:space="preserve"> (FR 8.1) </w:t>
+            </w:r>
+            <w:r>
+              <w:rPr>
+                <w:highlight w:val="yellow"/>
+              </w:rPr>
+              <w:t xml:space="preserve">allgemein </w:t>
+            </w:r>
+            <w:r>
+              <w:rPr>
+                <w:highlight w:val="yellow"/>
+              </w:rPr>
+              <w:t>aufgenommen.</w:t>
             </w:r>
           </w:p>
         </w:tc>
@@ -1249,9 +1400,11 @@
               <w:jc w:val="center"/>
               <w:cnfStyle w:val="000000000000" w:firstRow="0" w:lastRow="0" w:firstColumn="0" w:lastColumn="0" w:oddVBand="0" w:evenVBand="0" w:oddHBand="0" w:evenHBand="0" w:firstRowFirstColumn="0" w:firstRowLastColumn="0" w:lastRowFirstColumn="0" w:lastRowLastColumn="0"/>
             </w:pPr>
-            <w:r>
-              <w:t>Adaptability</w:t>
-            </w:r>
+            <w:proofErr w:type="spellStart"/>
+            <w:r>
+              <w:t>Realism</w:t>
+            </w:r>
+            <w:proofErr w:type="spellEnd"/>
           </w:p>
         </w:tc>
         <w:tc>
@@ -1264,16 +1417,7 @@
               <w:cnfStyle w:val="000000000000" w:firstRow="0" w:lastRow="0" w:firstColumn="0" w:lastColumn="0" w:oddVBand="0" w:evenVBand="0" w:oddHBand="0" w:evenHBand="0" w:firstRowFirstColumn="0" w:firstRowLastColumn="0" w:lastRowFirstColumn="0" w:lastRowLastColumn="0"/>
             </w:pPr>
             <w:r>
-              <w:t>Unter dem System Modell ist bereits ein Datenbankschema angegeben</w:t>
-            </w:r>
-            <w:r>
-              <w:t>, statt vielleicht eher einem Data Flow Modell.</w:t>
-            </w:r>
-            <w:r>
-              <w:t xml:space="preserve"> Dort fällt auf, dass </w:t>
-            </w:r>
-            <w:r>
-              <w:t>mögliche Spezialfälle (ein Patient braucht mehrere Ärzte, Patient wird Rückfällig und muss nochmals aufgenommen werden, evtl. vordefinierte Werte für Diary entry) nur schwer abzudecken sind.</w:t>
+              <w:t>Das Bild der Systemarchitektur ist einfach und ohne unnötige Bilder gezeichnet, das macht es leicht verständlich. Vielleicht wäre ein Webserver bei einem Anbieter in der Cloud realistischer, als dass jede Praxis einen eigenen Webserver betreibt.</w:t>
             </w:r>
           </w:p>
         </w:tc>
@@ -1295,6 +1439,12 @@
                 <w:b w:val="0"/>
               </w:rPr>
             </w:pPr>
+            <w:r>
+              <w:rPr>
+                <w:b w:val="0"/>
+              </w:rPr>
+              <w:t>12</w:t>
+            </w:r>
           </w:p>
         </w:tc>
         <w:tc>
@@ -1308,6 +1458,11 @@
               <w:jc w:val="center"/>
               <w:cnfStyle w:val="000000100000" w:firstRow="0" w:lastRow="0" w:firstColumn="0" w:lastColumn="0" w:oddVBand="0" w:evenVBand="0" w:oddHBand="1" w:evenHBand="0" w:firstRowFirstColumn="0" w:firstRowLastColumn="0" w:lastRowFirstColumn="0" w:lastRowLastColumn="0"/>
             </w:pPr>
+            <w:proofErr w:type="spellStart"/>
+            <w:r>
+              <w:t>Adaptability</w:t>
+            </w:r>
+            <w:proofErr w:type="spellEnd"/>
           </w:p>
         </w:tc>
         <w:tc>
@@ -1319,6 +1474,34 @@
               <w:keepNext/>
               <w:cnfStyle w:val="000000100000" w:firstRow="0" w:lastRow="0" w:firstColumn="0" w:lastColumn="0" w:oddVBand="0" w:evenVBand="0" w:oddHBand="1" w:evenHBand="0" w:firstRowFirstColumn="0" w:firstRowLastColumn="0" w:lastRowFirstColumn="0" w:lastRowLastColumn="0"/>
             </w:pPr>
+            <w:r>
+              <w:t>Unter dem System Modell ist bereits ein Datenbankschema angegeben</w:t>
+            </w:r>
+            <w:r>
+              <w:t>, statt vielleicht eher einem Data Flow Modell.</w:t>
+            </w:r>
+            <w:r>
+              <w:t xml:space="preserve"> Dort fällt auf, dass </w:t>
+            </w:r>
+            <w:r>
+              <w:t xml:space="preserve">mögliche Spezialfälle (ein Patient braucht mehrere Ärzte, Patient wird </w:t>
+            </w:r>
+            <w:proofErr w:type="gramStart"/>
+            <w:r>
+              <w:t>Rückfällig</w:t>
+            </w:r>
+            <w:proofErr w:type="gramEnd"/>
+            <w:r>
+              <w:t xml:space="preserve"> und muss nochmals aufgenommen werden, evtl. vordefinierte Werte für Diary </w:t>
+            </w:r>
+            <w:proofErr w:type="spellStart"/>
+            <w:r>
+              <w:t>entry</w:t>
+            </w:r>
+            <w:proofErr w:type="spellEnd"/>
+            <w:r>
+              <w:t>) nur schwer abzudecken sind.</w:t>
+            </w:r>
           </w:p>
         </w:tc>
       </w:tr>
@@ -1336,6 +1519,12 @@
                 <w:b w:val="0"/>
               </w:rPr>
             </w:pPr>
+            <w:r>
+              <w:rPr>
+                <w:b w:val="0"/>
+              </w:rPr>
+              <w:t>12</w:t>
+            </w:r>
           </w:p>
         </w:tc>
         <w:tc>
@@ -1349,6 +1538,11 @@
               <w:jc w:val="center"/>
               <w:cnfStyle w:val="000000000000" w:firstRow="0" w:lastRow="0" w:firstColumn="0" w:lastColumn="0" w:oddVBand="0" w:evenVBand="0" w:oddHBand="0" w:evenHBand="0" w:firstRowFirstColumn="0" w:firstRowLastColumn="0" w:lastRowFirstColumn="0" w:lastRowLastColumn="0"/>
             </w:pPr>
+            <w:proofErr w:type="spellStart"/>
+            <w:r>
+              <w:t>Completeness</w:t>
+            </w:r>
+            <w:proofErr w:type="spellEnd"/>
           </w:p>
         </w:tc>
         <w:tc>
@@ -1360,6 +1554,9 @@
               <w:keepNext/>
               <w:cnfStyle w:val="000000000000" w:firstRow="0" w:lastRow="0" w:firstColumn="0" w:lastColumn="0" w:oddVBand="0" w:evenVBand="0" w:oddHBand="0" w:evenHBand="0" w:firstRowFirstColumn="0" w:firstRowLastColumn="0" w:lastRowFirstColumn="0" w:lastRowLastColumn="0"/>
             </w:pPr>
+            <w:r>
+              <w:t>Eine Auswahl von Technologien (Java, JS, Datenbanken, …) wäre vielleicht noch gut gewesen. Zudem wie sieht die Kommunikation (http, …) aus? Ein Teil steht im Anhang, wäre jedoch in diesem Kapitel passender.</w:t>
+            </w:r>
           </w:p>
         </w:tc>
       </w:tr>
@@ -1380,6 +1577,12 @@
                 <w:b w:val="0"/>
               </w:rPr>
             </w:pPr>
+            <w:r>
+              <w:rPr>
+                <w:b w:val="0"/>
+              </w:rPr>
+              <w:t>13</w:t>
+            </w:r>
           </w:p>
         </w:tc>
         <w:tc>
@@ -1393,6 +1596,9 @@
               <w:jc w:val="center"/>
               <w:cnfStyle w:val="000000100000" w:firstRow="0" w:lastRow="0" w:firstColumn="0" w:lastColumn="0" w:oddVBand="0" w:evenVBand="0" w:oddHBand="1" w:evenHBand="0" w:firstRowFirstColumn="0" w:firstRowLastColumn="0" w:lastRowFirstColumn="0" w:lastRowLastColumn="0"/>
             </w:pPr>
+            <w:r>
+              <w:t>Consistency</w:t>
+            </w:r>
           </w:p>
         </w:tc>
         <w:tc>
@@ -1404,6 +1610,9 @@
               <w:keepNext/>
               <w:cnfStyle w:val="000000100000" w:firstRow="0" w:lastRow="0" w:firstColumn="0" w:lastColumn="0" w:oddVBand="0" w:evenVBand="0" w:oddHBand="1" w:evenHBand="0" w:firstRowFirstColumn="0" w:firstRowLastColumn="0" w:lastRowFirstColumn="0" w:lastRowLastColumn="0"/>
             </w:pPr>
+            <w:r>
+              <w:t>Die Weiterentwicklungen hätten auch als Use-Case aufgenommen werden können. Hätten jedoch für den Aufwand zu minimieren, nicht genauer beschrieben werden müssen.</w:t>
+            </w:r>
           </w:p>
         </w:tc>
       </w:tr>
@@ -1550,12 +1759,6 @@
                 <w:b w:val="0"/>
               </w:rPr>
             </w:pPr>
-            <w:r>
-              <w:rPr>
-                <w:b w:val="0"/>
-              </w:rPr>
-              <w:t>15</w:t>
-            </w:r>
           </w:p>
         </w:tc>
         <w:tc>
@@ -1569,9 +1772,6 @@
               <w:jc w:val="center"/>
               <w:cnfStyle w:val="000000100000" w:firstRow="0" w:lastRow="0" w:firstColumn="0" w:lastColumn="0" w:oddVBand="0" w:evenVBand="0" w:oddHBand="1" w:evenHBand="0" w:firstRowFirstColumn="0" w:firstRowLastColumn="0" w:lastRowFirstColumn="0" w:lastRowLastColumn="0"/>
             </w:pPr>
-            <w:r>
-              <w:t>Completeness</w:t>
-            </w:r>
           </w:p>
         </w:tc>
         <w:tc>
@@ -1583,9 +1783,6 @@
               <w:keepNext/>
               <w:cnfStyle w:val="000000100000" w:firstRow="0" w:lastRow="0" w:firstColumn="0" w:lastColumn="0" w:oddVBand="0" w:evenVBand="0" w:oddHBand="1" w:evenHBand="0" w:firstRowFirstColumn="0" w:firstRowLastColumn="0" w:lastRowFirstColumn="0" w:lastRowLastColumn="0"/>
             </w:pPr>
-            <w:r>
-              <w:t>Ein Index (Tabellen- und Abbildungsverzeichnis) fehlt.</w:t>
-            </w:r>
           </w:p>
         </w:tc>
       </w:tr>
@@ -1603,6 +1800,12 @@
                 <w:b w:val="0"/>
               </w:rPr>
             </w:pPr>
+            <w:r>
+              <w:rPr>
+                <w:b w:val="0"/>
+              </w:rPr>
+              <w:t>15</w:t>
+            </w:r>
           </w:p>
         </w:tc>
         <w:tc>
@@ -1616,6 +1819,11 @@
               <w:jc w:val="center"/>
               <w:cnfStyle w:val="000000000000" w:firstRow="0" w:lastRow="0" w:firstColumn="0" w:lastColumn="0" w:oddVBand="0" w:evenVBand="0" w:oddHBand="0" w:evenHBand="0" w:firstRowFirstColumn="0" w:firstRowLastColumn="0" w:lastRowFirstColumn="0" w:lastRowLastColumn="0"/>
             </w:pPr>
+            <w:proofErr w:type="spellStart"/>
+            <w:r>
+              <w:t>Completeness</w:t>
+            </w:r>
+            <w:proofErr w:type="spellEnd"/>
           </w:p>
         </w:tc>
         <w:tc>
@@ -1627,6 +1835,9 @@
               <w:keepNext/>
               <w:cnfStyle w:val="000000000000" w:firstRow="0" w:lastRow="0" w:firstColumn="0" w:lastColumn="0" w:oddVBand="0" w:evenVBand="0" w:oddHBand="0" w:evenHBand="0" w:firstRowFirstColumn="0" w:firstRowLastColumn="0" w:lastRowFirstColumn="0" w:lastRowLastColumn="0"/>
             </w:pPr>
+            <w:r>
+              <w:t>Ein Index (Tabellen- und Abbildungsverzeichnis) fehlt.</w:t>
+            </w:r>
           </w:p>
         </w:tc>
       </w:tr>
@@ -2010,6 +2221,47 @@
             <w:pPr>
               <w:keepNext/>
               <w:cnfStyle w:val="000000100000" w:firstRow="0" w:lastRow="0" w:firstColumn="0" w:lastColumn="0" w:oddVBand="0" w:evenVBand="0" w:oddHBand="1" w:evenHBand="0" w:firstRowFirstColumn="0" w:firstRowLastColumn="0" w:lastRowFirstColumn="0" w:lastRowLastColumn="0"/>
+            </w:pPr>
+          </w:p>
+        </w:tc>
+      </w:tr>
+      <w:tr>
+        <w:tc>
+          <w:tcPr>
+            <w:cnfStyle w:val="001000000000" w:firstRow="0" w:lastRow="0" w:firstColumn="1" w:lastColumn="0" w:oddVBand="0" w:evenVBand="0" w:oddHBand="0" w:evenHBand="0" w:firstRowFirstColumn="0" w:firstRowLastColumn="0" w:lastRowFirstColumn="0" w:lastRowLastColumn="0"/>
+            <w:tcW w:w="846" w:type="dxa"/>
+            <w:vAlign w:val="center"/>
+          </w:tcPr>
+          <w:p>
+            <w:pPr>
+              <w:jc w:val="center"/>
+              <w:rPr>
+                <w:b w:val="0"/>
+              </w:rPr>
+            </w:pPr>
+          </w:p>
+        </w:tc>
+        <w:tc>
+          <w:tcPr>
+            <w:tcW w:w="1984" w:type="dxa"/>
+            <w:vAlign w:val="center"/>
+          </w:tcPr>
+          <w:p>
+            <w:pPr>
+              <w:keepNext/>
+              <w:jc w:val="center"/>
+              <w:cnfStyle w:val="000000000000" w:firstRow="0" w:lastRow="0" w:firstColumn="0" w:lastColumn="0" w:oddVBand="0" w:evenVBand="0" w:oddHBand="0" w:evenHBand="0" w:firstRowFirstColumn="0" w:firstRowLastColumn="0" w:lastRowFirstColumn="0" w:lastRowLastColumn="0"/>
+            </w:pPr>
+          </w:p>
+        </w:tc>
+        <w:tc>
+          <w:tcPr>
+            <w:tcW w:w="6232" w:type="dxa"/>
+          </w:tcPr>
+          <w:p>
+            <w:pPr>
+              <w:keepNext/>
+              <w:cnfStyle w:val="000000000000" w:firstRow="0" w:lastRow="0" w:firstColumn="0" w:lastColumn="0" w:oddVBand="0" w:evenVBand="0" w:oddHBand="0" w:evenHBand="0" w:firstRowFirstColumn="0" w:firstRowLastColumn="0" w:lastRowFirstColumn="0" w:lastRowLastColumn="0"/>
             </w:pPr>
           </w:p>
         </w:tc>
@@ -2024,7 +2276,7 @@
           <w:color w:val="auto"/>
         </w:rPr>
       </w:pPr>
-      <w:bookmarkStart w:id="1" w:name="_Toc37779172"/>
+      <w:bookmarkStart w:id="0" w:name="_Toc37779172"/>
       <w:r>
         <w:rPr>
           <w:b w:val="0"/>
@@ -2075,14 +2327,23 @@
         </w:rPr>
         <w:t xml:space="preserve">: </w:t>
       </w:r>
-      <w:bookmarkEnd w:id="1"/>
+      <w:bookmarkEnd w:id="0"/>
       <w:r>
         <w:rPr>
           <w:b w:val="0"/>
           <w:color w:val="auto"/>
         </w:rPr>
-        <w:t>Review report</w:t>
+        <w:t xml:space="preserve">Review </w:t>
       </w:r>
+      <w:proofErr w:type="spellStart"/>
+      <w:r>
+        <w:rPr>
+          <w:b w:val="0"/>
+          <w:color w:val="auto"/>
+        </w:rPr>
+        <w:t>report</w:t>
+      </w:r>
+      <w:proofErr w:type="spellEnd"/>
     </w:p>
     <w:p>
       <w:pPr>
@@ -2095,7 +2356,15 @@
     <w:p/>
     <w:p>
       <w:r>
-        <w:t>Aufgrund der verschiedenen Kommentare bewerten wir die Arbeit von Team Red mit einer Punktzahl von xx von maximal 10 Punkten.</w:t>
+        <w:t xml:space="preserve">Aufgrund der verschiedenen Kommentare bewerten wir die Arbeit von Team </w:t>
+      </w:r>
+      <w:proofErr w:type="spellStart"/>
+      <w:r>
+        <w:t>Red</w:t>
+      </w:r>
+      <w:proofErr w:type="spellEnd"/>
+      <w:r>
+        <w:t xml:space="preserve"> mit einer Punktzahl von xx von maximal 10 Punkten.</w:t>
       </w:r>
     </w:p>
     <w:p/>
@@ -2115,7 +2384,7 @@
 </file>
 
 <file path=word/endnotes.xml><?xml version="1.0" encoding="utf-8"?>
-<w:endnotes xmlns:wpc="http://schemas.microsoft.com/office/word/2010/wordprocessingCanvas" xmlns:cx="http://schemas.microsoft.com/office/drawing/2014/chartex" xmlns:cx1="http://schemas.microsoft.com/office/drawing/2015/9/8/chartex" xmlns:cx2="http://schemas.microsoft.com/office/drawing/2015/10/21/chartex" xmlns:cx3="http://schemas.microsoft.com/office/drawing/2016/5/9/chartex" xmlns:cx4="http://schemas.microsoft.com/office/drawing/2016/5/10/chartex" xmlns:cx5="http://schemas.microsoft.com/office/drawing/2016/5/11/chartex" xmlns:cx6="http://schemas.microsoft.com/office/drawing/2016/5/12/chartex" xmlns:cx7="http://schemas.microsoft.com/office/drawing/2016/5/13/chartex" xmlns:cx8="http://schemas.microsoft.com/office/drawing/2016/5/14/chartex" xmlns:mc="http://schemas.openxmlformats.org/markup-compatibility/2006" xmlns:aink="http://schemas.microsoft.com/office/drawing/2016/ink" xmlns:am3d="http://schemas.microsoft.com/office/drawing/2017/model3d" xmlns:o="urn:schemas-microsoft-com:office:office" xmlns:r="http://schemas.openxmlformats.org/officeDocument/2006/relationships" xmlns:m="http://schemas.openxmlformats.org/officeDocument/2006/math" xmlns:v="urn:schemas-microsoft-com:vml" xmlns:wp14="http://schemas.microsoft.com/office/word/2010/wordprocessingDrawing" xmlns:wp="http://schemas.openxmlformats.org/drawingml/2006/wordprocessingDrawing" xmlns:w10="urn:schemas-microsoft-com:office:word" xmlns:w="http://schemas.openxmlformats.org/wordprocessingml/2006/main" xmlns:w14="http://schemas.microsoft.com/office/word/2010/wordml" xmlns:w15="http://schemas.microsoft.com/office/word/2012/wordml" xmlns:w16cid="http://schemas.microsoft.com/office/word/2016/wordml/cid" xmlns:w16se="http://schemas.microsoft.com/office/word/2015/wordml/symex" xmlns:wpg="http://schemas.microsoft.com/office/word/2010/wordprocessingGroup" xmlns:wpi="http://schemas.microsoft.com/office/word/2010/wordprocessingInk" xmlns:wne="http://schemas.microsoft.com/office/word/2006/wordml" xmlns:wps="http://schemas.microsoft.com/office/word/2010/wordprocessingShape" mc:Ignorable="w14 w15 w16se w16cid wp14">
+<w:endnotes xmlns:wpc="http://schemas.microsoft.com/office/word/2010/wordprocessingCanvas" xmlns:cx="http://schemas.microsoft.com/office/drawing/2014/chartex" xmlns:cx1="http://schemas.microsoft.com/office/drawing/2015/9/8/chartex" xmlns:cx2="http://schemas.microsoft.com/office/drawing/2015/10/21/chartex" xmlns:cx3="http://schemas.microsoft.com/office/drawing/2016/5/9/chartex" xmlns:cx4="http://schemas.microsoft.com/office/drawing/2016/5/10/chartex" xmlns:cx5="http://schemas.microsoft.com/office/drawing/2016/5/11/chartex" xmlns:cx6="http://schemas.microsoft.com/office/drawing/2016/5/12/chartex" xmlns:cx7="http://schemas.microsoft.com/office/drawing/2016/5/13/chartex" xmlns:cx8="http://schemas.microsoft.com/office/drawing/2016/5/14/chartex" xmlns:mc="http://schemas.openxmlformats.org/markup-compatibility/2006" xmlns:aink="http://schemas.microsoft.com/office/drawing/2016/ink" xmlns:am3d="http://schemas.microsoft.com/office/drawing/2017/model3d" xmlns:o="urn:schemas-microsoft-com:office:office" xmlns:r="http://schemas.openxmlformats.org/officeDocument/2006/relationships" xmlns:m="http://schemas.openxmlformats.org/officeDocument/2006/math" xmlns:v="urn:schemas-microsoft-com:vml" xmlns:wp14="http://schemas.microsoft.com/office/word/2010/wordprocessingDrawing" xmlns:wp="http://schemas.openxmlformats.org/drawingml/2006/wordprocessingDrawing" xmlns:w10="urn:schemas-microsoft-com:office:word" xmlns:w="http://schemas.openxmlformats.org/wordprocessingml/2006/main" xmlns:w14="http://schemas.microsoft.com/office/word/2010/wordml" xmlns:w15="http://schemas.microsoft.com/office/word/2012/wordml" xmlns:w16cex="http://schemas.microsoft.com/office/word/2018/wordml/cex" xmlns:w16cid="http://schemas.microsoft.com/office/word/2016/wordml/cid" xmlns:w16="http://schemas.microsoft.com/office/word/2018/wordml" xmlns:w16se="http://schemas.microsoft.com/office/word/2015/wordml/symex" xmlns:wpg="http://schemas.microsoft.com/office/word/2010/wordprocessingGroup" xmlns:wpi="http://schemas.microsoft.com/office/word/2010/wordprocessingInk" xmlns:wne="http://schemas.microsoft.com/office/word/2006/wordml" xmlns:wps="http://schemas.microsoft.com/office/word/2010/wordprocessingShape" mc:Ignorable="w14 w15 w16se w16cid w16 w16cex wp14">
   <w:endnote w:type="separator" w:id="-1">
     <w:p>
       <w:r>
@@ -2134,7 +2403,7 @@
 </file>
 
 <file path=word/footer1.xml><?xml version="1.0" encoding="utf-8"?>
-<w:ftr xmlns:wpc="http://schemas.microsoft.com/office/word/2010/wordprocessingCanvas" xmlns:cx="http://schemas.microsoft.com/office/drawing/2014/chartex" xmlns:cx1="http://schemas.microsoft.com/office/drawing/2015/9/8/chartex" xmlns:cx2="http://schemas.microsoft.com/office/drawing/2015/10/21/chartex" xmlns:cx3="http://schemas.microsoft.com/office/drawing/2016/5/9/chartex" xmlns:cx4="http://schemas.microsoft.com/office/drawing/2016/5/10/chartex" xmlns:cx5="http://schemas.microsoft.com/office/drawing/2016/5/11/chartex" xmlns:cx6="http://schemas.microsoft.com/office/drawing/2016/5/12/chartex" xmlns:cx7="http://schemas.microsoft.com/office/drawing/2016/5/13/chartex" xmlns:cx8="http://schemas.microsoft.com/office/drawing/2016/5/14/chartex" xmlns:mc="http://schemas.openxmlformats.org/markup-compatibility/2006" xmlns:aink="http://schemas.microsoft.com/office/drawing/2016/ink" xmlns:am3d="http://schemas.microsoft.com/office/drawing/2017/model3d" xmlns:o="urn:schemas-microsoft-com:office:office" xmlns:r="http://schemas.openxmlformats.org/officeDocument/2006/relationships" xmlns:m="http://schemas.openxmlformats.org/officeDocument/2006/math" xmlns:v="urn:schemas-microsoft-com:vml" xmlns:wp14="http://schemas.microsoft.com/office/word/2010/wordprocessingDrawing" xmlns:wp="http://schemas.openxmlformats.org/drawingml/2006/wordprocessingDrawing" xmlns:w10="urn:schemas-microsoft-com:office:word" xmlns:w="http://schemas.openxmlformats.org/wordprocessingml/2006/main" xmlns:w14="http://schemas.microsoft.com/office/word/2010/wordml" xmlns:w15="http://schemas.microsoft.com/office/word/2012/wordml" xmlns:w16cid="http://schemas.microsoft.com/office/word/2016/wordml/cid" xmlns:w16se="http://schemas.microsoft.com/office/word/2015/wordml/symex" xmlns:wpg="http://schemas.microsoft.com/office/word/2010/wordprocessingGroup" xmlns:wpi="http://schemas.microsoft.com/office/word/2010/wordprocessingInk" xmlns:wne="http://schemas.microsoft.com/office/word/2006/wordml" xmlns:wps="http://schemas.microsoft.com/office/word/2010/wordprocessingShape" mc:Ignorable="w14 w15 w16se w16cid wp14">
+<w:ftr xmlns:wpc="http://schemas.microsoft.com/office/word/2010/wordprocessingCanvas" xmlns:cx="http://schemas.microsoft.com/office/drawing/2014/chartex" xmlns:cx1="http://schemas.microsoft.com/office/drawing/2015/9/8/chartex" xmlns:cx2="http://schemas.microsoft.com/office/drawing/2015/10/21/chartex" xmlns:cx3="http://schemas.microsoft.com/office/drawing/2016/5/9/chartex" xmlns:cx4="http://schemas.microsoft.com/office/drawing/2016/5/10/chartex" xmlns:cx5="http://schemas.microsoft.com/office/drawing/2016/5/11/chartex" xmlns:cx6="http://schemas.microsoft.com/office/drawing/2016/5/12/chartex" xmlns:cx7="http://schemas.microsoft.com/office/drawing/2016/5/13/chartex" xmlns:cx8="http://schemas.microsoft.com/office/drawing/2016/5/14/chartex" xmlns:mc="http://schemas.openxmlformats.org/markup-compatibility/2006" xmlns:aink="http://schemas.microsoft.com/office/drawing/2016/ink" xmlns:am3d="http://schemas.microsoft.com/office/drawing/2017/model3d" xmlns:o="urn:schemas-microsoft-com:office:office" xmlns:r="http://schemas.openxmlformats.org/officeDocument/2006/relationships" xmlns:m="http://schemas.openxmlformats.org/officeDocument/2006/math" xmlns:v="urn:schemas-microsoft-com:vml" xmlns:wp14="http://schemas.microsoft.com/office/word/2010/wordprocessingDrawing" xmlns:wp="http://schemas.openxmlformats.org/drawingml/2006/wordprocessingDrawing" xmlns:w10="urn:schemas-microsoft-com:office:word" xmlns:w="http://schemas.openxmlformats.org/wordprocessingml/2006/main" xmlns:w14="http://schemas.microsoft.com/office/word/2010/wordml" xmlns:w15="http://schemas.microsoft.com/office/word/2012/wordml" xmlns:w16cex="http://schemas.microsoft.com/office/word/2018/wordml/cex" xmlns:w16cid="http://schemas.microsoft.com/office/word/2016/wordml/cid" xmlns:w16="http://schemas.microsoft.com/office/word/2018/wordml" xmlns:w16se="http://schemas.microsoft.com/office/word/2015/wordml/symex" xmlns:wpg="http://schemas.microsoft.com/office/word/2010/wordprocessingGroup" xmlns:wpi="http://schemas.microsoft.com/office/word/2010/wordprocessingInk" xmlns:wne="http://schemas.microsoft.com/office/word/2006/wordml" xmlns:wps="http://schemas.microsoft.com/office/word/2010/wordprocessingShape" mc:Ignorable="w14 w15 w16se w16cid w16 w16cex wp14">
   <w:p>
     <w:pPr>
       <w:pStyle w:val="Fuzeile"/>
@@ -2388,27 +2657,14 @@
                           <w:r>
                             <w:t>/</w:t>
                           </w:r>
-                          <w:r>
-                            <w:fldChar w:fldCharType="begin"/>
-                          </w:r>
-                          <w:r>
-                            <w:instrText xml:space="preserve"> NUMPAGES   \* MERGEFORMAT </w:instrText>
-                          </w:r>
-                          <w:r>
-                            <w:fldChar w:fldCharType="separate"/>
-                          </w:r>
-                          <w:r>
-                            <w:rPr>
-                              <w:noProof/>
-                            </w:rPr>
-                            <w:t>1</w:t>
-                          </w:r>
-                          <w:r>
-                            <w:rPr>
-                              <w:noProof/>
-                            </w:rPr>
-                            <w:fldChar w:fldCharType="end"/>
-                          </w:r>
+                          <w:fldSimple w:instr=" NUMPAGES   \* MERGEFORMAT ">
+                            <w:r>
+                              <w:rPr>
+                                <w:noProof/>
+                              </w:rPr>
+                              <w:t>1</w:t>
+                            </w:r>
+                          </w:fldSimple>
                         </w:p>
                       </w:txbxContent>
                     </wps:txbx>
@@ -2429,7 +2685,7 @@
         </mc:Choice>
         <mc:Fallback>
           <w:pict>
-            <v:rect w14:anchorId="5F928857" id="Rechteck 451" o:spid="_x0000_s1032" style="position:absolute;margin-left:0;margin-top:0;width:467.65pt;height:58.3pt;z-index:251662336;visibility:visible;mso-wrap-style:square;mso-width-percent:1000;mso-height-percent:810;mso-wrap-distance-left:9pt;mso-wrap-distance-top:0;mso-wrap-distance-right:9pt;mso-wrap-distance-bottom:0;mso-position-horizontal:center;mso-position-horizontal-relative:margin;mso-position-vertical:bottom;mso-position-vertical-relative:page;mso-width-percent:1000;mso-height-percent:810;mso-width-relative:margin;mso-height-relative:bottom-margin-area;v-text-anchor:top" o:gfxdata="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" filled="f" stroked="f">
+            <v:rect w14:anchorId="5F928857" id="Rechteck 451" o:spid="_x0000_s1032" style="position:absolute;margin-left:0;margin-top:0;width:467.65pt;height:58.3pt;z-index:251662336;visibility:visible;mso-wrap-style:square;mso-width-percent:1000;mso-height-percent:810;mso-wrap-distance-left:9pt;mso-wrap-distance-top:0;mso-wrap-distance-right:9pt;mso-wrap-distance-bottom:0;mso-position-horizontal:center;mso-position-horizontal-relative:margin;mso-position-vertical:bottom;mso-position-vertical-relative:page;mso-width-percent:1000;mso-height-percent:810;mso-width-relative:margin;mso-height-relative:bottom-margin-area;v-text-anchor:top" o:gfxdata="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" filled="f" stroked="f">
               <v:textbox inset=",0">
                 <w:txbxContent>
                   <w:p>
@@ -2457,27 +2713,14 @@
                     <w:r>
                       <w:t>/</w:t>
                     </w:r>
-                    <w:r>
-                      <w:fldChar w:fldCharType="begin"/>
-                    </w:r>
-                    <w:r>
-                      <w:instrText xml:space="preserve"> NUMPAGES   \* MERGEFORMAT </w:instrText>
-                    </w:r>
-                    <w:r>
-                      <w:fldChar w:fldCharType="separate"/>
-                    </w:r>
-                    <w:r>
-                      <w:rPr>
-                        <w:noProof/>
-                      </w:rPr>
-                      <w:t>1</w:t>
-                    </w:r>
-                    <w:r>
-                      <w:rPr>
-                        <w:noProof/>
-                      </w:rPr>
-                      <w:fldChar w:fldCharType="end"/>
-                    </w:r>
+                    <w:fldSimple w:instr=" NUMPAGES   \* MERGEFORMAT ">
+                      <w:r>
+                        <w:rPr>
+                          <w:noProof/>
+                        </w:rPr>
+                        <w:t>1</w:t>
+                      </w:r>
+                    </w:fldSimple>
                   </w:p>
                 </w:txbxContent>
               </v:textbox>
@@ -2492,7 +2735,7 @@
 </file>
 
 <file path=word/footnotes.xml><?xml version="1.0" encoding="utf-8"?>
-<w:footnotes xmlns:wpc="http://schemas.microsoft.com/office/word/2010/wordprocessingCanvas" xmlns:cx="http://schemas.microsoft.com/office/drawing/2014/chartex" xmlns:cx1="http://schemas.microsoft.com/office/drawing/2015/9/8/chartex" xmlns:cx2="http://schemas.microsoft.com/office/drawing/2015/10/21/chartex" xmlns:cx3="http://schemas.microsoft.com/office/drawing/2016/5/9/chartex" xmlns:cx4="http://schemas.microsoft.com/office/drawing/2016/5/10/chartex" xmlns:cx5="http://schemas.microsoft.com/office/drawing/2016/5/11/chartex" xmlns:cx6="http://schemas.microsoft.com/office/drawing/2016/5/12/chartex" xmlns:cx7="http://schemas.microsoft.com/office/drawing/2016/5/13/chartex" xmlns:cx8="http://schemas.microsoft.com/office/drawing/2016/5/14/chartex" xmlns:mc="http://schemas.openxmlformats.org/markup-compatibility/2006" xmlns:aink="http://schemas.microsoft.com/office/drawing/2016/ink" xmlns:am3d="http://schemas.microsoft.com/office/drawing/2017/model3d" xmlns:o="urn:schemas-microsoft-com:office:office" xmlns:r="http://schemas.openxmlformats.org/officeDocument/2006/relationships" xmlns:m="http://schemas.openxmlformats.org/officeDocument/2006/math" xmlns:v="urn:schemas-microsoft-com:vml" xmlns:wp14="http://schemas.microsoft.com/office/word/2010/wordprocessingDrawing" xmlns:wp="http://schemas.openxmlformats.org/drawingml/2006/wordprocessingDrawing" xmlns:w10="urn:schemas-microsoft-com:office:word" xmlns:w="http://schemas.openxmlformats.org/wordprocessingml/2006/main" xmlns:w14="http://schemas.microsoft.com/office/word/2010/wordml" xmlns:w15="http://schemas.microsoft.com/office/word/2012/wordml" xmlns:w16cid="http://schemas.microsoft.com/office/word/2016/wordml/cid" xmlns:w16se="http://schemas.microsoft.com/office/word/2015/wordml/symex" xmlns:wpg="http://schemas.microsoft.com/office/word/2010/wordprocessingGroup" xmlns:wpi="http://schemas.microsoft.com/office/word/2010/wordprocessingInk" xmlns:wne="http://schemas.microsoft.com/office/word/2006/wordml" xmlns:wps="http://schemas.microsoft.com/office/word/2010/wordprocessingShape" mc:Ignorable="w14 w15 w16se w16cid wp14">
+<w:footnotes xmlns:wpc="http://schemas.microsoft.com/office/word/2010/wordprocessingCanvas" xmlns:cx="http://schemas.microsoft.com/office/drawing/2014/chartex" xmlns:cx1="http://schemas.microsoft.com/office/drawing/2015/9/8/chartex" xmlns:cx2="http://schemas.microsoft.com/office/drawing/2015/10/21/chartex" xmlns:cx3="http://schemas.microsoft.com/office/drawing/2016/5/9/chartex" xmlns:cx4="http://schemas.microsoft.com/office/drawing/2016/5/10/chartex" xmlns:cx5="http://schemas.microsoft.com/office/drawing/2016/5/11/chartex" xmlns:cx6="http://schemas.microsoft.com/office/drawing/2016/5/12/chartex" xmlns:cx7="http://schemas.microsoft.com/office/drawing/2016/5/13/chartex" xmlns:cx8="http://schemas.microsoft.com/office/drawing/2016/5/14/chartex" xmlns:mc="http://schemas.openxmlformats.org/markup-compatibility/2006" xmlns:aink="http://schemas.microsoft.com/office/drawing/2016/ink" xmlns:am3d="http://schemas.microsoft.com/office/drawing/2017/model3d" xmlns:o="urn:schemas-microsoft-com:office:office" xmlns:r="http://schemas.openxmlformats.org/officeDocument/2006/relationships" xmlns:m="http://schemas.openxmlformats.org/officeDocument/2006/math" xmlns:v="urn:schemas-microsoft-com:vml" xmlns:wp14="http://schemas.microsoft.com/office/word/2010/wordprocessingDrawing" xmlns:wp="http://schemas.openxmlformats.org/drawingml/2006/wordprocessingDrawing" xmlns:w10="urn:schemas-microsoft-com:office:word" xmlns:w="http://schemas.openxmlformats.org/wordprocessingml/2006/main" xmlns:w14="http://schemas.microsoft.com/office/word/2010/wordml" xmlns:w15="http://schemas.microsoft.com/office/word/2012/wordml" xmlns:w16cex="http://schemas.microsoft.com/office/word/2018/wordml/cex" xmlns:w16cid="http://schemas.microsoft.com/office/word/2016/wordml/cid" xmlns:w16="http://schemas.microsoft.com/office/word/2018/wordml" xmlns:w16se="http://schemas.microsoft.com/office/word/2015/wordml/symex" xmlns:wpg="http://schemas.microsoft.com/office/word/2010/wordprocessingGroup" xmlns:wpi="http://schemas.microsoft.com/office/word/2010/wordprocessingInk" xmlns:wne="http://schemas.microsoft.com/office/word/2006/wordml" xmlns:wps="http://schemas.microsoft.com/office/word/2010/wordprocessingShape" mc:Ignorable="w14 w15 w16se w16cid w16 w16cex wp14">
   <w:footnote w:type="separator" w:id="-1">
     <w:p>
       <w:r>
@@ -2511,7 +2754,7 @@
 </file>
 
 <file path=word/header1.xml><?xml version="1.0" encoding="utf-8"?>
-<w:hdr xmlns:wpc="http://schemas.microsoft.com/office/word/2010/wordprocessingCanvas" xmlns:cx="http://schemas.microsoft.com/office/drawing/2014/chartex" xmlns:cx1="http://schemas.microsoft.com/office/drawing/2015/9/8/chartex" xmlns:cx2="http://schemas.microsoft.com/office/drawing/2015/10/21/chartex" xmlns:cx3="http://schemas.microsoft.com/office/drawing/2016/5/9/chartex" xmlns:cx4="http://schemas.microsoft.com/office/drawing/2016/5/10/chartex" xmlns:cx5="http://schemas.microsoft.com/office/drawing/2016/5/11/chartex" xmlns:cx6="http://schemas.microsoft.com/office/drawing/2016/5/12/chartex" xmlns:cx7="http://schemas.microsoft.com/office/drawing/2016/5/13/chartex" xmlns:cx8="http://schemas.microsoft.com/office/drawing/2016/5/14/chartex" xmlns:mc="http://schemas.openxmlformats.org/markup-compatibility/2006" xmlns:aink="http://schemas.microsoft.com/office/drawing/2016/ink" xmlns:am3d="http://schemas.microsoft.com/office/drawing/2017/model3d" xmlns:o="urn:schemas-microsoft-com:office:office" xmlns:r="http://schemas.openxmlformats.org/officeDocument/2006/relationships" xmlns:m="http://schemas.openxmlformats.org/officeDocument/2006/math" xmlns:v="urn:schemas-microsoft-com:vml" xmlns:wp14="http://schemas.microsoft.com/office/word/2010/wordprocessingDrawing" xmlns:wp="http://schemas.openxmlformats.org/drawingml/2006/wordprocessingDrawing" xmlns:w10="urn:schemas-microsoft-com:office:word" xmlns:w="http://schemas.openxmlformats.org/wordprocessingml/2006/main" xmlns:w14="http://schemas.microsoft.com/office/word/2010/wordml" xmlns:w15="http://schemas.microsoft.com/office/word/2012/wordml" xmlns:w16cid="http://schemas.microsoft.com/office/word/2016/wordml/cid" xmlns:w16se="http://schemas.microsoft.com/office/word/2015/wordml/symex" xmlns:wpg="http://schemas.microsoft.com/office/word/2010/wordprocessingGroup" xmlns:wpi="http://schemas.microsoft.com/office/word/2010/wordprocessingInk" xmlns:wne="http://schemas.microsoft.com/office/word/2006/wordml" xmlns:wps="http://schemas.microsoft.com/office/word/2010/wordprocessingShape" mc:Ignorable="w14 w15 w16se w16cid wp14">
+<w:hdr xmlns:wpc="http://schemas.microsoft.com/office/word/2010/wordprocessingCanvas" xmlns:cx="http://schemas.microsoft.com/office/drawing/2014/chartex" xmlns:cx1="http://schemas.microsoft.com/office/drawing/2015/9/8/chartex" xmlns:cx2="http://schemas.microsoft.com/office/drawing/2015/10/21/chartex" xmlns:cx3="http://schemas.microsoft.com/office/drawing/2016/5/9/chartex" xmlns:cx4="http://schemas.microsoft.com/office/drawing/2016/5/10/chartex" xmlns:cx5="http://schemas.microsoft.com/office/drawing/2016/5/11/chartex" xmlns:cx6="http://schemas.microsoft.com/office/drawing/2016/5/12/chartex" xmlns:cx7="http://schemas.microsoft.com/office/drawing/2016/5/13/chartex" xmlns:cx8="http://schemas.microsoft.com/office/drawing/2016/5/14/chartex" xmlns:mc="http://schemas.openxmlformats.org/markup-compatibility/2006" xmlns:aink="http://schemas.microsoft.com/office/drawing/2016/ink" xmlns:am3d="http://schemas.microsoft.com/office/drawing/2017/model3d" xmlns:o="urn:schemas-microsoft-com:office:office" xmlns:r="http://schemas.openxmlformats.org/officeDocument/2006/relationships" xmlns:m="http://schemas.openxmlformats.org/officeDocument/2006/math" xmlns:v="urn:schemas-microsoft-com:vml" xmlns:wp14="http://schemas.microsoft.com/office/word/2010/wordprocessingDrawing" xmlns:wp="http://schemas.openxmlformats.org/drawingml/2006/wordprocessingDrawing" xmlns:w10="urn:schemas-microsoft-com:office:word" xmlns:w="http://schemas.openxmlformats.org/wordprocessingml/2006/main" xmlns:w14="http://schemas.microsoft.com/office/word/2010/wordml" xmlns:w15="http://schemas.microsoft.com/office/word/2012/wordml" xmlns:w16cex="http://schemas.microsoft.com/office/word/2018/wordml/cex" xmlns:w16cid="http://schemas.microsoft.com/office/word/2016/wordml/cid" xmlns:w16="http://schemas.microsoft.com/office/word/2018/wordml" xmlns:w16se="http://schemas.microsoft.com/office/word/2015/wordml/symex" xmlns:wpg="http://schemas.microsoft.com/office/word/2010/wordprocessingGroup" xmlns:wpi="http://schemas.microsoft.com/office/word/2010/wordprocessingInk" xmlns:wne="http://schemas.microsoft.com/office/word/2006/wordml" xmlns:wps="http://schemas.microsoft.com/office/word/2010/wordprocessingShape" mc:Ignorable="w14 w15 w16se w16cid w16 w16cex wp14">
   <w:p>
     <w:pPr>
       <w:pStyle w:val="Kopfzeile"/>
@@ -2629,7 +2872,7 @@
               <v:stroke joinstyle="miter"/>
               <v:path gradientshapeok="t" o:connecttype="rect"/>
             </v:shapetype>
-            <v:shape id="Textfeld 218" o:spid="_x0000_s1030" type="#_x0000_t202" style="position:absolute;margin-left:0;margin-top:0;width:468pt;height:13.45pt;z-index:251660288;visibility:visible;mso-wrap-style:square;mso-width-percent:1000;mso-height-percent:0;mso-wrap-distance-left:9pt;mso-wrap-distance-top:0;mso-wrap-distance-right:9pt;mso-wrap-distance-bottom:0;mso-position-horizontal:left;mso-position-horizontal-relative:margin;mso-position-vertical:center;mso-position-vertical-relative:top-margin-area;mso-width-percent:1000;mso-height-percent:0;mso-width-relative:margin;mso-height-relative:page;v-text-anchor:middle" o:gfxdata="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" o:allowincell="f" filled="f" stroked="f">
+            <v:shape id="Textfeld 218" o:spid="_x0000_s1030" type="#_x0000_t202" style="position:absolute;margin-left:0;margin-top:0;width:468pt;height:13.45pt;z-index:251660288;visibility:visible;mso-wrap-style:square;mso-width-percent:1000;mso-height-percent:0;mso-wrap-distance-left:9pt;mso-wrap-distance-top:0;mso-wrap-distance-right:9pt;mso-wrap-distance-bottom:0;mso-position-horizontal:left;mso-position-horizontal-relative:margin;mso-position-vertical:center;mso-position-vertical-relative:top-margin-area;mso-width-percent:1000;mso-height-percent:0;mso-width-relative:margin;mso-height-relative:page;v-text-anchor:middle" o:gfxdata="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" o:allowincell="f" filled="f" stroked="f">
               <v:textbox style="mso-fit-shape-to-text:t" inset=",0,,0">
                 <w:txbxContent>
                   <w:sdt>
@@ -2764,7 +3007,7 @@
 </file>
 
 <file path=word/numbering.xml><?xml version="1.0" encoding="utf-8"?>
-<w:numbering xmlns:wpc="http://schemas.microsoft.com/office/word/2010/wordprocessingCanvas" xmlns:cx="http://schemas.microsoft.com/office/drawing/2014/chartex" xmlns:cx1="http://schemas.microsoft.com/office/drawing/2015/9/8/chartex" xmlns:cx2="http://schemas.microsoft.com/office/drawing/2015/10/21/chartex" xmlns:cx3="http://schemas.microsoft.com/office/drawing/2016/5/9/chartex" xmlns:cx4="http://schemas.microsoft.com/office/drawing/2016/5/10/chartex" xmlns:cx5="http://schemas.microsoft.com/office/drawing/2016/5/11/chartex" xmlns:cx6="http://schemas.microsoft.com/office/drawing/2016/5/12/chartex" xmlns:cx7="http://schemas.microsoft.com/office/drawing/2016/5/13/chartex" xmlns:cx8="http://schemas.microsoft.com/office/drawing/2016/5/14/chartex" xmlns:mc="http://schemas.openxmlformats.org/markup-compatibility/2006" xmlns:aink="http://schemas.microsoft.com/office/drawing/2016/ink" xmlns:am3d="http://schemas.microsoft.com/office/drawing/2017/model3d" xmlns:o="urn:schemas-microsoft-com:office:office" xmlns:r="http://schemas.openxmlformats.org/officeDocument/2006/relationships" xmlns:m="http://schemas.openxmlformats.org/officeDocument/2006/math" xmlns:v="urn:schemas-microsoft-com:vml" xmlns:wp14="http://schemas.microsoft.com/office/word/2010/wordprocessingDrawing" xmlns:wp="http://schemas.openxmlformats.org/drawingml/2006/wordprocessingDrawing" xmlns:w10="urn:schemas-microsoft-com:office:word" xmlns:w="http://schemas.openxmlformats.org/wordprocessingml/2006/main" xmlns:w14="http://schemas.microsoft.com/office/word/2010/wordml" xmlns:w15="http://schemas.microsoft.com/office/word/2012/wordml" xmlns:w16cid="http://schemas.microsoft.com/office/word/2016/wordml/cid" xmlns:w16se="http://schemas.microsoft.com/office/word/2015/wordml/symex" xmlns:wpg="http://schemas.microsoft.com/office/word/2010/wordprocessingGroup" xmlns:wpi="http://schemas.microsoft.com/office/word/2010/wordprocessingInk" xmlns:wne="http://schemas.microsoft.com/office/word/2006/wordml" xmlns:wps="http://schemas.microsoft.com/office/word/2010/wordprocessingShape" mc:Ignorable="w14 w15 w16se w16cid wp14">
+<w:numbering xmlns:wpc="http://schemas.microsoft.com/office/word/2010/wordprocessingCanvas" xmlns:cx="http://schemas.microsoft.com/office/drawing/2014/chartex" xmlns:cx1="http://schemas.microsoft.com/office/drawing/2015/9/8/chartex" xmlns:cx2="http://schemas.microsoft.com/office/drawing/2015/10/21/chartex" xmlns:cx3="http://schemas.microsoft.com/office/drawing/2016/5/9/chartex" xmlns:cx4="http://schemas.microsoft.com/office/drawing/2016/5/10/chartex" xmlns:cx5="http://schemas.microsoft.com/office/drawing/2016/5/11/chartex" xmlns:cx6="http://schemas.microsoft.com/office/drawing/2016/5/12/chartex" xmlns:cx7="http://schemas.microsoft.com/office/drawing/2016/5/13/chartex" xmlns:cx8="http://schemas.microsoft.com/office/drawing/2016/5/14/chartex" xmlns:mc="http://schemas.openxmlformats.org/markup-compatibility/2006" xmlns:aink="http://schemas.microsoft.com/office/drawing/2016/ink" xmlns:am3d="http://schemas.microsoft.com/office/drawing/2017/model3d" xmlns:o="urn:schemas-microsoft-com:office:office" xmlns:r="http://schemas.openxmlformats.org/officeDocument/2006/relationships" xmlns:m="http://schemas.openxmlformats.org/officeDocument/2006/math" xmlns:v="urn:schemas-microsoft-com:vml" xmlns:wp14="http://schemas.microsoft.com/office/word/2010/wordprocessingDrawing" xmlns:wp="http://schemas.openxmlformats.org/drawingml/2006/wordprocessingDrawing" xmlns:w10="urn:schemas-microsoft-com:office:word" xmlns:w="http://schemas.openxmlformats.org/wordprocessingml/2006/main" xmlns:w14="http://schemas.microsoft.com/office/word/2010/wordml" xmlns:w15="http://schemas.microsoft.com/office/word/2012/wordml" xmlns:w16cex="http://schemas.microsoft.com/office/word/2018/wordml/cex" xmlns:w16cid="http://schemas.microsoft.com/office/word/2016/wordml/cid" xmlns:w16="http://schemas.microsoft.com/office/word/2018/wordml" xmlns:w16se="http://schemas.microsoft.com/office/word/2015/wordml/symex" xmlns:wpg="http://schemas.microsoft.com/office/word/2010/wordprocessingGroup" xmlns:wpi="http://schemas.microsoft.com/office/word/2010/wordprocessingInk" xmlns:wne="http://schemas.microsoft.com/office/word/2006/wordml" xmlns:wps="http://schemas.microsoft.com/office/word/2010/wordprocessingShape" mc:Ignorable="w14 w15 w16se w16cid w16 w16cex wp14">
   <w:abstractNum w:abstractNumId="0" w15:restartNumberingAfterBreak="0">
     <w:nsid w:val="02A94F05"/>
     <w:multiLevelType w:val="hybridMultilevel"/>
@@ -3438,7 +3681,7 @@
 </file>
 
 <file path=word/styles.xml><?xml version="1.0" encoding="utf-8"?>
-<w:styles xmlns:mc="http://schemas.openxmlformats.org/markup-compatibility/2006" xmlns:r="http://schemas.openxmlformats.org/officeDocument/2006/relationships" xmlns:w="http://schemas.openxmlformats.org/wordprocessingml/2006/main" xmlns:w14="http://schemas.microsoft.com/office/word/2010/wordml" xmlns:w15="http://schemas.microsoft.com/office/word/2012/wordml" xmlns:w16cid="http://schemas.microsoft.com/office/word/2016/wordml/cid" xmlns:w16se="http://schemas.microsoft.com/office/word/2015/wordml/symex" mc:Ignorable="w14 w15 w16se w16cid">
+<w:styles xmlns:mc="http://schemas.openxmlformats.org/markup-compatibility/2006" xmlns:r="http://schemas.openxmlformats.org/officeDocument/2006/relationships" xmlns:w="http://schemas.openxmlformats.org/wordprocessingml/2006/main" xmlns:w14="http://schemas.microsoft.com/office/word/2010/wordml" xmlns:w15="http://schemas.microsoft.com/office/word/2012/wordml" xmlns:w16cex="http://schemas.microsoft.com/office/word/2018/wordml/cex" xmlns:w16cid="http://schemas.microsoft.com/office/word/2016/wordml/cid" xmlns:w16="http://schemas.microsoft.com/office/word/2018/wordml" xmlns:w16se="http://schemas.microsoft.com/office/word/2015/wordml/symex" mc:Ignorable="w14 w15 w16se w16cid w16 w16cex">
   <w:docDefaults>
     <w:rPrDefault>
       <w:rPr>
@@ -3448,7 +3691,7 @@
     </w:rPrDefault>
     <w:pPrDefault/>
   </w:docDefaults>
-  <w:latentStyles w:defLockedState="0" w:defUIPriority="99" w:defSemiHidden="0" w:defUnhideWhenUsed="0" w:defQFormat="0" w:count="377">
+  <w:latentStyles w:defLockedState="0" w:defUIPriority="99" w:defSemiHidden="0" w:defUnhideWhenUsed="0" w:defQFormat="0" w:count="376">
     <w:lsdException w:name="Normal" w:uiPriority="0" w:qFormat="1"/>
     <w:lsdException w:name="heading 1" w:uiPriority="0" w:qFormat="1"/>
     <w:lsdException w:name="heading 2" w:semiHidden="1" w:uiPriority="0" w:unhideWhenUsed="1" w:qFormat="1"/>
@@ -3825,7 +4068,6 @@
     <w:lsdException w:name="Hashtag" w:semiHidden="1" w:unhideWhenUsed="1"/>
     <w:lsdException w:name="Unresolved Mention" w:semiHidden="1" w:unhideWhenUsed="1"/>
     <w:lsdException w:name="Smart Link" w:semiHidden="1" w:unhideWhenUsed="1"/>
-    <w:lsdException w:name="Smart Link Error" w:semiHidden="1" w:unhideWhenUsed="1"/>
   </w:latentStyles>
   <w:style w:type="paragraph" w:default="1" w:styleId="Standard">
     <w:name w:val="Normal"/>
@@ -4973,7 +5215,7 @@
 </file>
 
 <file path=customXml/itemProps1.xml><?xml version="1.0" encoding="utf-8"?>
-<ds:datastoreItem xmlns:ds="http://schemas.openxmlformats.org/officeDocument/2006/customXml" ds:itemID="{05CEAB5C-1F9F-4E72-8354-A4C7FC692C0A}">
+<ds:datastoreItem xmlns:ds="http://schemas.openxmlformats.org/officeDocument/2006/customXml" ds:itemID="{5F8A14E9-EA57-404F-8B44-0CD80F9DB7D8}">
   <ds:schemaRefs>
     <ds:schemaRef ds:uri="http://schemas.openxmlformats.org/officeDocument/2006/bibliography"/>
   </ds:schemaRefs>

</xml_diff>

<commit_message>
Extend review for team red
</commit_message>
<xml_diff>
--- a/doc/tasks/task_03/requirements_review_team_orange_for_team_red.docx
+++ b/doc/tasks/task_03/requirements_review_team_orange_for_team_red.docx
@@ -1,6 +1,6 @@
 
 <file path=word/document.xml><?xml version="1.0" encoding="utf-8"?>
-<w:document xmlns:wpc="http://schemas.microsoft.com/office/word/2010/wordprocessingCanvas" xmlns:cx="http://schemas.microsoft.com/office/drawing/2014/chartex" xmlns:cx1="http://schemas.microsoft.com/office/drawing/2015/9/8/chartex" xmlns:cx2="http://schemas.microsoft.com/office/drawing/2015/10/21/chartex" xmlns:cx3="http://schemas.microsoft.com/office/drawing/2016/5/9/chartex" xmlns:cx4="http://schemas.microsoft.com/office/drawing/2016/5/10/chartex" xmlns:cx5="http://schemas.microsoft.com/office/drawing/2016/5/11/chartex" xmlns:cx6="http://schemas.microsoft.com/office/drawing/2016/5/12/chartex" xmlns:cx7="http://schemas.microsoft.com/office/drawing/2016/5/13/chartex" xmlns:cx8="http://schemas.microsoft.com/office/drawing/2016/5/14/chartex" xmlns:mc="http://schemas.openxmlformats.org/markup-compatibility/2006" xmlns:aink="http://schemas.microsoft.com/office/drawing/2016/ink" xmlns:am3d="http://schemas.microsoft.com/office/drawing/2017/model3d" xmlns:o="urn:schemas-microsoft-com:office:office" xmlns:r="http://schemas.openxmlformats.org/officeDocument/2006/relationships" xmlns:m="http://schemas.openxmlformats.org/officeDocument/2006/math" xmlns:v="urn:schemas-microsoft-com:vml" xmlns:wp14="http://schemas.microsoft.com/office/word/2010/wordprocessingDrawing" xmlns:wp="http://schemas.openxmlformats.org/drawingml/2006/wordprocessingDrawing" xmlns:w10="urn:schemas-microsoft-com:office:word" xmlns:w="http://schemas.openxmlformats.org/wordprocessingml/2006/main" xmlns:w14="http://schemas.microsoft.com/office/word/2010/wordml" xmlns:w15="http://schemas.microsoft.com/office/word/2012/wordml" xmlns:w16cex="http://schemas.microsoft.com/office/word/2018/wordml/cex" xmlns:w16cid="http://schemas.microsoft.com/office/word/2016/wordml/cid" xmlns:w16="http://schemas.microsoft.com/office/word/2018/wordml" xmlns:w16se="http://schemas.microsoft.com/office/word/2015/wordml/symex" xmlns:wpg="http://schemas.microsoft.com/office/word/2010/wordprocessingGroup" xmlns:wpi="http://schemas.microsoft.com/office/word/2010/wordprocessingInk" xmlns:wne="http://schemas.microsoft.com/office/word/2006/wordml" xmlns:wps="http://schemas.microsoft.com/office/word/2010/wordprocessingShape" mc:Ignorable="w14 w15 w16se w16cid w16 w16cex wp14">
+<w:document xmlns:wpc="http://schemas.microsoft.com/office/word/2010/wordprocessingCanvas" xmlns:cx="http://schemas.microsoft.com/office/drawing/2014/chartex" xmlns:cx1="http://schemas.microsoft.com/office/drawing/2015/9/8/chartex" xmlns:cx2="http://schemas.microsoft.com/office/drawing/2015/10/21/chartex" xmlns:cx3="http://schemas.microsoft.com/office/drawing/2016/5/9/chartex" xmlns:cx4="http://schemas.microsoft.com/office/drawing/2016/5/10/chartex" xmlns:cx5="http://schemas.microsoft.com/office/drawing/2016/5/11/chartex" xmlns:cx6="http://schemas.microsoft.com/office/drawing/2016/5/12/chartex" xmlns:cx7="http://schemas.microsoft.com/office/drawing/2016/5/13/chartex" xmlns:cx8="http://schemas.microsoft.com/office/drawing/2016/5/14/chartex" xmlns:mc="http://schemas.openxmlformats.org/markup-compatibility/2006" xmlns:aink="http://schemas.microsoft.com/office/drawing/2016/ink" xmlns:am3d="http://schemas.microsoft.com/office/drawing/2017/model3d" xmlns:o="urn:schemas-microsoft-com:office:office" xmlns:r="http://schemas.openxmlformats.org/officeDocument/2006/relationships" xmlns:m="http://schemas.openxmlformats.org/officeDocument/2006/math" xmlns:v="urn:schemas-microsoft-com:vml" xmlns:wp14="http://schemas.microsoft.com/office/word/2010/wordprocessingDrawing" xmlns:wp="http://schemas.openxmlformats.org/drawingml/2006/wordprocessingDrawing" xmlns:w10="urn:schemas-microsoft-com:office:word" xmlns:w="http://schemas.openxmlformats.org/wordprocessingml/2006/main" xmlns:w14="http://schemas.microsoft.com/office/word/2010/wordml" xmlns:w15="http://schemas.microsoft.com/office/word/2012/wordml" xmlns:w16cid="http://schemas.microsoft.com/office/word/2016/wordml/cid" xmlns:w16se="http://schemas.microsoft.com/office/word/2015/wordml/symex" xmlns:wpg="http://schemas.microsoft.com/office/word/2010/wordprocessingGroup" xmlns:wpi="http://schemas.microsoft.com/office/word/2010/wordprocessingInk" xmlns:wne="http://schemas.microsoft.com/office/word/2006/wordml" xmlns:wps="http://schemas.microsoft.com/office/word/2010/wordprocessingShape" mc:Ignorable="w14 w15 w16se w16cid wp14">
   <w:body>
     <w:sdt>
       <w:sdtPr>
@@ -416,36 +416,15 @@
       <w:pPr>
         <w:pStyle w:val="berschrift1"/>
       </w:pPr>
-      <w:proofErr w:type="spellStart"/>
       <w:r>
         <w:lastRenderedPageBreak/>
-        <w:t>Requirements</w:t>
-      </w:r>
-      <w:proofErr w:type="spellEnd"/>
-      <w:r>
-        <w:t xml:space="preserve"> Review</w:t>
+        <w:t>Requirements Review</w:t>
       </w:r>
     </w:p>
     <w:p/>
     <w:p>
       <w:r>
-        <w:t xml:space="preserve">Dieses Dokument zeigt die Meinung, Bewertung und Verbesserungsvorschläge zur </w:t>
-      </w:r>
-      <w:proofErr w:type="spellStart"/>
-      <w:r>
-        <w:t>Requirements</w:t>
-      </w:r>
-      <w:proofErr w:type="spellEnd"/>
-      <w:r>
-        <w:t xml:space="preserve"> </w:t>
-      </w:r>
-      <w:proofErr w:type="spellStart"/>
-      <w:r>
-        <w:t>Specification</w:t>
-      </w:r>
-      <w:proofErr w:type="spellEnd"/>
-      <w:r>
-        <w:t xml:space="preserve"> von Team Red.</w:t>
+        <w:t>Dieses Dokument zeigt die Meinung, Bewertung und Verbesserungsvorschläge zur Requirements Specification von Team Red.</w:t>
       </w:r>
     </w:p>
     <w:p/>
@@ -471,13 +450,8 @@
         <w:pStyle w:val="berschrift2"/>
       </w:pPr>
       <w:r>
-        <w:t xml:space="preserve">Review </w:t>
+        <w:t>Review report</w:t>
       </w:r>
-      <w:proofErr w:type="spellStart"/>
-      <w:r>
-        <w:t>report</w:t>
-      </w:r>
-      <w:proofErr w:type="spellEnd"/>
     </w:p>
     <w:p/>
     <w:tbl>
@@ -591,11 +565,9 @@
               <w:jc w:val="center"/>
               <w:cnfStyle w:val="000000100000" w:firstRow="0" w:lastRow="0" w:firstColumn="0" w:lastColumn="0" w:oddVBand="0" w:evenVBand="0" w:oddHBand="1" w:evenHBand="0" w:firstRowFirstColumn="0" w:firstRowLastColumn="0" w:lastRowFirstColumn="0" w:lastRowLastColumn="0"/>
             </w:pPr>
-            <w:proofErr w:type="spellStart"/>
             <w:r>
               <w:t>Comprehensibility</w:t>
             </w:r>
-            <w:proofErr w:type="spellEnd"/>
           </w:p>
         </w:tc>
         <w:tc>
@@ -651,21 +623,7 @@
               <w:rPr>
                 <w:lang w:val="en-US"/>
               </w:rPr>
-              <w:t xml:space="preserve"> </w:t>
-            </w:r>
-            <w:proofErr w:type="spellStart"/>
-            <w:r>
-              <w:rPr>
-                <w:lang w:val="en-US"/>
-              </w:rPr>
-              <w:t>Softwareentwicklung</w:t>
-            </w:r>
-            <w:proofErr w:type="spellEnd"/>
-            <w:r>
-              <w:rPr>
-                <w:lang w:val="en-US"/>
-              </w:rPr>
-              <w:t xml:space="preserve"> etc.</w:t>
+              <w:t xml:space="preserve"> Softwareentwicklung etc.</w:t>
             </w:r>
           </w:p>
         </w:tc>
@@ -822,23 +780,10 @@
               <w:t>Es sind 2 Teilsysteme im U</w:t>
             </w:r>
             <w:r>
-              <w:t xml:space="preserve">se-Case </w:t>
-            </w:r>
-            <w:proofErr w:type="spellStart"/>
-            <w:r>
-              <w:t>Diagram</w:t>
-            </w:r>
-            <w:proofErr w:type="spellEnd"/>
-            <w:r>
-              <w:t xml:space="preserve">, so wird der Eindruck </w:t>
-            </w:r>
-            <w:proofErr w:type="gramStart"/>
-            <w:r>
-              <w:t>erweckt</w:t>
-            </w:r>
-            <w:proofErr w:type="gramEnd"/>
-            <w:r>
-              <w:t xml:space="preserve"> dass es unterschiedliche Anwendungen sind.</w:t>
+              <w:t>se-Case Diagram</w:t>
+            </w:r>
+            <w:r>
+              <w:t>, so wird der Eindruck erweckt dass es unterschiedliche Anwendungen sind.</w:t>
             </w:r>
           </w:p>
         </w:tc>
@@ -898,31 +843,7 @@
               <w:cnfStyle w:val="000000100000" w:firstRow="0" w:lastRow="0" w:firstColumn="0" w:lastColumn="0" w:oddVBand="0" w:evenVBand="0" w:oddHBand="1" w:evenHBand="0" w:firstRowFirstColumn="0" w:firstRowLastColumn="0" w:lastRowFirstColumn="0" w:lastRowLastColumn="0"/>
             </w:pPr>
             <w:r>
-              <w:t>Wie sieht es mit rechtlichen non-</w:t>
-            </w:r>
-            <w:proofErr w:type="spellStart"/>
-            <w:r>
-              <w:t>functional</w:t>
-            </w:r>
-            <w:proofErr w:type="spellEnd"/>
-            <w:r>
-              <w:t xml:space="preserve"> </w:t>
-            </w:r>
-            <w:proofErr w:type="spellStart"/>
-            <w:r>
-              <w:t>Requirements</w:t>
-            </w:r>
-            <w:proofErr w:type="spellEnd"/>
-            <w:r>
-              <w:t xml:space="preserve"> aus? Sollte noch stehen. </w:t>
-            </w:r>
-            <w:proofErr w:type="gramStart"/>
-            <w:r>
-              <w:t>Bezüglich Datenschutz</w:t>
-            </w:r>
-            <w:proofErr w:type="gramEnd"/>
-            <w:r>
-              <w:t xml:space="preserve"> steht etwas, jedoch fehlt das Rechtliche. Allgemein gibt es unserer Meinung nach noch weitere, wichtige NFR (Sourcecode, Verfügbarkeit, DSGVO, Unterstützung Browsers, …)</w:t>
+              <w:t>Wie sieht es mit rechtlichen non-functional Requirements aus? Sollte noch stehen. Bezüglich Datenschutz steht etwas, jedoch fehlt das Rechtliche. Allgemein gibt es unserer Meinung nach noch weitere, wichtige NFR (Sourcecode, Verfügbarkeit, DSGVO, Unterstützung Browsers, …)</w:t>
             </w:r>
           </w:p>
         </w:tc>
@@ -960,11 +881,9 @@
               <w:jc w:val="center"/>
               <w:cnfStyle w:val="000000000000" w:firstRow="0" w:lastRow="0" w:firstColumn="0" w:lastColumn="0" w:oddVBand="0" w:evenVBand="0" w:oddHBand="0" w:evenHBand="0" w:firstRowFirstColumn="0" w:firstRowLastColumn="0" w:lastRowFirstColumn="0" w:lastRowLastColumn="0"/>
             </w:pPr>
-            <w:proofErr w:type="spellStart"/>
             <w:r>
               <w:t>Validity</w:t>
             </w:r>
-            <w:proofErr w:type="spellEnd"/>
           </w:p>
         </w:tc>
         <w:tc>
@@ -1021,11 +940,9 @@
               <w:jc w:val="center"/>
               <w:cnfStyle w:val="000000100000" w:firstRow="0" w:lastRow="0" w:firstColumn="0" w:lastColumn="0" w:oddVBand="0" w:evenVBand="0" w:oddHBand="1" w:evenHBand="0" w:firstRowFirstColumn="0" w:firstRowLastColumn="0" w:lastRowFirstColumn="0" w:lastRowLastColumn="0"/>
             </w:pPr>
-            <w:proofErr w:type="spellStart"/>
             <w:r>
               <w:t>Validity</w:t>
             </w:r>
-            <w:proofErr w:type="spellEnd"/>
           </w:p>
         </w:tc>
         <w:tc>
@@ -1038,23 +955,7 @@
               <w:cnfStyle w:val="000000100000" w:firstRow="0" w:lastRow="0" w:firstColumn="0" w:lastColumn="0" w:oddVBand="0" w:evenVBand="0" w:oddHBand="1" w:evenHBand="0" w:firstRowFirstColumn="0" w:firstRowLastColumn="0" w:lastRowFirstColumn="0" w:lastRowLastColumn="0"/>
             </w:pPr>
             <w:r>
-              <w:t>Im Gegensatz zum Use-Case 5 ist Nr. 7 klarer, dennoch sollte die Funktion mehr "</w:t>
-            </w:r>
-            <w:proofErr w:type="spellStart"/>
-            <w:r>
-              <w:t>straight</w:t>
-            </w:r>
-            <w:proofErr w:type="spellEnd"/>
-            <w:r>
-              <w:t xml:space="preserve"> </w:t>
-            </w:r>
-            <w:proofErr w:type="spellStart"/>
-            <w:r>
-              <w:t>forward</w:t>
-            </w:r>
-            <w:proofErr w:type="spellEnd"/>
-            <w:r>
-              <w:t>" sein und einfach jemanden anrufen, ohne gross noch Eingaben oder Optionen zu verlangen.</w:t>
+              <w:t>Im Gegensatz zum Use-Case 5 ist Nr. 7 klarer, dennoch sollte die Funktion mehr "straight forward" sein und einfach jemanden anrufen, ohne gross noch Eingaben oder Optionen zu verlangen.</w:t>
             </w:r>
           </w:p>
         </w:tc>
@@ -1154,11 +1055,9 @@
               <w:jc w:val="center"/>
               <w:cnfStyle w:val="000000100000" w:firstRow="0" w:lastRow="0" w:firstColumn="0" w:lastColumn="0" w:oddVBand="0" w:evenVBand="0" w:oddHBand="1" w:evenHBand="0" w:firstRowFirstColumn="0" w:firstRowLastColumn="0" w:lastRowFirstColumn="0" w:lastRowLastColumn="0"/>
             </w:pPr>
-            <w:proofErr w:type="spellStart"/>
             <w:r>
               <w:t>Completeness</w:t>
             </w:r>
-            <w:proofErr w:type="spellEnd"/>
           </w:p>
         </w:tc>
         <w:tc>
@@ -1171,15 +1070,7 @@
               <w:cnfStyle w:val="000000100000" w:firstRow="0" w:lastRow="0" w:firstColumn="0" w:lastColumn="0" w:oddVBand="0" w:evenVBand="0" w:oddHBand="1" w:evenHBand="0" w:firstRowFirstColumn="0" w:firstRowLastColumn="0" w:lastRowFirstColumn="0" w:lastRowLastColumn="0"/>
             </w:pPr>
             <w:r>
-              <w:t xml:space="preserve">Das erneute Use-Case </w:t>
-            </w:r>
-            <w:proofErr w:type="spellStart"/>
-            <w:r>
-              <w:t>Diagram</w:t>
-            </w:r>
-            <w:proofErr w:type="spellEnd"/>
-            <w:r>
-              <w:t xml:space="preserve"> bringt keinen Mehrwert. Ansonsten ist der Use-Case Nr. 8 gut beschrieben und beinhaltet auch nur </w:t>
+              <w:t xml:space="preserve">Das erneute Use-Case Diagram bringt keinen Mehrwert. Ansonsten ist der Use-Case Nr. 8 gut beschrieben und beinhaltet auch nur </w:t>
             </w:r>
             <w:r>
               <w:t>notwendige</w:t>
@@ -1244,15 +1135,7 @@
               <w:cnfStyle w:val="000000000000" w:firstRow="0" w:lastRow="0" w:firstColumn="0" w:lastColumn="0" w:oddVBand="0" w:evenVBand="0" w:oddHBand="0" w:evenHBand="0" w:firstRowFirstColumn="0" w:firstRowLastColumn="0" w:lastRowFirstColumn="0" w:lastRowLastColumn="0"/>
             </w:pPr>
             <w:r>
-              <w:t xml:space="preserve">Für die 3 Diagramme wurden 3 Unterschiedliche Designs verwendet und die Pfeile sind nicht konsistent. Z.B. Use-Case 2 und 8 sind im ersten </w:t>
-            </w:r>
-            <w:proofErr w:type="spellStart"/>
-            <w:r>
-              <w:t>Diagram</w:t>
-            </w:r>
-            <w:proofErr w:type="spellEnd"/>
-            <w:r>
-              <w:t xml:space="preserve"> nicht verbunden im 3. aber schon.</w:t>
+              <w:t>Für die 3 Diagramme wurden 3 Unterschiedliche Designs verwendet und die Pfeile sind nicht konsistent. Z.B. Use-Case 2 und 8 sind im ersten Diagram nicht verbunden im 3. aber schon.</w:t>
             </w:r>
           </w:p>
         </w:tc>
@@ -1293,11 +1176,9 @@
               <w:jc w:val="center"/>
               <w:cnfStyle w:val="000000100000" w:firstRow="0" w:lastRow="0" w:firstColumn="0" w:lastColumn="0" w:oddVBand="0" w:evenVBand="0" w:oddHBand="1" w:evenHBand="0" w:firstRowFirstColumn="0" w:firstRowLastColumn="0" w:lastRowFirstColumn="0" w:lastRowLastColumn="0"/>
             </w:pPr>
-            <w:proofErr w:type="spellStart"/>
             <w:r>
               <w:t>Validity</w:t>
             </w:r>
-            <w:proofErr w:type="spellEnd"/>
           </w:p>
         </w:tc>
         <w:tc>
@@ -1322,35 +1203,7 @@
               <w:rPr>
                 <w:highlight w:val="yellow"/>
               </w:rPr>
-              <w:t xml:space="preserve">Wurde als </w:t>
-            </w:r>
-            <w:proofErr w:type="spellStart"/>
-            <w:r>
-              <w:rPr>
-                <w:highlight w:val="yellow"/>
-              </w:rPr>
-              <w:t>Functional</w:t>
-            </w:r>
-            <w:proofErr w:type="spellEnd"/>
-            <w:r>
-              <w:rPr>
-                <w:highlight w:val="yellow"/>
-              </w:rPr>
-              <w:t xml:space="preserve"> </w:t>
-            </w:r>
-            <w:proofErr w:type="spellStart"/>
-            <w:r>
-              <w:rPr>
-                <w:highlight w:val="yellow"/>
-              </w:rPr>
-              <w:t>Requirement</w:t>
-            </w:r>
-            <w:proofErr w:type="spellEnd"/>
-            <w:r>
-              <w:rPr>
-                <w:highlight w:val="yellow"/>
-              </w:rPr>
-              <w:t xml:space="preserve"> (FR 8.1) </w:t>
+              <w:t xml:space="preserve">Wurde als Functional Requirement (FR 8.1) </w:t>
             </w:r>
             <w:r>
               <w:rPr>
@@ -1400,11 +1253,9 @@
               <w:jc w:val="center"/>
               <w:cnfStyle w:val="000000000000" w:firstRow="0" w:lastRow="0" w:firstColumn="0" w:lastColumn="0" w:oddVBand="0" w:evenVBand="0" w:oddHBand="0" w:evenHBand="0" w:firstRowFirstColumn="0" w:firstRowLastColumn="0" w:lastRowFirstColumn="0" w:lastRowLastColumn="0"/>
             </w:pPr>
-            <w:proofErr w:type="spellStart"/>
             <w:r>
               <w:t>Realism</w:t>
             </w:r>
-            <w:proofErr w:type="spellEnd"/>
           </w:p>
         </w:tc>
         <w:tc>
@@ -1458,11 +1309,9 @@
               <w:jc w:val="center"/>
               <w:cnfStyle w:val="000000100000" w:firstRow="0" w:lastRow="0" w:firstColumn="0" w:lastColumn="0" w:oddVBand="0" w:evenVBand="0" w:oddHBand="1" w:evenHBand="0" w:firstRowFirstColumn="0" w:firstRowLastColumn="0" w:lastRowFirstColumn="0" w:lastRowLastColumn="0"/>
             </w:pPr>
-            <w:proofErr w:type="spellStart"/>
             <w:r>
               <w:t>Adaptability</w:t>
             </w:r>
-            <w:proofErr w:type="spellEnd"/>
           </w:p>
         </w:tc>
         <w:tc>
@@ -1484,23 +1333,7 @@
               <w:t xml:space="preserve"> Dort fällt auf, dass </w:t>
             </w:r>
             <w:r>
-              <w:t xml:space="preserve">mögliche Spezialfälle (ein Patient braucht mehrere Ärzte, Patient wird </w:t>
-            </w:r>
-            <w:proofErr w:type="gramStart"/>
-            <w:r>
-              <w:t>Rückfällig</w:t>
-            </w:r>
-            <w:proofErr w:type="gramEnd"/>
-            <w:r>
-              <w:t xml:space="preserve"> und muss nochmals aufgenommen werden, evtl. vordefinierte Werte für Diary </w:t>
-            </w:r>
-            <w:proofErr w:type="spellStart"/>
-            <w:r>
-              <w:t>entry</w:t>
-            </w:r>
-            <w:proofErr w:type="spellEnd"/>
-            <w:r>
-              <w:t>) nur schwer abzudecken sind.</w:t>
+              <w:t>mögliche Spezialfälle (ein Patient braucht mehrere Ärzte, Patient wird Rückfällig und muss nochmals aufgenommen werden, evtl. vordefinierte Werte für Diary entry) nur schwer abzudecken sind.</w:t>
             </w:r>
           </w:p>
         </w:tc>
@@ -1538,11 +1371,9 @@
               <w:jc w:val="center"/>
               <w:cnfStyle w:val="000000000000" w:firstRow="0" w:lastRow="0" w:firstColumn="0" w:lastColumn="0" w:oddVBand="0" w:evenVBand="0" w:oddHBand="0" w:evenHBand="0" w:firstRowFirstColumn="0" w:firstRowLastColumn="0" w:lastRowFirstColumn="0" w:lastRowLastColumn="0"/>
             </w:pPr>
-            <w:proofErr w:type="spellStart"/>
             <w:r>
               <w:t>Completeness</w:t>
             </w:r>
-            <w:proofErr w:type="spellEnd"/>
           </w:p>
         </w:tc>
         <w:tc>
@@ -1630,6 +1461,13 @@
                 <w:b w:val="0"/>
               </w:rPr>
             </w:pPr>
+            <w:r>
+              <w:rPr>
+                <w:b w:val="0"/>
+              </w:rPr>
+              <w:lastRenderedPageBreak/>
+              <w:t>13</w:t>
+            </w:r>
           </w:p>
         </w:tc>
         <w:tc>
@@ -1643,6 +1481,9 @@
               <w:jc w:val="center"/>
               <w:cnfStyle w:val="000000000000" w:firstRow="0" w:lastRow="0" w:firstColumn="0" w:lastColumn="0" w:oddVBand="0" w:evenVBand="0" w:oddHBand="0" w:evenHBand="0" w:firstRowFirstColumn="0" w:firstRowLastColumn="0" w:lastRowFirstColumn="0" w:lastRowLastColumn="0"/>
             </w:pPr>
+            <w:r>
+              <w:t>Completeness</w:t>
+            </w:r>
           </w:p>
         </w:tc>
         <w:tc>
@@ -1654,6 +1495,9 @@
               <w:keepNext/>
               <w:cnfStyle w:val="000000000000" w:firstRow="0" w:lastRow="0" w:firstColumn="0" w:lastColumn="0" w:oddVBand="0" w:evenVBand="0" w:oddHBand="0" w:evenHBand="0" w:firstRowFirstColumn="0" w:firstRowLastColumn="0" w:lastRowFirstColumn="0" w:lastRowLastColumn="0"/>
             </w:pPr>
+            <w:r>
+              <w:t>Sehr ausführliche Auflistung an möglichen Erweiterungen</w:t>
+            </w:r>
           </w:p>
         </w:tc>
       </w:tr>
@@ -1674,6 +1518,12 @@
                 <w:b w:val="0"/>
               </w:rPr>
             </w:pPr>
+            <w:r>
+              <w:rPr>
+                <w:b w:val="0"/>
+              </w:rPr>
+              <w:t>14</w:t>
+            </w:r>
           </w:p>
         </w:tc>
         <w:tc>
@@ -1687,6 +1537,9 @@
               <w:jc w:val="center"/>
               <w:cnfStyle w:val="000000100000" w:firstRow="0" w:lastRow="0" w:firstColumn="0" w:lastColumn="0" w:oddVBand="0" w:evenVBand="0" w:oddHBand="1" w:evenHBand="0" w:firstRowFirstColumn="0" w:firstRowLastColumn="0" w:lastRowFirstColumn="0" w:lastRowLastColumn="0"/>
             </w:pPr>
+            <w:r>
+              <w:t>Completeness</w:t>
+            </w:r>
           </w:p>
         </w:tc>
         <w:tc>
@@ -1698,6 +1551,9 @@
               <w:keepNext/>
               <w:cnfStyle w:val="000000100000" w:firstRow="0" w:lastRow="0" w:firstColumn="0" w:lastColumn="0" w:oddVBand="0" w:evenVBand="0" w:oddHBand="1" w:evenHBand="0" w:firstRowFirstColumn="0" w:firstRowLastColumn="0" w:lastRowFirstColumn="0" w:lastRowLastColumn="0"/>
             </w:pPr>
+            <w:r>
+              <w:t>Welche dieser Tests sind wie detailliert und zu welchem Abdeckungsgrad geplant? Ich gehe davon aus, dass alle gelisteten Tests durchgeführt werden, ist aber nicht klar definiert.</w:t>
+            </w:r>
           </w:p>
         </w:tc>
       </w:tr>
@@ -1715,6 +1571,12 @@
                 <w:b w:val="0"/>
               </w:rPr>
             </w:pPr>
+            <w:r>
+              <w:rPr>
+                <w:b w:val="0"/>
+              </w:rPr>
+              <w:t>14</w:t>
+            </w:r>
           </w:p>
         </w:tc>
         <w:tc>
@@ -1728,6 +1590,9 @@
               <w:jc w:val="center"/>
               <w:cnfStyle w:val="000000000000" w:firstRow="0" w:lastRow="0" w:firstColumn="0" w:lastColumn="0" w:oddVBand="0" w:evenVBand="0" w:oddHBand="0" w:evenHBand="0" w:firstRowFirstColumn="0" w:firstRowLastColumn="0" w:lastRowFirstColumn="0" w:lastRowLastColumn="0"/>
             </w:pPr>
+            <w:r>
+              <w:t>Realism</w:t>
+            </w:r>
           </w:p>
         </w:tc>
         <w:tc>
@@ -1739,6 +1604,12 @@
               <w:keepNext/>
               <w:cnfStyle w:val="000000000000" w:firstRow="0" w:lastRow="0" w:firstColumn="0" w:lastColumn="0" w:oddVBand="0" w:evenVBand="0" w:oddHBand="0" w:evenHBand="0" w:firstRowFirstColumn="0" w:firstRowLastColumn="0" w:lastRowFirstColumn="0" w:lastRowLastColumn="0"/>
             </w:pPr>
+            <w:r>
+              <w:t xml:space="preserve">Wenn alle </w:t>
+            </w:r>
+            <w:r>
+              <w:t>gelisteten Tests geplant sind und ein hoher Abdeckungsgrad angestrebt wird, dürfte dies schwierig zu erreichen sein. Eine Komplette Abdeckung aller gelisteten Tests halte ich für unrealistisch.</w:t>
+            </w:r>
           </w:p>
         </w:tc>
       </w:tr>
@@ -1759,6 +1630,12 @@
                 <w:b w:val="0"/>
               </w:rPr>
             </w:pPr>
+            <w:r>
+              <w:rPr>
+                <w:b w:val="0"/>
+              </w:rPr>
+              <w:t>14</w:t>
+            </w:r>
           </w:p>
         </w:tc>
         <w:tc>
@@ -1772,6 +1649,9 @@
               <w:jc w:val="center"/>
               <w:cnfStyle w:val="000000100000" w:firstRow="0" w:lastRow="0" w:firstColumn="0" w:lastColumn="0" w:oddVBand="0" w:evenVBand="0" w:oddHBand="1" w:evenHBand="0" w:firstRowFirstColumn="0" w:firstRowLastColumn="0" w:lastRowFirstColumn="0" w:lastRowLastColumn="0"/>
             </w:pPr>
+            <w:r>
+              <w:t>Traceability</w:t>
+            </w:r>
           </w:p>
         </w:tc>
         <w:tc>
@@ -1783,6 +1663,9 @@
               <w:keepNext/>
               <w:cnfStyle w:val="000000100000" w:firstRow="0" w:lastRow="0" w:firstColumn="0" w:lastColumn="0" w:oddVBand="0" w:evenVBand="0" w:oddHBand="1" w:evenHBand="0" w:firstRowFirstColumn="0" w:firstRowLastColumn="0" w:lastRowFirstColumn="0" w:lastRowLastColumn="0"/>
             </w:pPr>
+            <w:r>
+              <w:t>Wie werden die durchgeführten Tests dokumentiert? Im Falle des Unit-Testes ist dies vernachlässigbar, da sie von einem Buildserver automatisch ausgeführt werden können. Werden Integrations- und Applikationstests formlos durchgeführt oder wird ein Abnahmeprotokoll verlangt?</w:t>
+            </w:r>
           </w:p>
         </w:tc>
       </w:tr>
@@ -1804,7 +1687,7 @@
               <w:rPr>
                 <w:b w:val="0"/>
               </w:rPr>
-              <w:t>15</w:t>
+              <w:t>14</w:t>
             </w:r>
           </w:p>
         </w:tc>
@@ -1819,11 +1702,9 @@
               <w:jc w:val="center"/>
               <w:cnfStyle w:val="000000000000" w:firstRow="0" w:lastRow="0" w:firstColumn="0" w:lastColumn="0" w:oddVBand="0" w:evenVBand="0" w:oddHBand="0" w:evenHBand="0" w:firstRowFirstColumn="0" w:firstRowLastColumn="0" w:lastRowFirstColumn="0" w:lastRowLastColumn="0"/>
             </w:pPr>
-            <w:proofErr w:type="spellStart"/>
             <w:r>
               <w:t>Completeness</w:t>
             </w:r>
-            <w:proofErr w:type="spellEnd"/>
           </w:p>
         </w:tc>
         <w:tc>
@@ -1836,7 +1717,7 @@
               <w:cnfStyle w:val="000000000000" w:firstRow="0" w:lastRow="0" w:firstColumn="0" w:lastColumn="0" w:oddVBand="0" w:evenVBand="0" w:oddHBand="0" w:evenHBand="0" w:firstRowFirstColumn="0" w:firstRowLastColumn="0" w:lastRowFirstColumn="0" w:lastRowLastColumn="0"/>
             </w:pPr>
             <w:r>
-              <w:t>Ein Index (Tabellen- und Abbildungsverzeichnis) fehlt.</w:t>
+              <w:t>Es wurde an Akzeptanztests gedacht. Den Endbenutzer einzubeziehen ist sehr wichtig.</w:t>
             </w:r>
           </w:p>
         </w:tc>
@@ -1858,6 +1739,12 @@
                 <w:b w:val="0"/>
               </w:rPr>
             </w:pPr>
+            <w:r>
+              <w:rPr>
+                <w:b w:val="0"/>
+              </w:rPr>
+              <w:t>15</w:t>
+            </w:r>
           </w:p>
         </w:tc>
         <w:tc>
@@ -1871,6 +1758,9 @@
               <w:jc w:val="center"/>
               <w:cnfStyle w:val="000000100000" w:firstRow="0" w:lastRow="0" w:firstColumn="0" w:lastColumn="0" w:oddVBand="0" w:evenVBand="0" w:oddHBand="1" w:evenHBand="0" w:firstRowFirstColumn="0" w:firstRowLastColumn="0" w:lastRowFirstColumn="0" w:lastRowLastColumn="0"/>
             </w:pPr>
+            <w:r>
+              <w:t>Completeness</w:t>
+            </w:r>
           </w:p>
         </w:tc>
         <w:tc>
@@ -1882,6 +1772,9 @@
               <w:keepNext/>
               <w:cnfStyle w:val="000000100000" w:firstRow="0" w:lastRow="0" w:firstColumn="0" w:lastColumn="0" w:oddVBand="0" w:evenVBand="0" w:oddHBand="1" w:evenHBand="0" w:firstRowFirstColumn="0" w:firstRowLastColumn="0" w:lastRowFirstColumn="0" w:lastRowLastColumn="0"/>
             </w:pPr>
+            <w:r>
+              <w:t>Ein Index (Tabellen- und Abbildungsverzeichnis) fehlt.</w:t>
+            </w:r>
           </w:p>
         </w:tc>
       </w:tr>
@@ -2262,6 +2155,50 @@
             <w:pPr>
               <w:keepNext/>
               <w:cnfStyle w:val="000000000000" w:firstRow="0" w:lastRow="0" w:firstColumn="0" w:lastColumn="0" w:oddVBand="0" w:evenVBand="0" w:oddHBand="0" w:evenHBand="0" w:firstRowFirstColumn="0" w:firstRowLastColumn="0" w:lastRowFirstColumn="0" w:lastRowLastColumn="0"/>
+            </w:pPr>
+          </w:p>
+        </w:tc>
+      </w:tr>
+      <w:tr>
+        <w:trPr>
+          <w:cnfStyle w:val="000000100000" w:firstRow="0" w:lastRow="0" w:firstColumn="0" w:lastColumn="0" w:oddVBand="0" w:evenVBand="0" w:oddHBand="1" w:evenHBand="0" w:firstRowFirstColumn="0" w:firstRowLastColumn="0" w:lastRowFirstColumn="0" w:lastRowLastColumn="0"/>
+        </w:trPr>
+        <w:tc>
+          <w:tcPr>
+            <w:cnfStyle w:val="001000000000" w:firstRow="0" w:lastRow="0" w:firstColumn="1" w:lastColumn="0" w:oddVBand="0" w:evenVBand="0" w:oddHBand="0" w:evenHBand="0" w:firstRowFirstColumn="0" w:firstRowLastColumn="0" w:lastRowFirstColumn="0" w:lastRowLastColumn="0"/>
+            <w:tcW w:w="846" w:type="dxa"/>
+            <w:vAlign w:val="center"/>
+          </w:tcPr>
+          <w:p>
+            <w:pPr>
+              <w:jc w:val="center"/>
+              <w:rPr>
+                <w:b w:val="0"/>
+              </w:rPr>
+            </w:pPr>
+          </w:p>
+        </w:tc>
+        <w:tc>
+          <w:tcPr>
+            <w:tcW w:w="1984" w:type="dxa"/>
+            <w:vAlign w:val="center"/>
+          </w:tcPr>
+          <w:p>
+            <w:pPr>
+              <w:keepNext/>
+              <w:jc w:val="center"/>
+              <w:cnfStyle w:val="000000100000" w:firstRow="0" w:lastRow="0" w:firstColumn="0" w:lastColumn="0" w:oddVBand="0" w:evenVBand="0" w:oddHBand="1" w:evenHBand="0" w:firstRowFirstColumn="0" w:firstRowLastColumn="0" w:lastRowFirstColumn="0" w:lastRowLastColumn="0"/>
+            </w:pPr>
+          </w:p>
+        </w:tc>
+        <w:tc>
+          <w:tcPr>
+            <w:tcW w:w="6232" w:type="dxa"/>
+          </w:tcPr>
+          <w:p>
+            <w:pPr>
+              <w:keepNext/>
+              <w:cnfStyle w:val="000000100000" w:firstRow="0" w:lastRow="0" w:firstColumn="0" w:lastColumn="0" w:oddVBand="0" w:evenVBand="0" w:oddHBand="1" w:evenHBand="0" w:firstRowFirstColumn="0" w:firstRowLastColumn="0" w:lastRowFirstColumn="0" w:lastRowLastColumn="0"/>
             </w:pPr>
           </w:p>
         </w:tc>
@@ -2333,17 +2270,8 @@
           <w:b w:val="0"/>
           <w:color w:val="auto"/>
         </w:rPr>
-        <w:t xml:space="preserve">Review </w:t>
+        <w:t>Review report</w:t>
       </w:r>
-      <w:proofErr w:type="spellStart"/>
-      <w:r>
-        <w:rPr>
-          <w:b w:val="0"/>
-          <w:color w:val="auto"/>
-        </w:rPr>
-        <w:t>report</w:t>
-      </w:r>
-      <w:proofErr w:type="spellEnd"/>
     </w:p>
     <w:p>
       <w:pPr>
@@ -2356,15 +2284,7 @@
     <w:p/>
     <w:p>
       <w:r>
-        <w:t xml:space="preserve">Aufgrund der verschiedenen Kommentare bewerten wir die Arbeit von Team </w:t>
-      </w:r>
-      <w:proofErr w:type="spellStart"/>
-      <w:r>
-        <w:t>Red</w:t>
-      </w:r>
-      <w:proofErr w:type="spellEnd"/>
-      <w:r>
-        <w:t xml:space="preserve"> mit einer Punktzahl von xx von maximal 10 Punkten.</w:t>
+        <w:t>Aufgrund der verschiedenen Kommentare bewerten wir die Arbeit von Team Red mit einer Punktzahl von xx von maximal 10 Punkten.</w:t>
       </w:r>
     </w:p>
     <w:p/>
@@ -2384,7 +2304,7 @@
 </file>
 
 <file path=word/endnotes.xml><?xml version="1.0" encoding="utf-8"?>
-<w:endnotes xmlns:wpc="http://schemas.microsoft.com/office/word/2010/wordprocessingCanvas" xmlns:cx="http://schemas.microsoft.com/office/drawing/2014/chartex" xmlns:cx1="http://schemas.microsoft.com/office/drawing/2015/9/8/chartex" xmlns:cx2="http://schemas.microsoft.com/office/drawing/2015/10/21/chartex" xmlns:cx3="http://schemas.microsoft.com/office/drawing/2016/5/9/chartex" xmlns:cx4="http://schemas.microsoft.com/office/drawing/2016/5/10/chartex" xmlns:cx5="http://schemas.microsoft.com/office/drawing/2016/5/11/chartex" xmlns:cx6="http://schemas.microsoft.com/office/drawing/2016/5/12/chartex" xmlns:cx7="http://schemas.microsoft.com/office/drawing/2016/5/13/chartex" xmlns:cx8="http://schemas.microsoft.com/office/drawing/2016/5/14/chartex" xmlns:mc="http://schemas.openxmlformats.org/markup-compatibility/2006" xmlns:aink="http://schemas.microsoft.com/office/drawing/2016/ink" xmlns:am3d="http://schemas.microsoft.com/office/drawing/2017/model3d" xmlns:o="urn:schemas-microsoft-com:office:office" xmlns:r="http://schemas.openxmlformats.org/officeDocument/2006/relationships" xmlns:m="http://schemas.openxmlformats.org/officeDocument/2006/math" xmlns:v="urn:schemas-microsoft-com:vml" xmlns:wp14="http://schemas.microsoft.com/office/word/2010/wordprocessingDrawing" xmlns:wp="http://schemas.openxmlformats.org/drawingml/2006/wordprocessingDrawing" xmlns:w10="urn:schemas-microsoft-com:office:word" xmlns:w="http://schemas.openxmlformats.org/wordprocessingml/2006/main" xmlns:w14="http://schemas.microsoft.com/office/word/2010/wordml" xmlns:w15="http://schemas.microsoft.com/office/word/2012/wordml" xmlns:w16cex="http://schemas.microsoft.com/office/word/2018/wordml/cex" xmlns:w16cid="http://schemas.microsoft.com/office/word/2016/wordml/cid" xmlns:w16="http://schemas.microsoft.com/office/word/2018/wordml" xmlns:w16se="http://schemas.microsoft.com/office/word/2015/wordml/symex" xmlns:wpg="http://schemas.microsoft.com/office/word/2010/wordprocessingGroup" xmlns:wpi="http://schemas.microsoft.com/office/word/2010/wordprocessingInk" xmlns:wne="http://schemas.microsoft.com/office/word/2006/wordml" xmlns:wps="http://schemas.microsoft.com/office/word/2010/wordprocessingShape" mc:Ignorable="w14 w15 w16se w16cid w16 w16cex wp14">
+<w:endnotes xmlns:wpc="http://schemas.microsoft.com/office/word/2010/wordprocessingCanvas" xmlns:cx="http://schemas.microsoft.com/office/drawing/2014/chartex" xmlns:cx1="http://schemas.microsoft.com/office/drawing/2015/9/8/chartex" xmlns:cx2="http://schemas.microsoft.com/office/drawing/2015/10/21/chartex" xmlns:cx3="http://schemas.microsoft.com/office/drawing/2016/5/9/chartex" xmlns:cx4="http://schemas.microsoft.com/office/drawing/2016/5/10/chartex" xmlns:cx5="http://schemas.microsoft.com/office/drawing/2016/5/11/chartex" xmlns:cx6="http://schemas.microsoft.com/office/drawing/2016/5/12/chartex" xmlns:cx7="http://schemas.microsoft.com/office/drawing/2016/5/13/chartex" xmlns:cx8="http://schemas.microsoft.com/office/drawing/2016/5/14/chartex" xmlns:mc="http://schemas.openxmlformats.org/markup-compatibility/2006" xmlns:aink="http://schemas.microsoft.com/office/drawing/2016/ink" xmlns:am3d="http://schemas.microsoft.com/office/drawing/2017/model3d" xmlns:o="urn:schemas-microsoft-com:office:office" xmlns:r="http://schemas.openxmlformats.org/officeDocument/2006/relationships" xmlns:m="http://schemas.openxmlformats.org/officeDocument/2006/math" xmlns:v="urn:schemas-microsoft-com:vml" xmlns:wp14="http://schemas.microsoft.com/office/word/2010/wordprocessingDrawing" xmlns:wp="http://schemas.openxmlformats.org/drawingml/2006/wordprocessingDrawing" xmlns:w10="urn:schemas-microsoft-com:office:word" xmlns:w="http://schemas.openxmlformats.org/wordprocessingml/2006/main" xmlns:w14="http://schemas.microsoft.com/office/word/2010/wordml" xmlns:w15="http://schemas.microsoft.com/office/word/2012/wordml" xmlns:w16cid="http://schemas.microsoft.com/office/word/2016/wordml/cid" xmlns:w16se="http://schemas.microsoft.com/office/word/2015/wordml/symex" xmlns:wpg="http://schemas.microsoft.com/office/word/2010/wordprocessingGroup" xmlns:wpi="http://schemas.microsoft.com/office/word/2010/wordprocessingInk" xmlns:wne="http://schemas.microsoft.com/office/word/2006/wordml" xmlns:wps="http://schemas.microsoft.com/office/word/2010/wordprocessingShape" mc:Ignorable="w14 w15 w16se w16cid wp14">
   <w:endnote w:type="separator" w:id="-1">
     <w:p>
       <w:r>
@@ -2403,7 +2323,7 @@
 </file>
 
 <file path=word/footer1.xml><?xml version="1.0" encoding="utf-8"?>
-<w:ftr xmlns:wpc="http://schemas.microsoft.com/office/word/2010/wordprocessingCanvas" xmlns:cx="http://schemas.microsoft.com/office/drawing/2014/chartex" xmlns:cx1="http://schemas.microsoft.com/office/drawing/2015/9/8/chartex" xmlns:cx2="http://schemas.microsoft.com/office/drawing/2015/10/21/chartex" xmlns:cx3="http://schemas.microsoft.com/office/drawing/2016/5/9/chartex" xmlns:cx4="http://schemas.microsoft.com/office/drawing/2016/5/10/chartex" xmlns:cx5="http://schemas.microsoft.com/office/drawing/2016/5/11/chartex" xmlns:cx6="http://schemas.microsoft.com/office/drawing/2016/5/12/chartex" xmlns:cx7="http://schemas.microsoft.com/office/drawing/2016/5/13/chartex" xmlns:cx8="http://schemas.microsoft.com/office/drawing/2016/5/14/chartex" xmlns:mc="http://schemas.openxmlformats.org/markup-compatibility/2006" xmlns:aink="http://schemas.microsoft.com/office/drawing/2016/ink" xmlns:am3d="http://schemas.microsoft.com/office/drawing/2017/model3d" xmlns:o="urn:schemas-microsoft-com:office:office" xmlns:r="http://schemas.openxmlformats.org/officeDocument/2006/relationships" xmlns:m="http://schemas.openxmlformats.org/officeDocument/2006/math" xmlns:v="urn:schemas-microsoft-com:vml" xmlns:wp14="http://schemas.microsoft.com/office/word/2010/wordprocessingDrawing" xmlns:wp="http://schemas.openxmlformats.org/drawingml/2006/wordprocessingDrawing" xmlns:w10="urn:schemas-microsoft-com:office:word" xmlns:w="http://schemas.openxmlformats.org/wordprocessingml/2006/main" xmlns:w14="http://schemas.microsoft.com/office/word/2010/wordml" xmlns:w15="http://schemas.microsoft.com/office/word/2012/wordml" xmlns:w16cex="http://schemas.microsoft.com/office/word/2018/wordml/cex" xmlns:w16cid="http://schemas.microsoft.com/office/word/2016/wordml/cid" xmlns:w16="http://schemas.microsoft.com/office/word/2018/wordml" xmlns:w16se="http://schemas.microsoft.com/office/word/2015/wordml/symex" xmlns:wpg="http://schemas.microsoft.com/office/word/2010/wordprocessingGroup" xmlns:wpi="http://schemas.microsoft.com/office/word/2010/wordprocessingInk" xmlns:wne="http://schemas.microsoft.com/office/word/2006/wordml" xmlns:wps="http://schemas.microsoft.com/office/word/2010/wordprocessingShape" mc:Ignorable="w14 w15 w16se w16cid w16 w16cex wp14">
+<w:ftr xmlns:wpc="http://schemas.microsoft.com/office/word/2010/wordprocessingCanvas" xmlns:cx="http://schemas.microsoft.com/office/drawing/2014/chartex" xmlns:cx1="http://schemas.microsoft.com/office/drawing/2015/9/8/chartex" xmlns:cx2="http://schemas.microsoft.com/office/drawing/2015/10/21/chartex" xmlns:cx3="http://schemas.microsoft.com/office/drawing/2016/5/9/chartex" xmlns:cx4="http://schemas.microsoft.com/office/drawing/2016/5/10/chartex" xmlns:cx5="http://schemas.microsoft.com/office/drawing/2016/5/11/chartex" xmlns:cx6="http://schemas.microsoft.com/office/drawing/2016/5/12/chartex" xmlns:cx7="http://schemas.microsoft.com/office/drawing/2016/5/13/chartex" xmlns:cx8="http://schemas.microsoft.com/office/drawing/2016/5/14/chartex" xmlns:mc="http://schemas.openxmlformats.org/markup-compatibility/2006" xmlns:aink="http://schemas.microsoft.com/office/drawing/2016/ink" xmlns:am3d="http://schemas.microsoft.com/office/drawing/2017/model3d" xmlns:o="urn:schemas-microsoft-com:office:office" xmlns:r="http://schemas.openxmlformats.org/officeDocument/2006/relationships" xmlns:m="http://schemas.openxmlformats.org/officeDocument/2006/math" xmlns:v="urn:schemas-microsoft-com:vml" xmlns:wp14="http://schemas.microsoft.com/office/word/2010/wordprocessingDrawing" xmlns:wp="http://schemas.openxmlformats.org/drawingml/2006/wordprocessingDrawing" xmlns:w10="urn:schemas-microsoft-com:office:word" xmlns:w="http://schemas.openxmlformats.org/wordprocessingml/2006/main" xmlns:w14="http://schemas.microsoft.com/office/word/2010/wordml" xmlns:w15="http://schemas.microsoft.com/office/word/2012/wordml" xmlns:w16cid="http://schemas.microsoft.com/office/word/2016/wordml/cid" xmlns:w16se="http://schemas.microsoft.com/office/word/2015/wordml/symex" xmlns:wpg="http://schemas.microsoft.com/office/word/2010/wordprocessingGroup" xmlns:wpi="http://schemas.microsoft.com/office/word/2010/wordprocessingInk" xmlns:wne="http://schemas.microsoft.com/office/word/2006/wordml" xmlns:wps="http://schemas.microsoft.com/office/word/2010/wordprocessingShape" mc:Ignorable="w14 w15 w16se w16cid wp14">
   <w:p>
     <w:pPr>
       <w:pStyle w:val="Fuzeile"/>
@@ -2553,7 +2473,7 @@
             </wp:anchor>
           </w:drawing>
         </mc:Choice>
-        <mc:Fallback>
+        <mc:Fallback xmlns:w16="http://schemas.microsoft.com/office/word/2018/wordml" xmlns:w16cex="http://schemas.microsoft.com/office/word/2018/wordml/cex">
           <w:pict>
             <v:group w14:anchorId="7B1B91A8" id="Gruppe 223" o:spid="_x0000_s1026" style="position:absolute;margin-left:0;margin-top:0;width:5.75pt;height:55.05pt;z-index:251663360;mso-height-percent:780;mso-position-horizontal:left;mso-position-horizontal-relative:right-margin-area;mso-position-vertical:bottom;mso-position-vertical-relative:page;mso-height-percent:780;mso-height-relative:bottom-margin-area" coordorigin="2820,4935" coordsize="120,1320" o:gfxdata="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">
               <v:shapetype id="_x0000_t32" coordsize="21600,21600" o:spt="32" o:oned="t" path="m,l21600,21600e" filled="f">
@@ -2657,14 +2577,27 @@
                           <w:r>
                             <w:t>/</w:t>
                           </w:r>
-                          <w:fldSimple w:instr=" NUMPAGES   \* MERGEFORMAT ">
-                            <w:r>
-                              <w:rPr>
-                                <w:noProof/>
-                              </w:rPr>
-                              <w:t>1</w:t>
-                            </w:r>
-                          </w:fldSimple>
+                          <w:r>
+                            <w:fldChar w:fldCharType="begin"/>
+                          </w:r>
+                          <w:r>
+                            <w:instrText xml:space="preserve"> NUMPAGES   \* MERGEFORMAT </w:instrText>
+                          </w:r>
+                          <w:r>
+                            <w:fldChar w:fldCharType="separate"/>
+                          </w:r>
+                          <w:r>
+                            <w:rPr>
+                              <w:noProof/>
+                            </w:rPr>
+                            <w:t>1</w:t>
+                          </w:r>
+                          <w:r>
+                            <w:rPr>
+                              <w:noProof/>
+                            </w:rPr>
+                            <w:fldChar w:fldCharType="end"/>
+                          </w:r>
                         </w:p>
                       </w:txbxContent>
                     </wps:txbx>
@@ -2713,14 +2646,27 @@
                     <w:r>
                       <w:t>/</w:t>
                     </w:r>
-                    <w:fldSimple w:instr=" NUMPAGES   \* MERGEFORMAT ">
-                      <w:r>
-                        <w:rPr>
-                          <w:noProof/>
-                        </w:rPr>
-                        <w:t>1</w:t>
-                      </w:r>
-                    </w:fldSimple>
+                    <w:r>
+                      <w:fldChar w:fldCharType="begin"/>
+                    </w:r>
+                    <w:r>
+                      <w:instrText xml:space="preserve"> NUMPAGES   \* MERGEFORMAT </w:instrText>
+                    </w:r>
+                    <w:r>
+                      <w:fldChar w:fldCharType="separate"/>
+                    </w:r>
+                    <w:r>
+                      <w:rPr>
+                        <w:noProof/>
+                      </w:rPr>
+                      <w:t>1</w:t>
+                    </w:r>
+                    <w:r>
+                      <w:rPr>
+                        <w:noProof/>
+                      </w:rPr>
+                      <w:fldChar w:fldCharType="end"/>
+                    </w:r>
                   </w:p>
                 </w:txbxContent>
               </v:textbox>
@@ -2735,7 +2681,7 @@
 </file>
 
 <file path=word/footnotes.xml><?xml version="1.0" encoding="utf-8"?>
-<w:footnotes xmlns:wpc="http://schemas.microsoft.com/office/word/2010/wordprocessingCanvas" xmlns:cx="http://schemas.microsoft.com/office/drawing/2014/chartex" xmlns:cx1="http://schemas.microsoft.com/office/drawing/2015/9/8/chartex" xmlns:cx2="http://schemas.microsoft.com/office/drawing/2015/10/21/chartex" xmlns:cx3="http://schemas.microsoft.com/office/drawing/2016/5/9/chartex" xmlns:cx4="http://schemas.microsoft.com/office/drawing/2016/5/10/chartex" xmlns:cx5="http://schemas.microsoft.com/office/drawing/2016/5/11/chartex" xmlns:cx6="http://schemas.microsoft.com/office/drawing/2016/5/12/chartex" xmlns:cx7="http://schemas.microsoft.com/office/drawing/2016/5/13/chartex" xmlns:cx8="http://schemas.microsoft.com/office/drawing/2016/5/14/chartex" xmlns:mc="http://schemas.openxmlformats.org/markup-compatibility/2006" xmlns:aink="http://schemas.microsoft.com/office/drawing/2016/ink" xmlns:am3d="http://schemas.microsoft.com/office/drawing/2017/model3d" xmlns:o="urn:schemas-microsoft-com:office:office" xmlns:r="http://schemas.openxmlformats.org/officeDocument/2006/relationships" xmlns:m="http://schemas.openxmlformats.org/officeDocument/2006/math" xmlns:v="urn:schemas-microsoft-com:vml" xmlns:wp14="http://schemas.microsoft.com/office/word/2010/wordprocessingDrawing" xmlns:wp="http://schemas.openxmlformats.org/drawingml/2006/wordprocessingDrawing" xmlns:w10="urn:schemas-microsoft-com:office:word" xmlns:w="http://schemas.openxmlformats.org/wordprocessingml/2006/main" xmlns:w14="http://schemas.microsoft.com/office/word/2010/wordml" xmlns:w15="http://schemas.microsoft.com/office/word/2012/wordml" xmlns:w16cex="http://schemas.microsoft.com/office/word/2018/wordml/cex" xmlns:w16cid="http://schemas.microsoft.com/office/word/2016/wordml/cid" xmlns:w16="http://schemas.microsoft.com/office/word/2018/wordml" xmlns:w16se="http://schemas.microsoft.com/office/word/2015/wordml/symex" xmlns:wpg="http://schemas.microsoft.com/office/word/2010/wordprocessingGroup" xmlns:wpi="http://schemas.microsoft.com/office/word/2010/wordprocessingInk" xmlns:wne="http://schemas.microsoft.com/office/word/2006/wordml" xmlns:wps="http://schemas.microsoft.com/office/word/2010/wordprocessingShape" mc:Ignorable="w14 w15 w16se w16cid w16 w16cex wp14">
+<w:footnotes xmlns:wpc="http://schemas.microsoft.com/office/word/2010/wordprocessingCanvas" xmlns:cx="http://schemas.microsoft.com/office/drawing/2014/chartex" xmlns:cx1="http://schemas.microsoft.com/office/drawing/2015/9/8/chartex" xmlns:cx2="http://schemas.microsoft.com/office/drawing/2015/10/21/chartex" xmlns:cx3="http://schemas.microsoft.com/office/drawing/2016/5/9/chartex" xmlns:cx4="http://schemas.microsoft.com/office/drawing/2016/5/10/chartex" xmlns:cx5="http://schemas.microsoft.com/office/drawing/2016/5/11/chartex" xmlns:cx6="http://schemas.microsoft.com/office/drawing/2016/5/12/chartex" xmlns:cx7="http://schemas.microsoft.com/office/drawing/2016/5/13/chartex" xmlns:cx8="http://schemas.microsoft.com/office/drawing/2016/5/14/chartex" xmlns:mc="http://schemas.openxmlformats.org/markup-compatibility/2006" xmlns:aink="http://schemas.microsoft.com/office/drawing/2016/ink" xmlns:am3d="http://schemas.microsoft.com/office/drawing/2017/model3d" xmlns:o="urn:schemas-microsoft-com:office:office" xmlns:r="http://schemas.openxmlformats.org/officeDocument/2006/relationships" xmlns:m="http://schemas.openxmlformats.org/officeDocument/2006/math" xmlns:v="urn:schemas-microsoft-com:vml" xmlns:wp14="http://schemas.microsoft.com/office/word/2010/wordprocessingDrawing" xmlns:wp="http://schemas.openxmlformats.org/drawingml/2006/wordprocessingDrawing" xmlns:w10="urn:schemas-microsoft-com:office:word" xmlns:w="http://schemas.openxmlformats.org/wordprocessingml/2006/main" xmlns:w14="http://schemas.microsoft.com/office/word/2010/wordml" xmlns:w15="http://schemas.microsoft.com/office/word/2012/wordml" xmlns:w16cid="http://schemas.microsoft.com/office/word/2016/wordml/cid" xmlns:w16se="http://schemas.microsoft.com/office/word/2015/wordml/symex" xmlns:wpg="http://schemas.microsoft.com/office/word/2010/wordprocessingGroup" xmlns:wpi="http://schemas.microsoft.com/office/word/2010/wordprocessingInk" xmlns:wne="http://schemas.microsoft.com/office/word/2006/wordml" xmlns:wps="http://schemas.microsoft.com/office/word/2010/wordprocessingShape" mc:Ignorable="w14 w15 w16se w16cid wp14">
   <w:footnote w:type="separator" w:id="-1">
     <w:p>
       <w:r>
@@ -2754,7 +2700,7 @@
 </file>
 
 <file path=word/header1.xml><?xml version="1.0" encoding="utf-8"?>
-<w:hdr xmlns:wpc="http://schemas.microsoft.com/office/word/2010/wordprocessingCanvas" xmlns:cx="http://schemas.microsoft.com/office/drawing/2014/chartex" xmlns:cx1="http://schemas.microsoft.com/office/drawing/2015/9/8/chartex" xmlns:cx2="http://schemas.microsoft.com/office/drawing/2015/10/21/chartex" xmlns:cx3="http://schemas.microsoft.com/office/drawing/2016/5/9/chartex" xmlns:cx4="http://schemas.microsoft.com/office/drawing/2016/5/10/chartex" xmlns:cx5="http://schemas.microsoft.com/office/drawing/2016/5/11/chartex" xmlns:cx6="http://schemas.microsoft.com/office/drawing/2016/5/12/chartex" xmlns:cx7="http://schemas.microsoft.com/office/drawing/2016/5/13/chartex" xmlns:cx8="http://schemas.microsoft.com/office/drawing/2016/5/14/chartex" xmlns:mc="http://schemas.openxmlformats.org/markup-compatibility/2006" xmlns:aink="http://schemas.microsoft.com/office/drawing/2016/ink" xmlns:am3d="http://schemas.microsoft.com/office/drawing/2017/model3d" xmlns:o="urn:schemas-microsoft-com:office:office" xmlns:r="http://schemas.openxmlformats.org/officeDocument/2006/relationships" xmlns:m="http://schemas.openxmlformats.org/officeDocument/2006/math" xmlns:v="urn:schemas-microsoft-com:vml" xmlns:wp14="http://schemas.microsoft.com/office/word/2010/wordprocessingDrawing" xmlns:wp="http://schemas.openxmlformats.org/drawingml/2006/wordprocessingDrawing" xmlns:w10="urn:schemas-microsoft-com:office:word" xmlns:w="http://schemas.openxmlformats.org/wordprocessingml/2006/main" xmlns:w14="http://schemas.microsoft.com/office/word/2010/wordml" xmlns:w15="http://schemas.microsoft.com/office/word/2012/wordml" xmlns:w16cex="http://schemas.microsoft.com/office/word/2018/wordml/cex" xmlns:w16cid="http://schemas.microsoft.com/office/word/2016/wordml/cid" xmlns:w16="http://schemas.microsoft.com/office/word/2018/wordml" xmlns:w16se="http://schemas.microsoft.com/office/word/2015/wordml/symex" xmlns:wpg="http://schemas.microsoft.com/office/word/2010/wordprocessingGroup" xmlns:wpi="http://schemas.microsoft.com/office/word/2010/wordprocessingInk" xmlns:wne="http://schemas.microsoft.com/office/word/2006/wordml" xmlns:wps="http://schemas.microsoft.com/office/word/2010/wordprocessingShape" mc:Ignorable="w14 w15 w16se w16cid w16 w16cex wp14">
+<w:hdr xmlns:wpc="http://schemas.microsoft.com/office/word/2010/wordprocessingCanvas" xmlns:cx="http://schemas.microsoft.com/office/drawing/2014/chartex" xmlns:cx1="http://schemas.microsoft.com/office/drawing/2015/9/8/chartex" xmlns:cx2="http://schemas.microsoft.com/office/drawing/2015/10/21/chartex" xmlns:cx3="http://schemas.microsoft.com/office/drawing/2016/5/9/chartex" xmlns:cx4="http://schemas.microsoft.com/office/drawing/2016/5/10/chartex" xmlns:cx5="http://schemas.microsoft.com/office/drawing/2016/5/11/chartex" xmlns:cx6="http://schemas.microsoft.com/office/drawing/2016/5/12/chartex" xmlns:cx7="http://schemas.microsoft.com/office/drawing/2016/5/13/chartex" xmlns:cx8="http://schemas.microsoft.com/office/drawing/2016/5/14/chartex" xmlns:mc="http://schemas.openxmlformats.org/markup-compatibility/2006" xmlns:aink="http://schemas.microsoft.com/office/drawing/2016/ink" xmlns:am3d="http://schemas.microsoft.com/office/drawing/2017/model3d" xmlns:o="urn:schemas-microsoft-com:office:office" xmlns:r="http://schemas.openxmlformats.org/officeDocument/2006/relationships" xmlns:m="http://schemas.openxmlformats.org/officeDocument/2006/math" xmlns:v="urn:schemas-microsoft-com:vml" xmlns:wp14="http://schemas.microsoft.com/office/word/2010/wordprocessingDrawing" xmlns:wp="http://schemas.openxmlformats.org/drawingml/2006/wordprocessingDrawing" xmlns:w10="urn:schemas-microsoft-com:office:word" xmlns:w="http://schemas.openxmlformats.org/wordprocessingml/2006/main" xmlns:w14="http://schemas.microsoft.com/office/word/2010/wordml" xmlns:w15="http://schemas.microsoft.com/office/word/2012/wordml" xmlns:w16cid="http://schemas.microsoft.com/office/word/2016/wordml/cid" xmlns:w16se="http://schemas.microsoft.com/office/word/2015/wordml/symex" xmlns:wpg="http://schemas.microsoft.com/office/word/2010/wordprocessingGroup" xmlns:wpi="http://schemas.microsoft.com/office/word/2010/wordprocessingInk" xmlns:wne="http://schemas.microsoft.com/office/word/2006/wordml" xmlns:wps="http://schemas.microsoft.com/office/word/2010/wordprocessingShape" mc:Ignorable="w14 w15 w16se w16cid wp14">
   <w:p>
     <w:pPr>
       <w:pStyle w:val="Kopfzeile"/>
@@ -3007,7 +2953,7 @@
 </file>
 
 <file path=word/numbering.xml><?xml version="1.0" encoding="utf-8"?>
-<w:numbering xmlns:wpc="http://schemas.microsoft.com/office/word/2010/wordprocessingCanvas" xmlns:cx="http://schemas.microsoft.com/office/drawing/2014/chartex" xmlns:cx1="http://schemas.microsoft.com/office/drawing/2015/9/8/chartex" xmlns:cx2="http://schemas.microsoft.com/office/drawing/2015/10/21/chartex" xmlns:cx3="http://schemas.microsoft.com/office/drawing/2016/5/9/chartex" xmlns:cx4="http://schemas.microsoft.com/office/drawing/2016/5/10/chartex" xmlns:cx5="http://schemas.microsoft.com/office/drawing/2016/5/11/chartex" xmlns:cx6="http://schemas.microsoft.com/office/drawing/2016/5/12/chartex" xmlns:cx7="http://schemas.microsoft.com/office/drawing/2016/5/13/chartex" xmlns:cx8="http://schemas.microsoft.com/office/drawing/2016/5/14/chartex" xmlns:mc="http://schemas.openxmlformats.org/markup-compatibility/2006" xmlns:aink="http://schemas.microsoft.com/office/drawing/2016/ink" xmlns:am3d="http://schemas.microsoft.com/office/drawing/2017/model3d" xmlns:o="urn:schemas-microsoft-com:office:office" xmlns:r="http://schemas.openxmlformats.org/officeDocument/2006/relationships" xmlns:m="http://schemas.openxmlformats.org/officeDocument/2006/math" xmlns:v="urn:schemas-microsoft-com:vml" xmlns:wp14="http://schemas.microsoft.com/office/word/2010/wordprocessingDrawing" xmlns:wp="http://schemas.openxmlformats.org/drawingml/2006/wordprocessingDrawing" xmlns:w10="urn:schemas-microsoft-com:office:word" xmlns:w="http://schemas.openxmlformats.org/wordprocessingml/2006/main" xmlns:w14="http://schemas.microsoft.com/office/word/2010/wordml" xmlns:w15="http://schemas.microsoft.com/office/word/2012/wordml" xmlns:w16cex="http://schemas.microsoft.com/office/word/2018/wordml/cex" xmlns:w16cid="http://schemas.microsoft.com/office/word/2016/wordml/cid" xmlns:w16="http://schemas.microsoft.com/office/word/2018/wordml" xmlns:w16se="http://schemas.microsoft.com/office/word/2015/wordml/symex" xmlns:wpg="http://schemas.microsoft.com/office/word/2010/wordprocessingGroup" xmlns:wpi="http://schemas.microsoft.com/office/word/2010/wordprocessingInk" xmlns:wne="http://schemas.microsoft.com/office/word/2006/wordml" xmlns:wps="http://schemas.microsoft.com/office/word/2010/wordprocessingShape" mc:Ignorable="w14 w15 w16se w16cid w16 w16cex wp14">
+<w:numbering xmlns:wpc="http://schemas.microsoft.com/office/word/2010/wordprocessingCanvas" xmlns:cx="http://schemas.microsoft.com/office/drawing/2014/chartex" xmlns:cx1="http://schemas.microsoft.com/office/drawing/2015/9/8/chartex" xmlns:cx2="http://schemas.microsoft.com/office/drawing/2015/10/21/chartex" xmlns:cx3="http://schemas.microsoft.com/office/drawing/2016/5/9/chartex" xmlns:cx4="http://schemas.microsoft.com/office/drawing/2016/5/10/chartex" xmlns:cx5="http://schemas.microsoft.com/office/drawing/2016/5/11/chartex" xmlns:cx6="http://schemas.microsoft.com/office/drawing/2016/5/12/chartex" xmlns:cx7="http://schemas.microsoft.com/office/drawing/2016/5/13/chartex" xmlns:cx8="http://schemas.microsoft.com/office/drawing/2016/5/14/chartex" xmlns:mc="http://schemas.openxmlformats.org/markup-compatibility/2006" xmlns:aink="http://schemas.microsoft.com/office/drawing/2016/ink" xmlns:am3d="http://schemas.microsoft.com/office/drawing/2017/model3d" xmlns:o="urn:schemas-microsoft-com:office:office" xmlns:r="http://schemas.openxmlformats.org/officeDocument/2006/relationships" xmlns:m="http://schemas.openxmlformats.org/officeDocument/2006/math" xmlns:v="urn:schemas-microsoft-com:vml" xmlns:wp14="http://schemas.microsoft.com/office/word/2010/wordprocessingDrawing" xmlns:wp="http://schemas.openxmlformats.org/drawingml/2006/wordprocessingDrawing" xmlns:w10="urn:schemas-microsoft-com:office:word" xmlns:w="http://schemas.openxmlformats.org/wordprocessingml/2006/main" xmlns:w14="http://schemas.microsoft.com/office/word/2010/wordml" xmlns:w15="http://schemas.microsoft.com/office/word/2012/wordml" xmlns:w16cid="http://schemas.microsoft.com/office/word/2016/wordml/cid" xmlns:w16se="http://schemas.microsoft.com/office/word/2015/wordml/symex" xmlns:wpg="http://schemas.microsoft.com/office/word/2010/wordprocessingGroup" xmlns:wpi="http://schemas.microsoft.com/office/word/2010/wordprocessingInk" xmlns:wne="http://schemas.microsoft.com/office/word/2006/wordml" xmlns:wps="http://schemas.microsoft.com/office/word/2010/wordprocessingShape" mc:Ignorable="w14 w15 w16se w16cid wp14">
   <w:abstractNum w:abstractNumId="0" w15:restartNumberingAfterBreak="0">
     <w:nsid w:val="02A94F05"/>
     <w:multiLevelType w:val="hybridMultilevel"/>
@@ -3681,7 +3627,7 @@
 </file>
 
 <file path=word/styles.xml><?xml version="1.0" encoding="utf-8"?>
-<w:styles xmlns:mc="http://schemas.openxmlformats.org/markup-compatibility/2006" xmlns:r="http://schemas.openxmlformats.org/officeDocument/2006/relationships" xmlns:w="http://schemas.openxmlformats.org/wordprocessingml/2006/main" xmlns:w14="http://schemas.microsoft.com/office/word/2010/wordml" xmlns:w15="http://schemas.microsoft.com/office/word/2012/wordml" xmlns:w16cex="http://schemas.microsoft.com/office/word/2018/wordml/cex" xmlns:w16cid="http://schemas.microsoft.com/office/word/2016/wordml/cid" xmlns:w16="http://schemas.microsoft.com/office/word/2018/wordml" xmlns:w16se="http://schemas.microsoft.com/office/word/2015/wordml/symex" mc:Ignorable="w14 w15 w16se w16cid w16 w16cex">
+<w:styles xmlns:mc="http://schemas.openxmlformats.org/markup-compatibility/2006" xmlns:r="http://schemas.openxmlformats.org/officeDocument/2006/relationships" xmlns:w="http://schemas.openxmlformats.org/wordprocessingml/2006/main" xmlns:w14="http://schemas.microsoft.com/office/word/2010/wordml" xmlns:w15="http://schemas.microsoft.com/office/word/2012/wordml" xmlns:w16cid="http://schemas.microsoft.com/office/word/2016/wordml/cid" xmlns:w16se="http://schemas.microsoft.com/office/word/2015/wordml/symex" mc:Ignorable="w14 w15 w16se w16cid">
   <w:docDefaults>
     <w:rPrDefault>
       <w:rPr>
@@ -5215,7 +5161,7 @@
 </file>
 
 <file path=customXml/itemProps1.xml><?xml version="1.0" encoding="utf-8"?>
-<ds:datastoreItem xmlns:ds="http://schemas.openxmlformats.org/officeDocument/2006/customXml" ds:itemID="{5F8A14E9-EA57-404F-8B44-0CD80F9DB7D8}">
+<ds:datastoreItem xmlns:ds="http://schemas.openxmlformats.org/officeDocument/2006/customXml" ds:itemID="{6802B91F-4C0B-46D5-AA95-D091C60B6AAB}">
   <ds:schemaRefs>
     <ds:schemaRef ds:uri="http://schemas.openxmlformats.org/officeDocument/2006/bibliography"/>
   </ds:schemaRefs>

</xml_diff>

<commit_message>
add result for the review for team red
</commit_message>
<xml_diff>
--- a/doc/tasks/task_03/requirements_review_team_orange_for_team_red.docx
+++ b/doc/tasks/task_03/requirements_review_team_orange_for_team_red.docx
@@ -1218,12 +1218,7 @@
               <w:t>s</w:t>
             </w:r>
             <w:r>
-              <w:t xml:space="preserve"> (FR 8.1) </w:t>
-            </w:r>
-            <w:bookmarkStart w:id="0" w:name="_GoBack"/>
-            <w:bookmarkEnd w:id="0"/>
-            <w:r>
-              <w:t>aufgenommen.</w:t>
+              <w:t xml:space="preserve"> (FR 8.1) aufgenommen.</w:t>
             </w:r>
           </w:p>
         </w:tc>
@@ -2221,7 +2216,7 @@
           <w:color w:val="auto"/>
         </w:rPr>
       </w:pPr>
-      <w:bookmarkStart w:id="1" w:name="_Toc37779172"/>
+      <w:bookmarkStart w:id="0" w:name="_Toc37779172"/>
       <w:r>
         <w:rPr>
           <w:b w:val="0"/>
@@ -2272,7 +2267,7 @@
         </w:rPr>
         <w:t xml:space="preserve">: </w:t>
       </w:r>
-      <w:bookmarkEnd w:id="1"/>
+      <w:bookmarkEnd w:id="0"/>
       <w:r>
         <w:rPr>
           <w:b w:val="0"/>
@@ -2292,7 +2287,13 @@
     <w:p/>
     <w:p>
       <w:r>
-        <w:t>Aufgrund der verschiedenen Kommentare bewerten wir die Arbeit von Team Red mit einer Punktzahl von xx von maximal 10 Punkten.</w:t>
+        <w:t xml:space="preserve">Aufgrund der verschiedenen Kommentare bewerten wir die Arbeit von Team Red mit einer Punktzahl von </w:t>
+      </w:r>
+      <w:r>
+        <w:t>7</w:t>
+      </w:r>
+      <w:r>
+        <w:t xml:space="preserve"> von maximal 10 Punkten.</w:t>
       </w:r>
     </w:p>
     <w:p/>
@@ -2481,7 +2482,7 @@
             </wp:anchor>
           </w:drawing>
         </mc:Choice>
-        <mc:Fallback xmlns:w16cex="http://schemas.microsoft.com/office/word/2018/wordml/cex" xmlns:w16="http://schemas.microsoft.com/office/word/2018/wordml">
+        <mc:Fallback xmlns:w16="http://schemas.microsoft.com/office/word/2018/wordml" xmlns:w16cex="http://schemas.microsoft.com/office/word/2018/wordml/cex">
           <w:pict>
             <v:group w14:anchorId="7B1B91A8" id="Gruppe 223" o:spid="_x0000_s1026" style="position:absolute;margin-left:0;margin-top:0;width:5.75pt;height:55.05pt;z-index:251663360;mso-height-percent:780;mso-position-horizontal:left;mso-position-horizontal-relative:right-margin-area;mso-position-vertical:bottom;mso-position-vertical-relative:page;mso-height-percent:780;mso-height-relative:bottom-margin-area" coordorigin="2820,4935" coordsize="120,1320" o:gfxdata="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">
               <v:shapetype id="_x0000_t32" coordsize="21600,21600" o:spt="32" o:oned="t" path="m,l21600,21600e" filled="f">
@@ -2585,14 +2586,27 @@
                           <w:r>
                             <w:t>/</w:t>
                           </w:r>
-                          <w:fldSimple w:instr=" NUMPAGES   \* MERGEFORMAT ">
-                            <w:r>
-                              <w:rPr>
-                                <w:noProof/>
-                              </w:rPr>
-                              <w:t>1</w:t>
-                            </w:r>
-                          </w:fldSimple>
+                          <w:r>
+                            <w:fldChar w:fldCharType="begin"/>
+                          </w:r>
+                          <w:r>
+                            <w:instrText xml:space="preserve"> NUMPAGES   \* MERGEFORMAT </w:instrText>
+                          </w:r>
+                          <w:r>
+                            <w:fldChar w:fldCharType="separate"/>
+                          </w:r>
+                          <w:r>
+                            <w:rPr>
+                              <w:noProof/>
+                            </w:rPr>
+                            <w:t>1</w:t>
+                          </w:r>
+                          <w:r>
+                            <w:rPr>
+                              <w:noProof/>
+                            </w:rPr>
+                            <w:fldChar w:fldCharType="end"/>
+                          </w:r>
                         </w:p>
                       </w:txbxContent>
                     </wps:txbx>
@@ -2613,7 +2627,7 @@
         </mc:Choice>
         <mc:Fallback>
           <w:pict>
-            <v:rect w14:anchorId="5F928857" id="Rechteck 451" o:spid="_x0000_s1032" style="position:absolute;margin-left:0;margin-top:0;width:467.65pt;height:58.3pt;z-index:251662336;visibility:visible;mso-wrap-style:square;mso-width-percent:1000;mso-height-percent:810;mso-wrap-distance-left:9pt;mso-wrap-distance-top:0;mso-wrap-distance-right:9pt;mso-wrap-distance-bottom:0;mso-position-horizontal:center;mso-position-horizontal-relative:margin;mso-position-vertical:bottom;mso-position-vertical-relative:page;mso-width-percent:1000;mso-height-percent:810;mso-width-relative:margin;mso-height-relative:bottom-margin-area;v-text-anchor:top" o:gfxdata="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" filled="f" stroked="f">
+            <v:rect w14:anchorId="5F928857" id="Rechteck 451" o:spid="_x0000_s1032" style="position:absolute;margin-left:0;margin-top:0;width:467.65pt;height:58.3pt;z-index:251662336;visibility:visible;mso-wrap-style:square;mso-width-percent:1000;mso-height-percent:810;mso-wrap-distance-left:9pt;mso-wrap-distance-top:0;mso-wrap-distance-right:9pt;mso-wrap-distance-bottom:0;mso-position-horizontal:center;mso-position-horizontal-relative:margin;mso-position-vertical:bottom;mso-position-vertical-relative:page;mso-width-percent:1000;mso-height-percent:810;mso-width-relative:margin;mso-height-relative:bottom-margin-area;v-text-anchor:top" o:gfxdata="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" filled="f" stroked="f">
               <v:textbox inset=",0">
                 <w:txbxContent>
                   <w:p>
@@ -2641,14 +2655,27 @@
                     <w:r>
                       <w:t>/</w:t>
                     </w:r>
-                    <w:fldSimple w:instr=" NUMPAGES   \* MERGEFORMAT ">
-                      <w:r>
-                        <w:rPr>
-                          <w:noProof/>
-                        </w:rPr>
-                        <w:t>1</w:t>
-                      </w:r>
-                    </w:fldSimple>
+                    <w:r>
+                      <w:fldChar w:fldCharType="begin"/>
+                    </w:r>
+                    <w:r>
+                      <w:instrText xml:space="preserve"> NUMPAGES   \* MERGEFORMAT </w:instrText>
+                    </w:r>
+                    <w:r>
+                      <w:fldChar w:fldCharType="separate"/>
+                    </w:r>
+                    <w:r>
+                      <w:rPr>
+                        <w:noProof/>
+                      </w:rPr>
+                      <w:t>1</w:t>
+                    </w:r>
+                    <w:r>
+                      <w:rPr>
+                        <w:noProof/>
+                      </w:rPr>
+                      <w:fldChar w:fldCharType="end"/>
+                    </w:r>
                   </w:p>
                 </w:txbxContent>
               </v:textbox>
@@ -2800,7 +2827,7 @@
               <v:stroke joinstyle="miter"/>
               <v:path gradientshapeok="t" o:connecttype="rect"/>
             </v:shapetype>
-            <v:shape id="Textfeld 218" o:spid="_x0000_s1030" type="#_x0000_t202" style="position:absolute;margin-left:0;margin-top:0;width:468pt;height:13.45pt;z-index:251660288;visibility:visible;mso-wrap-style:square;mso-width-percent:1000;mso-height-percent:0;mso-wrap-distance-left:9pt;mso-wrap-distance-top:0;mso-wrap-distance-right:9pt;mso-wrap-distance-bottom:0;mso-position-horizontal:left;mso-position-horizontal-relative:margin;mso-position-vertical:center;mso-position-vertical-relative:top-margin-area;mso-width-percent:1000;mso-height-percent:0;mso-width-relative:margin;mso-height-relative:page;v-text-anchor:middle" o:gfxdata="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" o:allowincell="f" filled="f" stroked="f">
+            <v:shape id="Textfeld 218" o:spid="_x0000_s1030" type="#_x0000_t202" style="position:absolute;margin-left:0;margin-top:0;width:468pt;height:13.45pt;z-index:251660288;visibility:visible;mso-wrap-style:square;mso-width-percent:1000;mso-height-percent:0;mso-wrap-distance-left:9pt;mso-wrap-distance-top:0;mso-wrap-distance-right:9pt;mso-wrap-distance-bottom:0;mso-position-horizontal:left;mso-position-horizontal-relative:margin;mso-position-vertical:center;mso-position-vertical-relative:top-margin-area;mso-width-percent:1000;mso-height-percent:0;mso-width-relative:margin;mso-height-relative:page;v-text-anchor:middle" o:gfxdata="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" o:allowincell="f" filled="f" stroked="f">
               <v:textbox style="mso-fit-shape-to-text:t" inset=",0,,0">
                 <w:txbxContent>
                   <w:sdt>
@@ -3619,7 +3646,7 @@
     </w:rPrDefault>
     <w:pPrDefault/>
   </w:docDefaults>
-  <w:latentStyles w:defLockedState="0" w:defUIPriority="99" w:defSemiHidden="0" w:defUnhideWhenUsed="0" w:defQFormat="0" w:count="377">
+  <w:latentStyles w:defLockedState="0" w:defUIPriority="99" w:defSemiHidden="0" w:defUnhideWhenUsed="0" w:defQFormat="0" w:count="376">
     <w:lsdException w:name="Normal" w:uiPriority="0" w:qFormat="1"/>
     <w:lsdException w:name="heading 1" w:uiPriority="0" w:qFormat="1"/>
     <w:lsdException w:name="heading 2" w:semiHidden="1" w:uiPriority="0" w:unhideWhenUsed="1" w:qFormat="1"/>
@@ -3725,6 +3752,7 @@
     <w:lsdException w:name="HTML Sample" w:semiHidden="1" w:unhideWhenUsed="1"/>
     <w:lsdException w:name="HTML Typewriter" w:semiHidden="1" w:unhideWhenUsed="1"/>
     <w:lsdException w:name="HTML Variable" w:semiHidden="1" w:unhideWhenUsed="1"/>
+    <w:lsdException w:name="Normal Table" w:semiHidden="1" w:unhideWhenUsed="1"/>
     <w:lsdException w:name="annotation subject" w:semiHidden="1" w:unhideWhenUsed="1"/>
     <w:lsdException w:name="No List" w:semiHidden="1" w:unhideWhenUsed="1"/>
     <w:lsdException w:name="Outline List 1" w:semiHidden="1" w:unhideWhenUsed="1"/>
@@ -3771,8 +3799,10 @@
     <w:lsdException w:name="Table Subtle 2" w:semiHidden="1" w:unhideWhenUsed="1"/>
     <w:lsdException w:name="Table Web 1" w:semiHidden="1" w:unhideWhenUsed="1"/>
     <w:lsdException w:name="Table Web 2" w:semiHidden="1" w:unhideWhenUsed="1"/>
+    <w:lsdException w:name="Table Web 3" w:semiHidden="1" w:unhideWhenUsed="1"/>
     <w:lsdException w:name="Balloon Text" w:semiHidden="1" w:unhideWhenUsed="1"/>
     <w:lsdException w:name="Table Grid" w:uiPriority="59"/>
+    <w:lsdException w:name="Table Theme" w:semiHidden="1" w:unhideWhenUsed="1"/>
     <w:lsdException w:name="Placeholder Text" w:semiHidden="1"/>
     <w:lsdException w:name="No Spacing" w:uiPriority="1" w:qFormat="1"/>
     <w:lsdException w:name="Light Shading" w:uiPriority="60"/>
@@ -3993,7 +4023,6 @@
     <w:lsdException w:name="Hashtag" w:semiHidden="1" w:unhideWhenUsed="1"/>
     <w:lsdException w:name="Unresolved Mention" w:semiHidden="1" w:unhideWhenUsed="1"/>
     <w:lsdException w:name="Smart Link" w:semiHidden="1" w:unhideWhenUsed="1"/>
-    <w:lsdException w:name="Smart Link Error" w:semiHidden="1" w:unhideWhenUsed="1"/>
   </w:latentStyles>
   <w:style w:type="paragraph" w:default="1" w:styleId="Standard">
     <w:name w:val="Normal"/>
@@ -5141,7 +5170,7 @@
 </file>
 
 <file path=customXml/itemProps1.xml><?xml version="1.0" encoding="utf-8"?>
-<ds:datastoreItem xmlns:ds="http://schemas.openxmlformats.org/officeDocument/2006/customXml" ds:itemID="{8841978A-2520-4831-AA61-21DEE3D845B1}">
+<ds:datastoreItem xmlns:ds="http://schemas.openxmlformats.org/officeDocument/2006/customXml" ds:itemID="{90A4DC71-B7B5-4518-B227-59B41FD53802}">
   <ds:schemaRefs>
     <ds:schemaRef ds:uri="http://schemas.openxmlformats.org/officeDocument/2006/bibliography"/>
   </ds:schemaRefs>

</xml_diff>